<commit_message>
Updated hardware architecture figure.
</commit_message>
<xml_diff>
--- a/Documentation/Design Specification/Design Specification.docx
+++ b/Documentation/Design Specification/Design Specification.docx
@@ -1300,8 +1300,6 @@
           <w:szCs w:val="24"/>
         </w:rPr>
       </w:pPr>
-      <w:bookmarkStart w:id="0" w:name="_GoBack"/>
-      <w:bookmarkEnd w:id="0"/>
     </w:p>
     <w:p>
       <w:pPr>
@@ -1402,6 +1400,8 @@
           <w:r>
             <w:t>Table of Contents</w:t>
           </w:r>
+          <w:bookmarkStart w:id="0" w:name="_GoBack"/>
+          <w:bookmarkEnd w:id="0"/>
         </w:p>
         <w:p>
           <w:pPr>
@@ -1423,7 +1423,7 @@
           <w:r>
             <w:fldChar w:fldCharType="separate"/>
           </w:r>
-          <w:hyperlink w:anchor="_Toc413699708" w:history="1">
+          <w:hyperlink w:anchor="_Toc413706050" w:history="1">
             <w:r>
               <w:rPr>
                 <w:rStyle w:val="Hyperlink"/>
@@ -1452,7 +1452,7 @@
                 <w:noProof/>
                 <w:webHidden/>
               </w:rPr>
-              <w:instrText xml:space="preserve"> PAGEREF _Toc413699708 \h </w:instrText>
+              <w:instrText xml:space="preserve"> PAGEREF _Toc413706050 \h </w:instrText>
             </w:r>
             <w:r>
               <w:rPr>
@@ -1494,7 +1494,7 @@
               <w:noProof/>
             </w:rPr>
           </w:pPr>
-          <w:hyperlink w:anchor="_Toc413699709" w:history="1">
+          <w:hyperlink w:anchor="_Toc413706051" w:history="1">
             <w:r>
               <w:rPr>
                 <w:rStyle w:val="Hyperlink"/>
@@ -1523,7 +1523,7 @@
                 <w:noProof/>
                 <w:webHidden/>
               </w:rPr>
-              <w:instrText xml:space="preserve"> PAGEREF _Toc413699709 \h </w:instrText>
+              <w:instrText xml:space="preserve"> PAGEREF _Toc413706051 \h </w:instrText>
             </w:r>
             <w:r>
               <w:rPr>
@@ -1565,7 +1565,7 @@
               <w:noProof/>
             </w:rPr>
           </w:pPr>
-          <w:hyperlink w:anchor="_Toc413699710" w:history="1">
+          <w:hyperlink w:anchor="_Toc413706052" w:history="1">
             <w:r>
               <w:rPr>
                 <w:rStyle w:val="Hyperlink"/>
@@ -1594,7 +1594,7 @@
                 <w:noProof/>
                 <w:webHidden/>
               </w:rPr>
-              <w:instrText xml:space="preserve"> PAGEREF _Toc413699710 \h </w:instrText>
+              <w:instrText xml:space="preserve"> PAGEREF _Toc413706052 \h </w:instrText>
             </w:r>
             <w:r>
               <w:rPr>
@@ -1636,7 +1636,7 @@
               <w:noProof/>
             </w:rPr>
           </w:pPr>
-          <w:hyperlink w:anchor="_Toc413699711" w:history="1">
+          <w:hyperlink w:anchor="_Toc413706053" w:history="1">
             <w:r>
               <w:rPr>
                 <w:rStyle w:val="Hyperlink"/>
@@ -1665,7 +1665,7 @@
                 <w:noProof/>
                 <w:webHidden/>
               </w:rPr>
-              <w:instrText xml:space="preserve"> PAGEREF _Toc413699711 \h </w:instrText>
+              <w:instrText xml:space="preserve"> PAGEREF _Toc413706053 \h </w:instrText>
             </w:r>
             <w:r>
               <w:rPr>
@@ -1707,7 +1707,7 @@
               <w:noProof/>
             </w:rPr>
           </w:pPr>
-          <w:hyperlink w:anchor="_Toc413699712" w:history="1">
+          <w:hyperlink w:anchor="_Toc413706054" w:history="1">
             <w:r>
               <w:rPr>
                 <w:rStyle w:val="Hyperlink"/>
@@ -1736,7 +1736,7 @@
                 <w:noProof/>
                 <w:webHidden/>
               </w:rPr>
-              <w:instrText xml:space="preserve"> PAGEREF _Toc413699712 \h </w:instrText>
+              <w:instrText xml:space="preserve"> PAGEREF _Toc413706054 \h </w:instrText>
             </w:r>
             <w:r>
               <w:rPr>
@@ -1778,7 +1778,7 @@
               <w:noProof/>
             </w:rPr>
           </w:pPr>
-          <w:hyperlink w:anchor="_Toc413699713" w:history="1">
+          <w:hyperlink w:anchor="_Toc413706055" w:history="1">
             <w:r>
               <w:rPr>
                 <w:rStyle w:val="Hyperlink"/>
@@ -1807,7 +1807,7 @@
                 <w:noProof/>
                 <w:webHidden/>
               </w:rPr>
-              <w:instrText xml:space="preserve"> PAGEREF _Toc413699713 \h </w:instrText>
+              <w:instrText xml:space="preserve"> PAGEREF _Toc413706055 \h </w:instrText>
             </w:r>
             <w:r>
               <w:rPr>
@@ -1849,7 +1849,7 @@
               <w:noProof/>
             </w:rPr>
           </w:pPr>
-          <w:hyperlink w:anchor="_Toc413699714" w:history="1">
+          <w:hyperlink w:anchor="_Toc413706056" w:history="1">
             <w:r>
               <w:rPr>
                 <w:rStyle w:val="Hyperlink"/>
@@ -1878,7 +1878,7 @@
                 <w:noProof/>
                 <w:webHidden/>
               </w:rPr>
-              <w:instrText xml:space="preserve"> PAGEREF _Toc413699714 \h </w:instrText>
+              <w:instrText xml:space="preserve"> PAGEREF _Toc413706056 \h </w:instrText>
             </w:r>
             <w:r>
               <w:rPr>
@@ -1920,7 +1920,7 @@
               <w:noProof/>
             </w:rPr>
           </w:pPr>
-          <w:hyperlink w:anchor="_Toc413699715" w:history="1">
+          <w:hyperlink w:anchor="_Toc413706057" w:history="1">
             <w:r>
               <w:rPr>
                 <w:rStyle w:val="Hyperlink"/>
@@ -1949,7 +1949,7 @@
                 <w:noProof/>
                 <w:webHidden/>
               </w:rPr>
-              <w:instrText xml:space="preserve"> PAGEREF _Toc413699715 \h </w:instrText>
+              <w:instrText xml:space="preserve"> PAGEREF _Toc413706057 \h </w:instrText>
             </w:r>
             <w:r>
               <w:rPr>
@@ -1991,7 +1991,7 @@
               <w:noProof/>
             </w:rPr>
           </w:pPr>
-          <w:hyperlink w:anchor="_Toc413699716" w:history="1">
+          <w:hyperlink w:anchor="_Toc413706058" w:history="1">
             <w:r>
               <w:rPr>
                 <w:rStyle w:val="Hyperlink"/>
@@ -2020,7 +2020,7 @@
                 <w:noProof/>
                 <w:webHidden/>
               </w:rPr>
-              <w:instrText xml:space="preserve"> PAGEREF _Toc413699716 \h </w:instrText>
+              <w:instrText xml:space="preserve"> PAGEREF _Toc413706058 \h </w:instrText>
             </w:r>
             <w:r>
               <w:rPr>
@@ -2062,7 +2062,7 @@
               <w:noProof/>
             </w:rPr>
           </w:pPr>
-          <w:hyperlink w:anchor="_Toc413699717" w:history="1">
+          <w:hyperlink w:anchor="_Toc413706059" w:history="1">
             <w:r>
               <w:rPr>
                 <w:rStyle w:val="Hyperlink"/>
@@ -2091,7 +2091,7 @@
                 <w:noProof/>
                 <w:webHidden/>
               </w:rPr>
-              <w:instrText xml:space="preserve"> PAGEREF _Toc413699717 \h </w:instrText>
+              <w:instrText xml:space="preserve"> PAGEREF _Toc413706059 \h </w:instrText>
             </w:r>
             <w:r>
               <w:rPr>
@@ -2133,7 +2133,7 @@
               <w:noProof/>
             </w:rPr>
           </w:pPr>
-          <w:hyperlink w:anchor="_Toc413699718" w:history="1">
+          <w:hyperlink w:anchor="_Toc413706060" w:history="1">
             <w:r>
               <w:rPr>
                 <w:rStyle w:val="Hyperlink"/>
@@ -2162,7 +2162,7 @@
                 <w:noProof/>
                 <w:webHidden/>
               </w:rPr>
-              <w:instrText xml:space="preserve"> PAGEREF _Toc413699718 \h </w:instrText>
+              <w:instrText xml:space="preserve"> PAGEREF _Toc413706060 \h </w:instrText>
             </w:r>
             <w:r>
               <w:rPr>
@@ -2204,7 +2204,69 @@
               <w:noProof/>
             </w:rPr>
           </w:pPr>
-          <w:hyperlink w:anchor="_Toc413699719" w:history="1">
+          <w:hyperlink w:anchor="_Toc413706061" w:history="1">
+            <w:r>
+              <w:rPr>
+                <w:noProof/>
+                <w:webHidden/>
+              </w:rPr>
+              <w:tab/>
+            </w:r>
+            <w:r>
+              <w:rPr>
+                <w:noProof/>
+                <w:webHidden/>
+              </w:rPr>
+              <w:fldChar w:fldCharType="begin"/>
+            </w:r>
+            <w:r>
+              <w:rPr>
+                <w:noProof/>
+                <w:webHidden/>
+              </w:rPr>
+              <w:instrText xml:space="preserve"> PAGEREF _Toc413706061 \h </w:instrText>
+            </w:r>
+            <w:r>
+              <w:rPr>
+                <w:noProof/>
+                <w:webHidden/>
+              </w:rPr>
+            </w:r>
+            <w:r>
+              <w:rPr>
+                <w:noProof/>
+                <w:webHidden/>
+              </w:rPr>
+              <w:fldChar w:fldCharType="separate"/>
+            </w:r>
+            <w:r>
+              <w:rPr>
+                <w:noProof/>
+                <w:webHidden/>
+              </w:rPr>
+              <w:t>3</w:t>
+            </w:r>
+            <w:r>
+              <w:rPr>
+                <w:noProof/>
+                <w:webHidden/>
+              </w:rPr>
+              <w:fldChar w:fldCharType="end"/>
+            </w:r>
+          </w:hyperlink>
+        </w:p>
+        <w:p>
+          <w:pPr>
+            <w:pStyle w:val="TOC2"/>
+            <w:tabs>
+              <w:tab w:val="right" w:leader="dot" w:pos="9350"/>
+            </w:tabs>
+            <w:rPr>
+              <w:rFonts w:eastAsiaTheme="minorEastAsia"/>
+              <w:noProof/>
+            </w:rPr>
+          </w:pPr>
+          <w:hyperlink w:anchor="_Toc413706062" w:history="1">
             <w:r>
               <w:rPr>
                 <w:rStyle w:val="Hyperlink"/>
@@ -2233,7 +2295,7 @@
                 <w:noProof/>
                 <w:webHidden/>
               </w:rPr>
-              <w:instrText xml:space="preserve"> PAGEREF _Toc413699719 \h </w:instrText>
+              <w:instrText xml:space="preserve"> PAGEREF _Toc413706062 \h </w:instrText>
             </w:r>
             <w:r>
               <w:rPr>
@@ -2275,7 +2337,7 @@
               <w:noProof/>
             </w:rPr>
           </w:pPr>
-          <w:hyperlink w:anchor="_Toc413699720" w:history="1">
+          <w:hyperlink w:anchor="_Toc413706063" w:history="1">
             <w:r>
               <w:rPr>
                 <w:rStyle w:val="Hyperlink"/>
@@ -2304,7 +2366,7 @@
                 <w:noProof/>
                 <w:webHidden/>
               </w:rPr>
-              <w:instrText xml:space="preserve"> PAGEREF _Toc413699720 \h </w:instrText>
+              <w:instrText xml:space="preserve"> PAGEREF _Toc413706063 \h </w:instrText>
             </w:r>
             <w:r>
               <w:rPr>
@@ -2346,7 +2408,7 @@
               <w:noProof/>
             </w:rPr>
           </w:pPr>
-          <w:hyperlink w:anchor="_Toc413699721" w:history="1">
+          <w:hyperlink w:anchor="_Toc413706064" w:history="1">
             <w:r>
               <w:rPr>
                 <w:rStyle w:val="Hyperlink"/>
@@ -2375,7 +2437,7 @@
                 <w:noProof/>
                 <w:webHidden/>
               </w:rPr>
-              <w:instrText xml:space="preserve"> PAGEREF _Toc413699721 \h </w:instrText>
+              <w:instrText xml:space="preserve"> PAGEREF _Toc413706064 \h </w:instrText>
             </w:r>
             <w:r>
               <w:rPr>
@@ -2417,7 +2479,7 @@
               <w:noProof/>
             </w:rPr>
           </w:pPr>
-          <w:hyperlink w:anchor="_Toc413699722" w:history="1">
+          <w:hyperlink w:anchor="_Toc413706065" w:history="1">
             <w:r>
               <w:rPr>
                 <w:rStyle w:val="Hyperlink"/>
@@ -2446,7 +2508,7 @@
                 <w:noProof/>
                 <w:webHidden/>
               </w:rPr>
-              <w:instrText xml:space="preserve"> PAGEREF _Toc413699722 \h </w:instrText>
+              <w:instrText xml:space="preserve"> PAGEREF _Toc413706065 \h </w:instrText>
             </w:r>
             <w:r>
               <w:rPr>
@@ -2488,7 +2550,7 @@
               <w:noProof/>
             </w:rPr>
           </w:pPr>
-          <w:hyperlink w:anchor="_Toc413699723" w:history="1">
+          <w:hyperlink w:anchor="_Toc413706066" w:history="1">
             <w:r>
               <w:rPr>
                 <w:rStyle w:val="Hyperlink"/>
@@ -2517,7 +2579,7 @@
                 <w:noProof/>
                 <w:webHidden/>
               </w:rPr>
-              <w:instrText xml:space="preserve"> PAGEREF _Toc413699723 \h </w:instrText>
+              <w:instrText xml:space="preserve"> PAGEREF _Toc413706066 \h </w:instrText>
             </w:r>
             <w:r>
               <w:rPr>
@@ -2559,7 +2621,7 @@
               <w:noProof/>
             </w:rPr>
           </w:pPr>
-          <w:hyperlink w:anchor="_Toc413699724" w:history="1">
+          <w:hyperlink w:anchor="_Toc413706067" w:history="1">
             <w:r>
               <w:rPr>
                 <w:rStyle w:val="Hyperlink"/>
@@ -2588,7 +2650,7 @@
                 <w:noProof/>
                 <w:webHidden/>
               </w:rPr>
-              <w:instrText xml:space="preserve"> PAGEREF _Toc413699724 \h </w:instrText>
+              <w:instrText xml:space="preserve"> PAGEREF _Toc413706067 \h </w:instrText>
             </w:r>
             <w:r>
               <w:rPr>
@@ -2630,7 +2692,7 @@
               <w:noProof/>
             </w:rPr>
           </w:pPr>
-          <w:hyperlink w:anchor="_Toc413699725" w:history="1">
+          <w:hyperlink w:anchor="_Toc413706068" w:history="1">
             <w:r>
               <w:rPr>
                 <w:rStyle w:val="Hyperlink"/>
@@ -2659,7 +2721,7 @@
                 <w:noProof/>
                 <w:webHidden/>
               </w:rPr>
-              <w:instrText xml:space="preserve"> PAGEREF _Toc413699725 \h </w:instrText>
+              <w:instrText xml:space="preserve"> PAGEREF _Toc413706068 \h </w:instrText>
             </w:r>
             <w:r>
               <w:rPr>
@@ -2701,7 +2763,7 @@
               <w:noProof/>
             </w:rPr>
           </w:pPr>
-          <w:hyperlink w:anchor="_Toc413699726" w:history="1">
+          <w:hyperlink w:anchor="_Toc413706069" w:history="1">
             <w:r>
               <w:rPr>
                 <w:rStyle w:val="Hyperlink"/>
@@ -2730,7 +2792,7 @@
                 <w:noProof/>
                 <w:webHidden/>
               </w:rPr>
-              <w:instrText xml:space="preserve"> PAGEREF _Toc413699726 \h </w:instrText>
+              <w:instrText xml:space="preserve"> PAGEREF _Toc413706069 \h </w:instrText>
             </w:r>
             <w:r>
               <w:rPr>
@@ -2772,7 +2834,7 @@
               <w:noProof/>
             </w:rPr>
           </w:pPr>
-          <w:hyperlink w:anchor="_Toc413699727" w:history="1">
+          <w:hyperlink w:anchor="_Toc413706070" w:history="1">
             <w:r>
               <w:rPr>
                 <w:rStyle w:val="Hyperlink"/>
@@ -2801,7 +2863,7 @@
                 <w:noProof/>
                 <w:webHidden/>
               </w:rPr>
-              <w:instrText xml:space="preserve"> PAGEREF _Toc413699727 \h </w:instrText>
+              <w:instrText xml:space="preserve"> PAGEREF _Toc413706070 \h </w:instrText>
             </w:r>
             <w:r>
               <w:rPr>
@@ -2843,7 +2905,7 @@
               <w:noProof/>
             </w:rPr>
           </w:pPr>
-          <w:hyperlink w:anchor="_Toc413699728" w:history="1">
+          <w:hyperlink w:anchor="_Toc413706071" w:history="1">
             <w:r>
               <w:rPr>
                 <w:rStyle w:val="Hyperlink"/>
@@ -2872,7 +2934,7 @@
                 <w:noProof/>
                 <w:webHidden/>
               </w:rPr>
-              <w:instrText xml:space="preserve"> PAGEREF _Toc413699728 \h </w:instrText>
+              <w:instrText xml:space="preserve"> PAGEREF _Toc413706071 \h </w:instrText>
             </w:r>
             <w:r>
               <w:rPr>
@@ -2914,7 +2976,7 @@
               <w:noProof/>
             </w:rPr>
           </w:pPr>
-          <w:hyperlink w:anchor="_Toc413699729" w:history="1">
+          <w:hyperlink w:anchor="_Toc413706072" w:history="1">
             <w:r>
               <w:rPr>
                 <w:rStyle w:val="Hyperlink"/>
@@ -2943,7 +3005,7 @@
                 <w:noProof/>
                 <w:webHidden/>
               </w:rPr>
-              <w:instrText xml:space="preserve"> PAGEREF _Toc413699729 \h </w:instrText>
+              <w:instrText xml:space="preserve"> PAGEREF _Toc413706072 \h </w:instrText>
             </w:r>
             <w:r>
               <w:rPr>
@@ -2985,7 +3047,7 @@
               <w:noProof/>
             </w:rPr>
           </w:pPr>
-          <w:hyperlink w:anchor="_Toc413699730" w:history="1">
+          <w:hyperlink w:anchor="_Toc413706073" w:history="1">
             <w:r>
               <w:rPr>
                 <w:rStyle w:val="Hyperlink"/>
@@ -3014,7 +3076,7 @@
                 <w:noProof/>
                 <w:webHidden/>
               </w:rPr>
-              <w:instrText xml:space="preserve"> PAGEREF _Toc413699730 \h </w:instrText>
+              <w:instrText xml:space="preserve"> PAGEREF _Toc413706073 \h </w:instrText>
             </w:r>
             <w:r>
               <w:rPr>
@@ -3056,7 +3118,7 @@
               <w:noProof/>
             </w:rPr>
           </w:pPr>
-          <w:hyperlink w:anchor="_Toc413699731" w:history="1">
+          <w:hyperlink w:anchor="_Toc413706074" w:history="1">
             <w:r>
               <w:rPr>
                 <w:rStyle w:val="Hyperlink"/>
@@ -3085,7 +3147,7 @@
                 <w:noProof/>
                 <w:webHidden/>
               </w:rPr>
-              <w:instrText xml:space="preserve"> PAGEREF _Toc413699731 \h </w:instrText>
+              <w:instrText xml:space="preserve"> PAGEREF _Toc413706074 \h </w:instrText>
             </w:r>
             <w:r>
               <w:rPr>
@@ -3127,7 +3189,7 @@
               <w:noProof/>
             </w:rPr>
           </w:pPr>
-          <w:hyperlink w:anchor="_Toc413699732" w:history="1">
+          <w:hyperlink w:anchor="_Toc413706075" w:history="1">
             <w:r>
               <w:rPr>
                 <w:rStyle w:val="Hyperlink"/>
@@ -3156,7 +3218,7 @@
                 <w:noProof/>
                 <w:webHidden/>
               </w:rPr>
-              <w:instrText xml:space="preserve"> PAGEREF _Toc413699732 \h </w:instrText>
+              <w:instrText xml:space="preserve"> PAGEREF _Toc413706075 \h </w:instrText>
             </w:r>
             <w:r>
               <w:rPr>
@@ -3198,7 +3260,7 @@
               <w:noProof/>
             </w:rPr>
           </w:pPr>
-          <w:hyperlink w:anchor="_Toc413699733" w:history="1">
+          <w:hyperlink w:anchor="_Toc413706076" w:history="1">
             <w:r>
               <w:rPr>
                 <w:rStyle w:val="Hyperlink"/>
@@ -3227,7 +3289,7 @@
                 <w:noProof/>
                 <w:webHidden/>
               </w:rPr>
-              <w:instrText xml:space="preserve"> PAGEREF _Toc413699733 \h </w:instrText>
+              <w:instrText xml:space="preserve"> PAGEREF _Toc413706076 \h </w:instrText>
             </w:r>
             <w:r>
               <w:rPr>
@@ -3269,7 +3331,7 @@
               <w:noProof/>
             </w:rPr>
           </w:pPr>
-          <w:hyperlink w:anchor="_Toc413699734" w:history="1">
+          <w:hyperlink w:anchor="_Toc413706077" w:history="1">
             <w:r>
               <w:rPr>
                 <w:noProof/>
@@ -3289,7 +3351,7 @@
                 <w:noProof/>
                 <w:webHidden/>
               </w:rPr>
-              <w:instrText xml:space="preserve"> PAGEREF _Toc413699734 \h </w:instrText>
+              <w:instrText xml:space="preserve"> PAGEREF _Toc413706077 \h </w:instrText>
             </w:r>
             <w:r>
               <w:rPr>
@@ -3331,7 +3393,7 @@
               <w:noProof/>
             </w:rPr>
           </w:pPr>
-          <w:hyperlink w:anchor="_Toc413699735" w:history="1">
+          <w:hyperlink w:anchor="_Toc413706078" w:history="1">
             <w:r>
               <w:rPr>
                 <w:noProof/>
@@ -3351,7 +3413,7 @@
                 <w:noProof/>
                 <w:webHidden/>
               </w:rPr>
-              <w:instrText xml:space="preserve"> PAGEREF _Toc413699735 \h </w:instrText>
+              <w:instrText xml:space="preserve"> PAGEREF _Toc413706078 \h </w:instrText>
             </w:r>
             <w:r>
               <w:rPr>
@@ -3393,7 +3455,7 @@
               <w:noProof/>
             </w:rPr>
           </w:pPr>
-          <w:hyperlink w:anchor="_Toc413699736" w:history="1">
+          <w:hyperlink w:anchor="_Toc413706079" w:history="1">
             <w:r>
               <w:rPr>
                 <w:noProof/>
@@ -3413,7 +3475,7 @@
                 <w:noProof/>
                 <w:webHidden/>
               </w:rPr>
-              <w:instrText xml:space="preserve"> PAGEREF _Toc413699736 \h </w:instrText>
+              <w:instrText xml:space="preserve"> PAGEREF _Toc413706079 \h </w:instrText>
             </w:r>
             <w:r>
               <w:rPr>
@@ -3455,7 +3517,7 @@
               <w:noProof/>
             </w:rPr>
           </w:pPr>
-          <w:hyperlink w:anchor="_Toc413699737" w:history="1">
+          <w:hyperlink w:anchor="_Toc413706080" w:history="1">
             <w:r>
               <w:rPr>
                 <w:rStyle w:val="Hyperlink"/>
@@ -3484,7 +3546,7 @@
                 <w:noProof/>
                 <w:webHidden/>
               </w:rPr>
-              <w:instrText xml:space="preserve"> PAGEREF _Toc413699737 \h </w:instrText>
+              <w:instrText xml:space="preserve"> PAGEREF _Toc413706080 \h </w:instrText>
             </w:r>
             <w:r>
               <w:rPr>
@@ -3526,7 +3588,7 @@
               <w:noProof/>
             </w:rPr>
           </w:pPr>
-          <w:hyperlink w:anchor="_Toc413699738" w:history="1">
+          <w:hyperlink w:anchor="_Toc413706081" w:history="1">
             <w:r>
               <w:rPr>
                 <w:rStyle w:val="Hyperlink"/>
@@ -3555,7 +3617,7 @@
                 <w:noProof/>
                 <w:webHidden/>
               </w:rPr>
-              <w:instrText xml:space="preserve"> PAGEREF _Toc413699738 \h </w:instrText>
+              <w:instrText xml:space="preserve"> PAGEREF _Toc413706081 \h </w:instrText>
             </w:r>
             <w:r>
               <w:rPr>
@@ -3597,7 +3659,7 @@
               <w:noProof/>
             </w:rPr>
           </w:pPr>
-          <w:hyperlink w:anchor="_Toc413699739" w:history="1">
+          <w:hyperlink w:anchor="_Toc413706082" w:history="1">
             <w:r>
               <w:rPr>
                 <w:rStyle w:val="Hyperlink"/>
@@ -3626,7 +3688,7 @@
                 <w:noProof/>
                 <w:webHidden/>
               </w:rPr>
-              <w:instrText xml:space="preserve"> PAGEREF _Toc413699739 \h </w:instrText>
+              <w:instrText xml:space="preserve"> PAGEREF _Toc413706082 \h </w:instrText>
             </w:r>
             <w:r>
               <w:rPr>
@@ -3668,7 +3730,7 @@
               <w:noProof/>
             </w:rPr>
           </w:pPr>
-          <w:hyperlink w:anchor="_Toc413699740" w:history="1">
+          <w:hyperlink w:anchor="_Toc413706083" w:history="1">
             <w:r>
               <w:rPr>
                 <w:rStyle w:val="Hyperlink"/>
@@ -3697,7 +3759,7 @@
                 <w:noProof/>
                 <w:webHidden/>
               </w:rPr>
-              <w:instrText xml:space="preserve"> PAGEREF _Toc413699740 \h </w:instrText>
+              <w:instrText xml:space="preserve"> PAGEREF _Toc413706083 \h </w:instrText>
             </w:r>
             <w:r>
               <w:rPr>
@@ -3739,7 +3801,7 @@
               <w:noProof/>
             </w:rPr>
           </w:pPr>
-          <w:hyperlink w:anchor="_Toc413699741" w:history="1">
+          <w:hyperlink w:anchor="_Toc413706084" w:history="1">
             <w:r>
               <w:rPr>
                 <w:rStyle w:val="Hyperlink"/>
@@ -3768,7 +3830,7 @@
                 <w:noProof/>
                 <w:webHidden/>
               </w:rPr>
-              <w:instrText xml:space="preserve"> PAGEREF _Toc413699741 \h </w:instrText>
+              <w:instrText xml:space="preserve"> PAGEREF _Toc413706084 \h </w:instrText>
             </w:r>
             <w:r>
               <w:rPr>
@@ -3810,7 +3872,7 @@
               <w:noProof/>
             </w:rPr>
           </w:pPr>
-          <w:hyperlink w:anchor="_Toc413699742" w:history="1">
+          <w:hyperlink w:anchor="_Toc413706085" w:history="1">
             <w:r>
               <w:rPr>
                 <w:rStyle w:val="Hyperlink"/>
@@ -3839,7 +3901,7 @@
                 <w:noProof/>
                 <w:webHidden/>
               </w:rPr>
-              <w:instrText xml:space="preserve"> PAGEREF _Toc413699742 \h </w:instrText>
+              <w:instrText xml:space="preserve"> PAGEREF _Toc413706085 \h </w:instrText>
             </w:r>
             <w:r>
               <w:rPr>
@@ -3881,7 +3943,7 @@
               <w:noProof/>
             </w:rPr>
           </w:pPr>
-          <w:hyperlink w:anchor="_Toc413699743" w:history="1">
+          <w:hyperlink w:anchor="_Toc413706086" w:history="1">
             <w:r>
               <w:rPr>
                 <w:noProof/>
@@ -3901,7 +3963,7 @@
                 <w:noProof/>
                 <w:webHidden/>
               </w:rPr>
-              <w:instrText xml:space="preserve"> PAGEREF _Toc413699743 \h </w:instrText>
+              <w:instrText xml:space="preserve"> PAGEREF _Toc413706086 \h </w:instrText>
             </w:r>
             <w:r>
               <w:rPr>
@@ -3943,7 +4005,7 @@
               <w:noProof/>
             </w:rPr>
           </w:pPr>
-          <w:hyperlink w:anchor="_Toc413699744" w:history="1">
+          <w:hyperlink w:anchor="_Toc413706087" w:history="1">
             <w:r>
               <w:rPr>
                 <w:rStyle w:val="Hyperlink"/>
@@ -3972,7 +4034,7 @@
                 <w:noProof/>
                 <w:webHidden/>
               </w:rPr>
-              <w:instrText xml:space="preserve"> PAGEREF _Toc413699744 \h </w:instrText>
+              <w:instrText xml:space="preserve"> PAGEREF _Toc413706087 \h </w:instrText>
             </w:r>
             <w:r>
               <w:rPr>
@@ -4014,7 +4076,7 @@
               <w:noProof/>
             </w:rPr>
           </w:pPr>
-          <w:hyperlink w:anchor="_Toc413699745" w:history="1">
+          <w:hyperlink w:anchor="_Toc413706088" w:history="1">
             <w:r>
               <w:rPr>
                 <w:rStyle w:val="Hyperlink"/>
@@ -4043,7 +4105,7 @@
                 <w:noProof/>
                 <w:webHidden/>
               </w:rPr>
-              <w:instrText xml:space="preserve"> PAGEREF _Toc413699745 \h </w:instrText>
+              <w:instrText xml:space="preserve"> PAGEREF _Toc413706088 \h </w:instrText>
             </w:r>
             <w:r>
               <w:rPr>
@@ -4085,7 +4147,7 @@
               <w:noProof/>
             </w:rPr>
           </w:pPr>
-          <w:hyperlink w:anchor="_Toc413699746" w:history="1">
+          <w:hyperlink w:anchor="_Toc413706089" w:history="1">
             <w:r>
               <w:rPr>
                 <w:rStyle w:val="Hyperlink"/>
@@ -4114,7 +4176,7 @@
                 <w:noProof/>
                 <w:webHidden/>
               </w:rPr>
-              <w:instrText xml:space="preserve"> PAGEREF _Toc413699746 \h </w:instrText>
+              <w:instrText xml:space="preserve"> PAGEREF _Toc413706089 \h </w:instrText>
             </w:r>
             <w:r>
               <w:rPr>
@@ -4379,7 +4441,7 @@
           <w:sz w:val="56"/>
         </w:rPr>
       </w:pPr>
-      <w:bookmarkStart w:id="1" w:name="_Toc413699708"/>
+      <w:bookmarkStart w:id="1" w:name="_Toc413706050"/>
       <w:r>
         <w:rPr>
           <w:rFonts w:asciiTheme="minorHAnsi" w:eastAsia="Times New Roman" w:hAnsiTheme="minorHAnsi"/>
@@ -4402,7 +4464,7 @@
           <w:szCs w:val="24"/>
         </w:rPr>
       </w:pPr>
-      <w:bookmarkStart w:id="2" w:name="_Toc413699709"/>
+      <w:bookmarkStart w:id="2" w:name="_Toc413706051"/>
       <w:r>
         <w:rPr>
           <w:rFonts w:asciiTheme="minorHAnsi" w:eastAsia="Times New Roman" w:hAnsiTheme="minorHAnsi"/>
@@ -4452,7 +4514,7 @@
           <w:szCs w:val="24"/>
         </w:rPr>
       </w:pPr>
-      <w:bookmarkStart w:id="3" w:name="_Toc413699710"/>
+      <w:bookmarkStart w:id="3" w:name="_Toc413706052"/>
       <w:r>
         <w:rPr>
           <w:rFonts w:asciiTheme="minorHAnsi" w:eastAsia="Times New Roman" w:hAnsiTheme="minorHAnsi"/>
@@ -4601,7 +4663,7 @@
           <w:szCs w:val="24"/>
         </w:rPr>
       </w:pPr>
-      <w:bookmarkStart w:id="4" w:name="_Toc413699711"/>
+      <w:bookmarkStart w:id="4" w:name="_Toc413706053"/>
       <w:r>
         <w:rPr>
           <w:rFonts w:asciiTheme="minorHAnsi" w:eastAsia="Times New Roman" w:hAnsiTheme="minorHAnsi"/>
@@ -6056,7 +6118,7 @@
           <w:szCs w:val="29"/>
         </w:rPr>
       </w:pPr>
-      <w:bookmarkStart w:id="5" w:name="_Toc413699712"/>
+      <w:bookmarkStart w:id="5" w:name="_Toc413706054"/>
       <w:r>
         <w:rPr>
           <w:rFonts w:asciiTheme="minorHAnsi" w:eastAsia="Times New Roman" w:hAnsiTheme="minorHAnsi"/>
@@ -6115,7 +6177,7 @@
           <w:szCs w:val="24"/>
         </w:rPr>
       </w:pPr>
-      <w:bookmarkStart w:id="6" w:name="_Toc413699713"/>
+      <w:bookmarkStart w:id="6" w:name="_Toc413706055"/>
       <w:r>
         <w:rPr>
           <w:rFonts w:asciiTheme="minorHAnsi" w:eastAsia="Times New Roman" w:hAnsiTheme="minorHAnsi"/>
@@ -6135,7 +6197,7 @@
           <w:sz w:val="36"/>
         </w:rPr>
       </w:pPr>
-      <w:bookmarkStart w:id="7" w:name="_Toc413699714"/>
+      <w:bookmarkStart w:id="7" w:name="_Toc413706056"/>
       <w:r>
         <w:rPr>
           <w:rFonts w:asciiTheme="minorHAnsi" w:eastAsia="Times New Roman" w:hAnsiTheme="minorHAnsi"/>
@@ -6241,7 +6303,7 @@
           <w:sz w:val="36"/>
         </w:rPr>
       </w:pPr>
-      <w:bookmarkStart w:id="8" w:name="_Toc413699715"/>
+      <w:bookmarkStart w:id="8" w:name="_Toc413706057"/>
       <w:r>
         <w:rPr>
           <w:rFonts w:asciiTheme="minorHAnsi" w:eastAsia="Times New Roman" w:hAnsiTheme="minorHAnsi"/>
@@ -6374,7 +6436,7 @@
           <w:sz w:val="36"/>
         </w:rPr>
       </w:pPr>
-      <w:bookmarkStart w:id="9" w:name="_Toc413699716"/>
+      <w:bookmarkStart w:id="9" w:name="_Toc413706058"/>
       <w:r>
         <w:rPr>
           <w:rFonts w:asciiTheme="minorHAnsi" w:eastAsia="Times New Roman" w:hAnsiTheme="minorHAnsi"/>
@@ -6517,7 +6579,7 @@
           <w:szCs w:val="56"/>
         </w:rPr>
       </w:pPr>
-      <w:bookmarkStart w:id="10" w:name="_Toc413699717"/>
+      <w:bookmarkStart w:id="10" w:name="_Toc413706059"/>
       <w:r>
         <w:rPr>
           <w:rFonts w:asciiTheme="minorHAnsi" w:eastAsia="Times New Roman" w:hAnsiTheme="minorHAnsi"/>
@@ -6567,7 +6629,7 @@
           <w:sz w:val="44"/>
         </w:rPr>
       </w:pPr>
-      <w:bookmarkStart w:id="11" w:name="_Toc413699718"/>
+      <w:bookmarkStart w:id="11" w:name="_Toc413706060"/>
       <w:r>
         <w:rPr>
           <w:rFonts w:asciiTheme="minorHAnsi" w:eastAsia="Times New Roman" w:hAnsiTheme="minorHAnsi"/>
@@ -6589,50 +6651,22 @@
       </w:pPr>
       <w:r>
         <w:rPr>
-          <w:rFonts w:eastAsia="Times New Roman" w:cs="Arial"/>
-          <w:color w:val="000000"/>
-          <w:sz w:val="24"/>
-          <w:szCs w:val="24"/>
-        </w:rPr>
-        <w:t>The Grayling Math system is setup on a public network with devices communicating wired and wirelessly with a web server.</w:t>
-      </w:r>
-      <w:r>
-        <w:rPr>
-          <w:rFonts w:eastAsia="Times New Roman" w:cs="Arial"/>
-          <w:color w:val="000000"/>
-          <w:sz w:val="24"/>
-          <w:szCs w:val="24"/>
-        </w:rPr>
-        <w:t xml:space="preserve"> </w:t>
-      </w:r>
-    </w:p>
-    <w:p>
-      <w:pPr>
-        <w:spacing w:after="0" w:line="240" w:lineRule="auto"/>
-        <w:rPr>
-          <w:rFonts w:eastAsia="Times New Roman" w:cs="Times New Roman"/>
-          <w:sz w:val="24"/>
-          <w:szCs w:val="24"/>
-        </w:rPr>
-      </w:pPr>
-      <w:r>
-        <w:rPr>
           <w:rFonts w:eastAsia="Times New Roman" w:cs="Times New Roman"/>
           <w:noProof/>
           <w:sz w:val="24"/>
           <w:szCs w:val="24"/>
         </w:rPr>
         <w:drawing>
-          <wp:anchor distT="0" distB="0" distL="114300" distR="114300" simplePos="0" relativeHeight="251660288" behindDoc="1" locked="0" layoutInCell="1" allowOverlap="1" wp14:anchorId="7EB65E25" wp14:editId="3546ACA0">
+          <wp:anchor distT="0" distB="0" distL="114300" distR="114300" simplePos="0" relativeHeight="251660288" behindDoc="1" locked="0" layoutInCell="1" allowOverlap="1" wp14:anchorId="6FBEB9B9" wp14:editId="02E7D743">
             <wp:simplePos x="0" y="0"/>
             <wp:positionH relativeFrom="column">
               <wp:posOffset>0</wp:posOffset>
             </wp:positionH>
             <wp:positionV relativeFrom="paragraph">
-              <wp:posOffset>-693</wp:posOffset>
+              <wp:posOffset>368300</wp:posOffset>
             </wp:positionV>
-            <wp:extent cx="5937885" cy="2327275"/>
-            <wp:effectExtent l="0" t="0" r="5715" b="0"/>
+            <wp:extent cx="5124450" cy="2327275"/>
+            <wp:effectExtent l="0" t="0" r="0" b="0"/>
             <wp:wrapNone/>
             <wp:docPr id="7" name="Picture 7" descr="C:\Users\Sam\Downloads\Hardware Architecture figure (1).png"/>
             <wp:cNvGraphicFramePr>
@@ -6647,8 +6681,229 @@
                       <a:picLocks noChangeAspect="1" noChangeArrowheads="1"/>
                     </pic:cNvPicPr>
                   </pic:nvPicPr>
+                  <pic:blipFill rotWithShape="1">
+                    <a:blip r:embed="rId9">
+                      <a:extLst>
+                        <a:ext uri="{28A0092B-C50C-407E-A947-70E740481C1C}">
+                          <a14:useLocalDpi xmlns:a14="http://schemas.microsoft.com/office/drawing/2010/main" val="0"/>
+                        </a:ext>
+                      </a:extLst>
+                    </a:blip>
+                    <a:srcRect r="13695"/>
+                    <a:stretch/>
+                  </pic:blipFill>
+                  <pic:spPr bwMode="auto">
+                    <a:xfrm>
+                      <a:off x="0" y="0"/>
+                      <a:ext cx="5124450" cy="2327275"/>
+                    </a:xfrm>
+                    <a:prstGeom prst="rect">
+                      <a:avLst/>
+                    </a:prstGeom>
+                    <a:noFill/>
+                    <a:ln>
+                      <a:noFill/>
+                    </a:ln>
+                    <a:extLst>
+                      <a:ext uri="{53640926-AAD7-44D8-BBD7-CCE9431645EC}">
+                        <a14:shadowObscured xmlns:a14="http://schemas.microsoft.com/office/drawing/2010/main"/>
+                      </a:ext>
+                    </a:extLst>
+                  </pic:spPr>
+                </pic:pic>
+              </a:graphicData>
+            </a:graphic>
+            <wp14:sizeRelH relativeFrom="margin">
+              <wp14:pctWidth>0</wp14:pctWidth>
+            </wp14:sizeRelH>
+          </wp:anchor>
+        </w:drawing>
+      </w:r>
+      <w:r>
+        <w:rPr>
+          <w:rFonts w:eastAsia="Times New Roman" w:cs="Arial"/>
+          <w:color w:val="000000"/>
+          <w:sz w:val="24"/>
+          <w:szCs w:val="24"/>
+        </w:rPr>
+        <w:t>The Grayling Math system is setup on a public network with devices communicating wired and wirelessly with a web server.</w:t>
+      </w:r>
+      <w:r>
+        <w:rPr>
+          <w:rFonts w:eastAsia="Times New Roman" w:cs="Arial"/>
+          <w:color w:val="000000"/>
+          <w:sz w:val="24"/>
+          <w:szCs w:val="24"/>
+        </w:rPr>
+        <w:t xml:space="preserve"> </w:t>
+      </w:r>
+    </w:p>
+    <w:p>
+      <w:pPr>
+        <w:spacing w:after="0" w:line="240" w:lineRule="auto"/>
+        <w:rPr>
+          <w:rFonts w:eastAsia="Times New Roman" w:cs="Times New Roman"/>
+          <w:sz w:val="24"/>
+          <w:szCs w:val="24"/>
+        </w:rPr>
+      </w:pPr>
+    </w:p>
+    <w:p>
+      <w:pPr>
+        <w:spacing w:after="0" w:line="240" w:lineRule="auto"/>
+        <w:rPr>
+          <w:rFonts w:eastAsia="Times New Roman" w:cs="Times New Roman"/>
+          <w:sz w:val="24"/>
+          <w:szCs w:val="24"/>
+        </w:rPr>
+      </w:pPr>
+    </w:p>
+    <w:p>
+      <w:pPr>
+        <w:spacing w:after="240" w:line="240" w:lineRule="auto"/>
+        <w:rPr>
+          <w:rFonts w:eastAsia="Times New Roman" w:cs="Times New Roman"/>
+          <w:sz w:val="24"/>
+          <w:szCs w:val="24"/>
+        </w:rPr>
+      </w:pPr>
+    </w:p>
+    <w:p>
+      <w:pPr>
+        <w:pStyle w:val="Heading2"/>
+        <w:rPr>
+          <w:rFonts w:asciiTheme="minorHAnsi" w:eastAsia="Times New Roman" w:hAnsiTheme="minorHAnsi"/>
+          <w:b/>
+          <w:sz w:val="44"/>
+        </w:rPr>
+      </w:pPr>
+      <w:bookmarkStart w:id="12" w:name="_Toc413706061"/>
+      <w:r>
+        <w:drawing>
+          <wp:anchor distT="0" distB="0" distL="114300" distR="114300" simplePos="0" relativeHeight="251675648" behindDoc="1" locked="0" layoutInCell="1" allowOverlap="1" wp14:anchorId="777D7999" wp14:editId="23AED779">
+            <wp:simplePos x="0" y="0"/>
+            <wp:positionH relativeFrom="column">
+              <wp:posOffset>5123815</wp:posOffset>
+            </wp:positionH>
+            <wp:positionV relativeFrom="paragraph">
+              <wp:posOffset>341791</wp:posOffset>
+            </wp:positionV>
+            <wp:extent cx="1160562" cy="1160562"/>
+            <wp:effectExtent l="0" t="0" r="1905" b="1905"/>
+            <wp:wrapNone/>
+            <wp:docPr id="3" name="Picture 3"/>
+            <wp:cNvGraphicFramePr>
+              <a:graphicFrameLocks xmlns:a="http://schemas.openxmlformats.org/drawingml/2006/main" noChangeAspect="1"/>
+            </wp:cNvGraphicFramePr>
+            <a:graphic xmlns:a="http://schemas.openxmlformats.org/drawingml/2006/main">
+              <a:graphicData uri="http://schemas.openxmlformats.org/drawingml/2006/picture">
+                <pic:pic xmlns:pic="http://schemas.openxmlformats.org/drawingml/2006/picture">
+                  <pic:nvPicPr>
+                    <pic:cNvPr id="1" name=""/>
+                    <pic:cNvPicPr/>
+                  </pic:nvPicPr>
                   <pic:blipFill>
-                    <a:blip r:embed="rId9">
+                    <a:blip r:embed="rId10">
+                      <a:extLst>
+                        <a:ext uri="{28A0092B-C50C-407E-A947-70E740481C1C}">
+                          <a14:useLocalDpi xmlns:a14="http://schemas.microsoft.com/office/drawing/2010/main" val="0"/>
+                        </a:ext>
+                      </a:extLst>
+                    </a:blip>
+                    <a:stretch>
+                      <a:fillRect/>
+                    </a:stretch>
+                  </pic:blipFill>
+                  <pic:spPr>
+                    <a:xfrm>
+                      <a:off x="0" y="0"/>
+                      <a:ext cx="1160562" cy="1160562"/>
+                    </a:xfrm>
+                    <a:prstGeom prst="rect">
+                      <a:avLst/>
+                    </a:prstGeom>
+                  </pic:spPr>
+                </pic:pic>
+              </a:graphicData>
+            </a:graphic>
+            <wp14:sizeRelH relativeFrom="margin">
+              <wp14:pctWidth>0</wp14:pctWidth>
+            </wp14:sizeRelH>
+            <wp14:sizeRelV relativeFrom="margin">
+              <wp14:pctHeight>0</wp14:pctHeight>
+            </wp14:sizeRelV>
+          </wp:anchor>
+        </w:drawing>
+      </w:r>
+      <w:bookmarkEnd w:id="12"/>
+    </w:p>
+    <w:p>
+      <w:pPr>
+        <w:pStyle w:val="Heading2"/>
+        <w:rPr>
+          <w:rFonts w:asciiTheme="minorHAnsi" w:eastAsia="Times New Roman" w:hAnsiTheme="minorHAnsi"/>
+          <w:b/>
+          <w:sz w:val="44"/>
+        </w:rPr>
+      </w:pPr>
+    </w:p>
+    <w:p>
+      <w:pPr>
+        <w:spacing w:after="0" w:line="240" w:lineRule="auto"/>
+        <w:rPr>
+          <w:rFonts w:eastAsia="Times New Roman" w:cstheme="majorBidi"/>
+          <w:b/>
+          <w:color w:val="2E74B5" w:themeColor="accent1" w:themeShade="BF"/>
+          <w:sz w:val="44"/>
+          <w:szCs w:val="26"/>
+        </w:rPr>
+      </w:pPr>
+    </w:p>
+    <w:p>
+      <w:pPr>
+        <w:spacing w:after="0" w:line="240" w:lineRule="auto"/>
+        <w:rPr>
+          <w:rFonts w:eastAsia="Times New Roman" w:cs="Arial"/>
+          <w:color w:val="000000"/>
+          <w:sz w:val="24"/>
+          <w:szCs w:val="24"/>
+        </w:rPr>
+      </w:pPr>
+      <w:r>
+        <w:rPr>
+          <w:rFonts w:eastAsia="Times New Roman" w:cs="Arial"/>
+          <w:noProof/>
+          <w:color w:val="000000"/>
+          <w:sz w:val="24"/>
+          <w:szCs w:val="24"/>
+        </w:rPr>
+        <w:drawing>
+          <wp:anchor distT="0" distB="0" distL="114300" distR="114300" simplePos="0" relativeHeight="251676672" behindDoc="1" locked="0" layoutInCell="1" allowOverlap="1" wp14:anchorId="317F5681" wp14:editId="7D26644F">
+            <wp:simplePos x="0" y="0"/>
+            <wp:positionH relativeFrom="column">
+              <wp:posOffset>5093335</wp:posOffset>
+            </wp:positionH>
+            <wp:positionV relativeFrom="paragraph">
+              <wp:posOffset>284006</wp:posOffset>
+            </wp:positionV>
+            <wp:extent cx="1228299" cy="203386"/>
+            <wp:effectExtent l="0" t="0" r="0" b="0"/>
+            <wp:wrapNone/>
+            <wp:docPr id="17" name="Picture 17" descr="C:\Users\Sam\Downloads\Hardware Architecture figure (2).png"/>
+            <wp:cNvGraphicFramePr>
+              <a:graphicFrameLocks xmlns:a="http://schemas.openxmlformats.org/drawingml/2006/main" noChangeAspect="1"/>
+            </wp:cNvGraphicFramePr>
+            <a:graphic xmlns:a="http://schemas.openxmlformats.org/drawingml/2006/main">
+              <a:graphicData uri="http://schemas.openxmlformats.org/drawingml/2006/picture">
+                <pic:pic xmlns:pic="http://schemas.openxmlformats.org/drawingml/2006/picture">
+                  <pic:nvPicPr>
+                    <pic:cNvPr id="0" name="Picture 1" descr="C:\Users\Sam\Downloads\Hardware Architecture figure (2).png"/>
+                    <pic:cNvPicPr>
+                      <a:picLocks noChangeAspect="1" noChangeArrowheads="1"/>
+                    </pic:cNvPicPr>
+                  </pic:nvPicPr>
+                  <pic:blipFill>
+                    <a:blip r:embed="rId11">
                       <a:extLst>
                         <a:ext uri="{28A0092B-C50C-407E-A947-70E740481C1C}">
                           <a14:useLocalDpi xmlns:a14="http://schemas.microsoft.com/office/drawing/2010/main" val="0"/>
@@ -6663,7 +6918,7 @@
                   <pic:spPr bwMode="auto">
                     <a:xfrm>
                       <a:off x="0" y="0"/>
-                      <a:ext cx="5937885" cy="2327275"/>
+                      <a:ext cx="1228299" cy="203386"/>
                     </a:xfrm>
                     <a:prstGeom prst="rect">
                       <a:avLst/>
@@ -6676,12 +6931,39 @@
                 </pic:pic>
               </a:graphicData>
             </a:graphic>
+            <wp14:sizeRelH relativeFrom="margin">
+              <wp14:pctWidth>0</wp14:pctWidth>
+            </wp14:sizeRelH>
+            <wp14:sizeRelV relativeFrom="margin">
+              <wp14:pctHeight>0</wp14:pctHeight>
+            </wp14:sizeRelV>
           </wp:anchor>
         </w:drawing>
       </w:r>
     </w:p>
     <w:p>
       <w:pPr>
+        <w:pStyle w:val="Heading2"/>
+        <w:rPr>
+          <w:rFonts w:asciiTheme="minorHAnsi" w:eastAsia="Times New Roman" w:hAnsiTheme="minorHAnsi" w:cs="Times New Roman"/>
+          <w:b/>
+          <w:sz w:val="44"/>
+        </w:rPr>
+      </w:pPr>
+      <w:bookmarkStart w:id="13" w:name="_Toc413706062"/>
+      <w:r>
+        <w:rPr>
+          <w:rFonts w:asciiTheme="minorHAnsi" w:eastAsia="Times New Roman" w:hAnsiTheme="minorHAnsi"/>
+          <w:b/>
+          <w:sz w:val="44"/>
+        </w:rPr>
+        <w:lastRenderedPageBreak/>
+        <w:t>3.3 Software Architecture</w:t>
+      </w:r>
+      <w:bookmarkEnd w:id="13"/>
+    </w:p>
+    <w:p>
+      <w:pPr>
         <w:spacing w:after="0" w:line="240" w:lineRule="auto"/>
         <w:rPr>
           <w:rFonts w:eastAsia="Times New Roman" w:cs="Times New Roman"/>
@@ -6689,90 +6971,15 @@
           <w:szCs w:val="24"/>
         </w:rPr>
       </w:pPr>
-    </w:p>
-    <w:p>
-      <w:pPr>
-        <w:spacing w:after="240" w:line="240" w:lineRule="auto"/>
-        <w:rPr>
-          <w:rFonts w:eastAsia="Times New Roman" w:cs="Times New Roman"/>
-          <w:sz w:val="24"/>
-          <w:szCs w:val="24"/>
-        </w:rPr>
-      </w:pPr>
-    </w:p>
-    <w:p>
-      <w:pPr>
-        <w:pStyle w:val="Heading2"/>
-        <w:rPr>
-          <w:rFonts w:asciiTheme="minorHAnsi" w:eastAsia="Times New Roman" w:hAnsiTheme="minorHAnsi"/>
-          <w:b/>
-          <w:sz w:val="44"/>
-        </w:rPr>
-      </w:pPr>
-    </w:p>
-    <w:p>
-      <w:pPr>
-        <w:pStyle w:val="Heading2"/>
-        <w:rPr>
-          <w:rFonts w:asciiTheme="minorHAnsi" w:eastAsia="Times New Roman" w:hAnsiTheme="minorHAnsi"/>
-          <w:b/>
-          <w:sz w:val="44"/>
-        </w:rPr>
-      </w:pPr>
-    </w:p>
-    <w:p>
-      <w:pPr>
-        <w:spacing w:after="0" w:line="240" w:lineRule="auto"/>
-        <w:rPr>
-          <w:rFonts w:eastAsia="Times New Roman" w:cstheme="majorBidi"/>
-          <w:b/>
-          <w:color w:val="2E74B5" w:themeColor="accent1" w:themeShade="BF"/>
-          <w:sz w:val="44"/>
-          <w:szCs w:val="26"/>
-        </w:rPr>
-      </w:pPr>
-    </w:p>
-    <w:p>
-      <w:pPr>
-        <w:spacing w:after="0" w:line="240" w:lineRule="auto"/>
+      <w:r>
         <w:rPr>
           <w:rFonts w:eastAsia="Times New Roman" w:cs="Arial"/>
           <w:color w:val="000000"/>
           <w:sz w:val="24"/>
           <w:szCs w:val="24"/>
         </w:rPr>
-      </w:pPr>
-    </w:p>
-    <w:p>
-      <w:pPr>
-        <w:pStyle w:val="Heading2"/>
-        <w:rPr>
-          <w:rFonts w:asciiTheme="minorHAnsi" w:eastAsia="Times New Roman" w:hAnsiTheme="minorHAnsi" w:cs="Times New Roman"/>
-          <w:b/>
-          <w:sz w:val="44"/>
-        </w:rPr>
-      </w:pPr>
-      <w:bookmarkStart w:id="12" w:name="_Toc413699719"/>
-      <w:r>
-        <w:rPr>
-          <w:rFonts w:asciiTheme="minorHAnsi" w:eastAsia="Times New Roman" w:hAnsiTheme="minorHAnsi"/>
-          <w:b/>
-          <w:sz w:val="44"/>
-        </w:rPr>
-        <w:lastRenderedPageBreak/>
-        <w:t>3.3 Software Architecture</w:t>
+        <w:t>The Grayling Math system has two software architectures. One for the teachers’</w:t>
       </w:r>
-      <w:bookmarkEnd w:id="12"/>
-    </w:p>
-    <w:p>
-      <w:pPr>
-        <w:spacing w:after="0" w:line="240" w:lineRule="auto"/>
-        <w:rPr>
-          <w:rFonts w:eastAsia="Times New Roman" w:cs="Times New Roman"/>
-          <w:sz w:val="24"/>
-          <w:szCs w:val="24"/>
-        </w:rPr>
-      </w:pPr>
       <w:r>
         <w:rPr>
           <w:rFonts w:eastAsia="Times New Roman" w:cs="Arial"/>
@@ -6780,7 +6987,7 @@
           <w:sz w:val="24"/>
           <w:szCs w:val="24"/>
         </w:rPr>
-        <w:t>The Grayling Math system has two software architectures. One for the teachers’</w:t>
+        <w:t xml:space="preserve"> and administrators’</w:t>
       </w:r>
       <w:r>
         <w:rPr>
@@ -6789,7 +6996,7 @@
           <w:sz w:val="24"/>
           <w:szCs w:val="24"/>
         </w:rPr>
-        <w:t xml:space="preserve"> and administrators’</w:t>
+        <w:t xml:space="preserve"> </w:t>
       </w:r>
       <w:r>
         <w:rPr>
@@ -6798,7 +7005,7 @@
           <w:sz w:val="24"/>
           <w:szCs w:val="24"/>
         </w:rPr>
-        <w:t xml:space="preserve"> </w:t>
+        <w:t>web portal</w:t>
       </w:r>
       <w:r>
         <w:rPr>
@@ -6807,15 +7014,6 @@
           <w:sz w:val="24"/>
           <w:szCs w:val="24"/>
         </w:rPr>
-        <w:t>web portal</w:t>
-      </w:r>
-      <w:r>
-        <w:rPr>
-          <w:rFonts w:eastAsia="Times New Roman" w:cs="Arial"/>
-          <w:color w:val="000000"/>
-          <w:sz w:val="24"/>
-          <w:szCs w:val="24"/>
-        </w:rPr>
         <w:t>, and one for the students’ iOS application.</w:t>
       </w:r>
     </w:p>
@@ -6838,7 +7036,7 @@
           <w:sz w:val="36"/>
         </w:rPr>
       </w:pPr>
-      <w:bookmarkStart w:id="13" w:name="_Toc413699720"/>
+      <w:bookmarkStart w:id="14" w:name="_Toc413706063"/>
       <w:r>
         <w:rPr>
           <w:rFonts w:asciiTheme="minorHAnsi" w:eastAsia="Times New Roman" w:hAnsiTheme="minorHAnsi"/>
@@ -6865,7 +7063,7 @@
         </w:rPr>
         <w:t xml:space="preserve"> Application</w:t>
       </w:r>
-      <w:bookmarkEnd w:id="13"/>
+      <w:bookmarkEnd w:id="14"/>
     </w:p>
     <w:p>
       <w:pPr>
@@ -6970,7 +7168,7 @@
                     </pic:cNvPicPr>
                   </pic:nvPicPr>
                   <pic:blipFill>
-                    <a:blip r:embed="rId10">
+                    <a:blip r:embed="rId12">
                       <a:extLst>
                         <a:ext uri="{28A0092B-C50C-407E-A947-70E740481C1C}">
                           <a14:useLocalDpi xmlns:a14="http://schemas.microsoft.com/office/drawing/2010/main" val="0"/>
@@ -7020,7 +7218,7 @@
           <w:sz w:val="36"/>
         </w:rPr>
       </w:pPr>
-      <w:bookmarkStart w:id="14" w:name="_Toc413699721"/>
+      <w:bookmarkStart w:id="15" w:name="_Toc413706064"/>
       <w:r>
         <w:rPr>
           <w:rFonts w:asciiTheme="minorHAnsi" w:eastAsia="Times New Roman" w:hAnsiTheme="minorHAnsi"/>
@@ -7029,7 +7227,7 @@
         </w:rPr>
         <w:t>3.3.2 Web Portal</w:t>
       </w:r>
-      <w:bookmarkEnd w:id="14"/>
+      <w:bookmarkEnd w:id="15"/>
     </w:p>
     <w:p>
       <w:pPr>
@@ -7126,7 +7324,7 @@
                     </pic:cNvPicPr>
                   </pic:nvPicPr>
                   <pic:blipFill>
-                    <a:blip r:embed="rId11">
+                    <a:blip r:embed="rId13">
                       <a:extLst>
                         <a:ext uri="{28A0092B-C50C-407E-A947-70E740481C1C}">
                           <a14:useLocalDpi xmlns:a14="http://schemas.microsoft.com/office/drawing/2010/main" val="0"/>
@@ -7177,7 +7375,7 @@
           <w:sz w:val="36"/>
         </w:rPr>
       </w:pPr>
-      <w:bookmarkStart w:id="15" w:name="_Toc413699722"/>
+      <w:bookmarkStart w:id="16" w:name="_Toc413706065"/>
       <w:r>
         <w:rPr>
           <w:rFonts w:asciiTheme="minorHAnsi" w:eastAsia="Times New Roman" w:hAnsiTheme="minorHAnsi"/>
@@ -7204,7 +7402,7 @@
         </w:rPr>
         <w:t xml:space="preserve"> Application Sending and Receiving Data</w:t>
       </w:r>
-      <w:bookmarkEnd w:id="15"/>
+      <w:bookmarkEnd w:id="16"/>
     </w:p>
     <w:p>
       <w:pPr>
@@ -9484,7 +9682,7 @@
           <w:sz w:val="36"/>
         </w:rPr>
       </w:pPr>
-      <w:bookmarkStart w:id="16" w:name="_Toc413699723"/>
+      <w:bookmarkStart w:id="17" w:name="_Toc413706066"/>
       <w:r>
         <w:rPr>
           <w:rFonts w:asciiTheme="minorHAnsi" w:eastAsia="Times New Roman" w:hAnsiTheme="minorHAnsi"/>
@@ -9493,7 +9691,7 @@
         </w:rPr>
         <w:t>3.3.4 Web Portal Class Sending and Receiving Data</w:t>
       </w:r>
-      <w:bookmarkEnd w:id="16"/>
+      <w:bookmarkEnd w:id="17"/>
     </w:p>
     <w:p>
       <w:pPr>
@@ -9533,7 +9731,7 @@
           <w:sz w:val="44"/>
         </w:rPr>
       </w:pPr>
-      <w:bookmarkStart w:id="17" w:name="_Toc413699724"/>
+      <w:bookmarkStart w:id="18" w:name="_Toc413706067"/>
       <w:r>
         <w:rPr>
           <w:rFonts w:asciiTheme="minorHAnsi" w:eastAsia="Times New Roman" w:hAnsiTheme="minorHAnsi"/>
@@ -9542,7 +9740,7 @@
         </w:rPr>
         <w:t>3.4 Security Architecture</w:t>
       </w:r>
-      <w:bookmarkEnd w:id="17"/>
+      <w:bookmarkEnd w:id="18"/>
     </w:p>
     <w:p>
       <w:pPr>
@@ -9563,7 +9761,7 @@
           <w:sz w:val="36"/>
         </w:rPr>
       </w:pPr>
-      <w:bookmarkStart w:id="18" w:name="_Toc413699725"/>
+      <w:bookmarkStart w:id="19" w:name="_Toc413706068"/>
       <w:r>
         <w:rPr>
           <w:rFonts w:asciiTheme="minorHAnsi" w:eastAsia="Times New Roman" w:hAnsiTheme="minorHAnsi"/>
@@ -9572,7 +9770,7 @@
         </w:rPr>
         <w:t>3.4.1 SSL Encryption and Identification</w:t>
       </w:r>
-      <w:bookmarkEnd w:id="18"/>
+      <w:bookmarkEnd w:id="19"/>
     </w:p>
     <w:p>
       <w:pPr>
@@ -9958,7 +10156,7 @@
           <w:sz w:val="36"/>
         </w:rPr>
       </w:pPr>
-      <w:bookmarkStart w:id="19" w:name="_Toc413699726"/>
+      <w:bookmarkStart w:id="20" w:name="_Toc413706069"/>
       <w:r>
         <w:rPr>
           <w:rFonts w:asciiTheme="minorHAnsi" w:eastAsia="Times New Roman" w:hAnsiTheme="minorHAnsi"/>
@@ -9967,7 +10165,7 @@
         </w:rPr>
         <w:t>3.4.2 Storing Credentials</w:t>
       </w:r>
-      <w:bookmarkEnd w:id="19"/>
+      <w:bookmarkEnd w:id="20"/>
     </w:p>
     <w:p>
       <w:pPr>
@@ -10074,7 +10272,7 @@
           <w:szCs w:val="56"/>
         </w:rPr>
       </w:pPr>
-      <w:bookmarkStart w:id="20" w:name="_Toc413699727"/>
+      <w:bookmarkStart w:id="21" w:name="_Toc413706070"/>
       <w:r>
         <w:rPr>
           <w:rFonts w:asciiTheme="minorHAnsi" w:eastAsia="Times New Roman" w:hAnsiTheme="minorHAnsi"/>
@@ -10084,7 +10282,7 @@
         </w:rPr>
         <w:t>4 System Design</w:t>
       </w:r>
-      <w:bookmarkEnd w:id="20"/>
+      <w:bookmarkEnd w:id="21"/>
     </w:p>
     <w:p>
       <w:pPr>
@@ -10105,7 +10303,7 @@
           <w:sz w:val="44"/>
         </w:rPr>
       </w:pPr>
-      <w:bookmarkStart w:id="21" w:name="_Toc413699728"/>
+      <w:bookmarkStart w:id="22" w:name="_Toc413706071"/>
       <w:r>
         <w:rPr>
           <w:rFonts w:asciiTheme="minorHAnsi" w:eastAsia="Times New Roman" w:hAnsiTheme="minorHAnsi"/>
@@ -10114,7 +10312,7 @@
         </w:rPr>
         <w:t>4.1 Use-Case</w:t>
       </w:r>
-      <w:bookmarkEnd w:id="21"/>
+      <w:bookmarkEnd w:id="22"/>
     </w:p>
     <w:p/>
     <w:p>
@@ -10126,7 +10324,7 @@
           <w:sz w:val="36"/>
         </w:rPr>
       </w:pPr>
-      <w:bookmarkStart w:id="22" w:name="_Toc413699729"/>
+      <w:bookmarkStart w:id="23" w:name="_Toc413706072"/>
       <w:r>
         <w:rPr>
           <w:rFonts w:asciiTheme="minorHAnsi" w:eastAsia="Times New Roman" w:hAnsiTheme="minorHAnsi"/>
@@ -10135,7 +10333,7 @@
         </w:rPr>
         <w:t>4.1.1 Actors</w:t>
       </w:r>
-      <w:bookmarkEnd w:id="22"/>
+      <w:bookmarkEnd w:id="23"/>
     </w:p>
     <w:p>
       <w:pPr>
@@ -10350,7 +10548,7 @@
           <w:sz w:val="36"/>
         </w:rPr>
       </w:pPr>
-      <w:bookmarkStart w:id="23" w:name="_Toc413699730"/>
+      <w:bookmarkStart w:id="24" w:name="_Toc413706073"/>
       <w:r>
         <w:rPr>
           <w:rFonts w:asciiTheme="minorHAnsi" w:eastAsia="Times New Roman" w:hAnsiTheme="minorHAnsi"/>
@@ -10360,7 +10558,7 @@
         <w:lastRenderedPageBreak/>
         <w:t>4.1.2 List of Researcher Use Cases</w:t>
       </w:r>
-      <w:bookmarkEnd w:id="23"/>
+      <w:bookmarkEnd w:id="24"/>
     </w:p>
     <w:p>
       <w:pPr>
@@ -10775,7 +10973,7 @@
           <w:sz w:val="36"/>
         </w:rPr>
       </w:pPr>
-      <w:bookmarkStart w:id="24" w:name="_Toc413699731"/>
+      <w:bookmarkStart w:id="25" w:name="_Toc413706074"/>
       <w:r>
         <w:rPr>
           <w:rFonts w:asciiTheme="minorHAnsi" w:eastAsia="Times New Roman" w:hAnsiTheme="minorHAnsi"/>
@@ -10784,7 +10982,7 @@
         </w:rPr>
         <w:t>4.1.3 Use Case Diagram</w:t>
       </w:r>
-      <w:bookmarkEnd w:id="24"/>
+      <w:bookmarkEnd w:id="25"/>
     </w:p>
     <w:p/>
     <w:p>
@@ -10828,7 +11026,7 @@
                     </pic:cNvPicPr>
                   </pic:nvPicPr>
                   <pic:blipFill>
-                    <a:blip r:embed="rId12">
+                    <a:blip r:embed="rId14">
                       <a:extLst>
                         <a:ext uri="{28A0092B-C50C-407E-A947-70E740481C1C}">
                           <a14:useLocalDpi xmlns:a14="http://schemas.microsoft.com/office/drawing/2010/main" val="0"/>
@@ -10927,7 +11125,7 @@
                     </pic:cNvPicPr>
                   </pic:nvPicPr>
                   <pic:blipFill>
-                    <a:blip r:embed="rId13">
+                    <a:blip r:embed="rId15">
                       <a:extLst>
                         <a:ext uri="{28A0092B-C50C-407E-A947-70E740481C1C}">
                           <a14:useLocalDpi xmlns:a14="http://schemas.microsoft.com/office/drawing/2010/main" val="0"/>
@@ -11093,7 +11291,7 @@
                     </pic:cNvPicPr>
                   </pic:nvPicPr>
                   <pic:blipFill>
-                    <a:blip r:embed="rId14">
+                    <a:blip r:embed="rId16">
                       <a:extLst>
                         <a:ext uri="{28A0092B-C50C-407E-A947-70E740481C1C}">
                           <a14:useLocalDpi xmlns:a14="http://schemas.microsoft.com/office/drawing/2010/main" val="0"/>
@@ -11166,7 +11364,7 @@
           <w:sz w:val="36"/>
         </w:rPr>
       </w:pPr>
-      <w:bookmarkStart w:id="25" w:name="_Toc413699732"/>
+      <w:bookmarkStart w:id="26" w:name="_Toc413706075"/>
       <w:r>
         <w:rPr>
           <w:rFonts w:asciiTheme="minorHAnsi" w:eastAsia="Times New Roman" w:hAnsiTheme="minorHAnsi"/>
@@ -11176,7 +11374,7 @@
         <w:lastRenderedPageBreak/>
         <w:t>4.1.4 Use Cases</w:t>
       </w:r>
-      <w:bookmarkEnd w:id="25"/>
+      <w:bookmarkEnd w:id="26"/>
     </w:p>
     <w:p/>
     <w:tbl>
@@ -37511,7 +37709,7 @@
           <w:sz w:val="44"/>
         </w:rPr>
       </w:pPr>
-      <w:bookmarkStart w:id="26" w:name="_Toc413699733"/>
+      <w:bookmarkStart w:id="27" w:name="_Toc413706076"/>
       <w:r>
         <w:rPr>
           <w:noProof/>
@@ -37543,7 +37741,7 @@
                     </pic:cNvPicPr>
                   </pic:nvPicPr>
                   <pic:blipFill>
-                    <a:blip r:embed="rId15">
+                    <a:blip r:embed="rId17">
                       <a:extLst>
                         <a:ext uri="{28A0092B-C50C-407E-A947-70E740481C1C}">
                           <a14:useLocalDpi xmlns:a14="http://schemas.microsoft.com/office/drawing/2010/main" val="0"/>
@@ -37588,7 +37786,7 @@
         </w:rPr>
         <w:t>4.2 Sequence Diagrams</w:t>
       </w:r>
-      <w:bookmarkEnd w:id="26"/>
+      <w:bookmarkEnd w:id="27"/>
     </w:p>
     <w:p>
       <w:pPr>
@@ -37599,7 +37797,7 @@
           <w:sz w:val="44"/>
         </w:rPr>
       </w:pPr>
-      <w:bookmarkStart w:id="27" w:name="_Toc413699734"/>
+      <w:bookmarkStart w:id="28" w:name="_Toc413706077"/>
       <w:r>
         <w:rPr>
           <w:noProof/>
@@ -37630,7 +37828,7 @@
                     </pic:cNvPicPr>
                   </pic:nvPicPr>
                   <pic:blipFill>
-                    <a:blip r:embed="rId16">
+                    <a:blip r:embed="rId18">
                       <a:extLst>
                         <a:ext uri="{28A0092B-C50C-407E-A947-70E740481C1C}">
                           <a14:useLocalDpi xmlns:a14="http://schemas.microsoft.com/office/drawing/2010/main" val="0"/>
@@ -37667,7 +37865,7 @@
           </wp:anchor>
         </w:drawing>
       </w:r>
-      <w:bookmarkEnd w:id="27"/>
+      <w:bookmarkEnd w:id="28"/>
     </w:p>
     <w:p>
       <w:pPr>
@@ -37758,7 +37956,7 @@
           <w:sz w:val="44"/>
         </w:rPr>
       </w:pPr>
-      <w:bookmarkStart w:id="28" w:name="_Toc413699735"/>
+      <w:bookmarkStart w:id="29" w:name="_Toc413706078"/>
       <w:r>
         <w:rPr>
           <w:noProof/>
@@ -37790,7 +37988,7 @@
                     </pic:cNvPicPr>
                   </pic:nvPicPr>
                   <pic:blipFill>
-                    <a:blip r:embed="rId17">
+                    <a:blip r:embed="rId19">
                       <a:extLst>
                         <a:ext uri="{28A0092B-C50C-407E-A947-70E740481C1C}">
                           <a14:useLocalDpi xmlns:a14="http://schemas.microsoft.com/office/drawing/2010/main" val="0"/>
@@ -37827,7 +38025,7 @@
           </wp:anchor>
         </w:drawing>
       </w:r>
-      <w:bookmarkEnd w:id="28"/>
+      <w:bookmarkEnd w:id="29"/>
     </w:p>
     <w:p>
       <w:pPr>
@@ -38028,7 +38226,7 @@
           <w:sz w:val="44"/>
         </w:rPr>
       </w:pPr>
-      <w:bookmarkStart w:id="29" w:name="_Toc413699736"/>
+      <w:bookmarkStart w:id="30" w:name="_Toc413706079"/>
       <w:r>
         <w:rPr>
           <w:noProof/>
@@ -38060,7 +38258,7 @@
                     </pic:cNvPicPr>
                   </pic:nvPicPr>
                   <pic:blipFill>
-                    <a:blip r:embed="rId18">
+                    <a:blip r:embed="rId20">
                       <a:extLst>
                         <a:ext uri="{28A0092B-C50C-407E-A947-70E740481C1C}">
                           <a14:useLocalDpi xmlns:a14="http://schemas.microsoft.com/office/drawing/2010/main" val="0"/>
@@ -38097,7 +38295,7 @@
           </wp:anchor>
         </w:drawing>
       </w:r>
-      <w:bookmarkEnd w:id="29"/>
+      <w:bookmarkEnd w:id="30"/>
     </w:p>
     <w:p>
       <w:pPr>
@@ -38215,7 +38413,7 @@
           <w:sz w:val="44"/>
         </w:rPr>
       </w:pPr>
-      <w:bookmarkStart w:id="30" w:name="_Toc413699737"/>
+      <w:bookmarkStart w:id="31" w:name="_Toc413706080"/>
       <w:r>
         <w:rPr>
           <w:rFonts w:asciiTheme="minorHAnsi" w:eastAsia="Times New Roman" w:hAnsiTheme="minorHAnsi"/>
@@ -38225,7 +38423,7 @@
         <w:lastRenderedPageBreak/>
         <w:t>4.3 Data Flow Diagram</w:t>
       </w:r>
-      <w:bookmarkEnd w:id="30"/>
+      <w:bookmarkEnd w:id="31"/>
     </w:p>
     <w:p/>
     <w:p>
@@ -38237,7 +38435,7 @@
           <w:sz w:val="36"/>
         </w:rPr>
       </w:pPr>
-      <w:bookmarkStart w:id="31" w:name="_Toc413699738"/>
+      <w:bookmarkStart w:id="32" w:name="_Toc413706081"/>
       <w:r>
         <w:rPr>
           <w:noProof/>
@@ -38268,7 +38466,7 @@
                     </pic:cNvPicPr>
                   </pic:nvPicPr>
                   <pic:blipFill>
-                    <a:blip r:embed="rId19">
+                    <a:blip r:embed="rId21">
                       <a:extLst>
                         <a:ext uri="{28A0092B-C50C-407E-A947-70E740481C1C}">
                           <a14:useLocalDpi xmlns:a14="http://schemas.microsoft.com/office/drawing/2010/main" val="0"/>
@@ -38329,7 +38527,7 @@
         </w:rPr>
         <w:t>Teacher Role Data Flow Diagram</w:t>
       </w:r>
-      <w:bookmarkEnd w:id="31"/>
+      <w:bookmarkEnd w:id="32"/>
     </w:p>
     <w:p/>
     <w:p>
@@ -38529,7 +38727,7 @@
           <w:sz w:val="36"/>
         </w:rPr>
       </w:pPr>
-      <w:bookmarkStart w:id="32" w:name="_Toc413699739"/>
+      <w:bookmarkStart w:id="33" w:name="_Toc413706082"/>
       <w:r>
         <w:rPr>
           <w:noProof/>
@@ -38561,7 +38759,7 @@
                     </pic:cNvPicPr>
                   </pic:nvPicPr>
                   <pic:blipFill>
-                    <a:blip r:embed="rId20">
+                    <a:blip r:embed="rId22">
                       <a:extLst>
                         <a:ext uri="{28A0092B-C50C-407E-A947-70E740481C1C}">
                           <a14:useLocalDpi xmlns:a14="http://schemas.microsoft.com/office/drawing/2010/main" val="0"/>
@@ -38622,7 +38820,7 @@
         </w:rPr>
         <w:t>Administrator Role Data Flow Diagram</w:t>
       </w:r>
-      <w:bookmarkEnd w:id="32"/>
+      <w:bookmarkEnd w:id="33"/>
     </w:p>
     <w:p/>
     <w:p/>
@@ -38696,7 +38894,7 @@
           <w:sz w:val="36"/>
         </w:rPr>
       </w:pPr>
-      <w:bookmarkStart w:id="33" w:name="_Toc413699740"/>
+      <w:bookmarkStart w:id="34" w:name="_Toc413706083"/>
       <w:r>
         <w:rPr>
           <w:noProof/>
@@ -38728,7 +38926,7 @@
                     </pic:cNvPicPr>
                   </pic:nvPicPr>
                   <pic:blipFill>
-                    <a:blip r:embed="rId21">
+                    <a:blip r:embed="rId23">
                       <a:extLst>
                         <a:ext uri="{28A0092B-C50C-407E-A947-70E740481C1C}">
                           <a14:useLocalDpi xmlns:a14="http://schemas.microsoft.com/office/drawing/2010/main" val="0"/>
@@ -38789,7 +38987,7 @@
         </w:rPr>
         <w:t>Student Role Data Flow Diagram</w:t>
       </w:r>
-      <w:bookmarkEnd w:id="33"/>
+      <w:bookmarkEnd w:id="34"/>
     </w:p>
     <w:p/>
     <w:p/>
@@ -38827,7 +39025,7 @@
           <w:sz w:val="44"/>
         </w:rPr>
       </w:pPr>
-      <w:bookmarkStart w:id="34" w:name="_Toc413699741"/>
+      <w:bookmarkStart w:id="35" w:name="_Toc413706084"/>
       <w:r>
         <w:rPr>
           <w:rFonts w:asciiTheme="minorHAnsi" w:eastAsia="Times New Roman" w:hAnsiTheme="minorHAnsi"/>
@@ -38837,7 +39035,7 @@
         <w:lastRenderedPageBreak/>
         <w:t>4.4 Database Design</w:t>
       </w:r>
-      <w:bookmarkEnd w:id="34"/>
+      <w:bookmarkEnd w:id="35"/>
     </w:p>
     <w:p>
       <w:r>
@@ -38870,7 +39068,7 @@
                     </pic:cNvPicPr>
                   </pic:nvPicPr>
                   <pic:blipFill>
-                    <a:blip r:embed="rId22">
+                    <a:blip r:embed="rId24">
                       <a:extLst>
                         <a:ext uri="{28A0092B-C50C-407E-A947-70E740481C1C}">
                           <a14:useLocalDpi xmlns:a14="http://schemas.microsoft.com/office/drawing/2010/main" val="0"/>
@@ -38923,7 +39121,7 @@
           <w:sz w:val="44"/>
         </w:rPr>
       </w:pPr>
-      <w:bookmarkStart w:id="35" w:name="_Toc413699742"/>
+      <w:bookmarkStart w:id="36" w:name="_Toc413706085"/>
       <w:r>
         <w:rPr>
           <w:rFonts w:asciiTheme="minorHAnsi" w:eastAsia="Times New Roman" w:hAnsiTheme="minorHAnsi"/>
@@ -38933,7 +39131,7 @@
         <w:lastRenderedPageBreak/>
         <w:t>4.5 Class Diagram</w:t>
       </w:r>
-      <w:bookmarkEnd w:id="35"/>
+      <w:bookmarkEnd w:id="36"/>
       <w:r>
         <w:rPr>
           <w:rFonts w:asciiTheme="minorHAnsi" w:eastAsia="Times New Roman" w:hAnsiTheme="minorHAnsi"/>
@@ -38952,7 +39150,7 @@
           <w:sz w:val="44"/>
         </w:rPr>
       </w:pPr>
-      <w:bookmarkStart w:id="36" w:name="_Toc413699743"/>
+      <w:bookmarkStart w:id="37" w:name="_Toc413706086"/>
       <w:r>
         <w:rPr>
           <w:noProof/>
@@ -38983,7 +39181,7 @@
                     </pic:cNvPicPr>
                   </pic:nvPicPr>
                   <pic:blipFill>
-                    <a:blip r:embed="rId23">
+                    <a:blip r:embed="rId25">
                       <a:extLst>
                         <a:ext uri="{28A0092B-C50C-407E-A947-70E740481C1C}">
                           <a14:useLocalDpi xmlns:a14="http://schemas.microsoft.com/office/drawing/2010/main" val="0"/>
@@ -39020,7 +39218,7 @@
           </wp:anchor>
         </w:drawing>
       </w:r>
-      <w:bookmarkEnd w:id="36"/>
+      <w:bookmarkEnd w:id="37"/>
     </w:p>
     <w:p>
       <w:pPr>
@@ -39062,7 +39260,7 @@
           <w:sz w:val="44"/>
         </w:rPr>
       </w:pPr>
-      <w:bookmarkStart w:id="37" w:name="_Toc413699744"/>
+      <w:bookmarkStart w:id="38" w:name="_Toc413706087"/>
       <w:r>
         <w:rPr>
           <w:rFonts w:asciiTheme="minorHAnsi" w:eastAsia="Times New Roman" w:hAnsiTheme="minorHAnsi"/>
@@ -39072,7 +39270,7 @@
         <w:lastRenderedPageBreak/>
         <w:t>4.6 Application Program Interface</w:t>
       </w:r>
-      <w:bookmarkEnd w:id="37"/>
+      <w:bookmarkEnd w:id="38"/>
     </w:p>
     <w:p>
       <w:pPr>
@@ -39091,7 +39289,25 @@
         <w:rPr>
           <w:rFonts w:asciiTheme="minorHAnsi" w:eastAsia="Arial" w:hAnsiTheme="minorHAnsi" w:cs="Arial"/>
         </w:rPr>
-        <w:t>e and display graphs on the. In the web portal of the Grayling Math system, the D3.js library will be used to convert</w:t>
+        <w:t xml:space="preserve">e and display graphs on </w:t>
+      </w:r>
+      <w:r>
+        <w:rPr>
+          <w:rFonts w:asciiTheme="minorHAnsi" w:eastAsia="Arial" w:hAnsiTheme="minorHAnsi" w:cs="Arial"/>
+        </w:rPr>
+        <w:t>the web port</w:t>
+      </w:r>
+      <w:r>
+        <w:rPr>
+          <w:rFonts w:asciiTheme="minorHAnsi" w:eastAsia="Arial" w:hAnsiTheme="minorHAnsi" w:cs="Arial"/>
+        </w:rPr>
+        <w:t xml:space="preserve">al of the Grayling Math system. The </w:t>
+      </w:r>
+      <w:r>
+        <w:rPr>
+          <w:rFonts w:asciiTheme="minorHAnsi" w:eastAsia="Arial" w:hAnsiTheme="minorHAnsi" w:cs="Arial"/>
+        </w:rPr>
+        <w:t>library will be used to convert</w:t>
       </w:r>
       <w:r>
         <w:rPr>
@@ -39159,7 +39375,7 @@
           <w:rFonts w:asciiTheme="minorHAnsi" w:eastAsia="Arial" w:hAnsiTheme="minorHAnsi" w:cs="Arial"/>
         </w:rPr>
       </w:pPr>
-      <w:hyperlink r:id="rId24" w:history="1">
+      <w:hyperlink r:id="rId26" w:history="1">
         <w:r>
           <w:rPr>
             <w:rStyle w:val="Hyperlink"/>
@@ -39234,7 +39450,7 @@
           <w:sz w:val="44"/>
         </w:rPr>
       </w:pPr>
-      <w:bookmarkStart w:id="38" w:name="_Toc413699745"/>
+      <w:bookmarkStart w:id="39" w:name="_Toc413706088"/>
       <w:r>
         <w:rPr>
           <w:rFonts w:asciiTheme="minorHAnsi" w:eastAsia="Times New Roman" w:hAnsiTheme="minorHAnsi"/>
@@ -39243,7 +39459,7 @@
         </w:rPr>
         <w:t>4.7 User Interface Design</w:t>
       </w:r>
-      <w:bookmarkEnd w:id="38"/>
+      <w:bookmarkEnd w:id="39"/>
     </w:p>
     <w:p>
       <w:pPr>
@@ -39272,8 +39488,8 @@
           <w:rFonts w:asciiTheme="minorHAnsi" w:eastAsia="Arial" w:hAnsiTheme="minorHAnsi" w:cs="Arial"/>
         </w:rPr>
       </w:pPr>
-      <w:bookmarkStart w:id="39" w:name="h.5nu9zu1k0eb3" w:colFirst="0" w:colLast="0"/>
-      <w:bookmarkEnd w:id="39"/>
+      <w:bookmarkStart w:id="40" w:name="h.5nu9zu1k0eb3" w:colFirst="0" w:colLast="0"/>
+      <w:bookmarkEnd w:id="40"/>
       <w:r>
         <w:rPr>
           <w:rFonts w:asciiTheme="minorHAnsi" w:eastAsia="Arial" w:hAnsiTheme="minorHAnsi" w:cs="Arial"/>
@@ -39294,8 +39510,8 @@
           <w:rFonts w:asciiTheme="minorHAnsi" w:eastAsia="Arial" w:hAnsiTheme="minorHAnsi" w:cs="Arial"/>
         </w:rPr>
       </w:pPr>
-      <w:bookmarkStart w:id="40" w:name="h.9busknfkbi8h" w:colFirst="0" w:colLast="0"/>
-      <w:bookmarkEnd w:id="40"/>
+      <w:bookmarkStart w:id="41" w:name="h.9busknfkbi8h" w:colFirst="0" w:colLast="0"/>
+      <w:bookmarkEnd w:id="41"/>
       <w:r>
         <w:rPr>
           <w:rFonts w:asciiTheme="minorHAnsi" w:eastAsia="Arial" w:hAnsiTheme="minorHAnsi" w:cs="Arial"/>
@@ -39316,8 +39532,8 @@
           <w:rFonts w:asciiTheme="minorHAnsi" w:eastAsia="Arial" w:hAnsiTheme="minorHAnsi" w:cs="Arial"/>
         </w:rPr>
       </w:pPr>
-      <w:bookmarkStart w:id="41" w:name="h.g8snzlibkjuf" w:colFirst="0" w:colLast="0"/>
-      <w:bookmarkEnd w:id="41"/>
+      <w:bookmarkStart w:id="42" w:name="h.g8snzlibkjuf" w:colFirst="0" w:colLast="0"/>
+      <w:bookmarkEnd w:id="42"/>
       <w:r>
         <w:rPr>
           <w:rFonts w:asciiTheme="minorHAnsi" w:eastAsia="Arial" w:hAnsiTheme="minorHAnsi" w:cs="Arial"/>
@@ -39520,7 +39736,7 @@
                     </pic:cNvPicPr>
                   </pic:nvPicPr>
                   <pic:blipFill>
-                    <a:blip r:embed="rId25">
+                    <a:blip r:embed="rId27">
                       <a:extLst>
                         <a:ext uri="{28A0092B-C50C-407E-A947-70E740481C1C}">
                           <a14:useLocalDpi xmlns:a14="http://schemas.microsoft.com/office/drawing/2010/main" val="0"/>
@@ -39693,7 +39909,7 @@
                     </pic:cNvPicPr>
                   </pic:nvPicPr>
                   <pic:blipFill>
-                    <a:blip r:embed="rId26">
+                    <a:blip r:embed="rId28">
                       <a:extLst>
                         <a:ext uri="{28A0092B-C50C-407E-A947-70E740481C1C}">
                           <a14:useLocalDpi xmlns:a14="http://schemas.microsoft.com/office/drawing/2010/main" val="0"/>
@@ -39881,7 +40097,7 @@
           <w:szCs w:val="56"/>
         </w:rPr>
       </w:pPr>
-      <w:bookmarkStart w:id="42" w:name="_Toc413699746"/>
+      <w:bookmarkStart w:id="43" w:name="_Toc413706089"/>
       <w:r>
         <w:rPr>
           <w:rFonts w:asciiTheme="minorHAnsi" w:eastAsia="Times New Roman" w:hAnsiTheme="minorHAnsi"/>
@@ -39891,7 +40107,7 @@
         </w:rPr>
         <w:t>5. Product Design Specification Approval</w:t>
       </w:r>
-      <w:bookmarkEnd w:id="42"/>
+      <w:bookmarkEnd w:id="43"/>
     </w:p>
     <w:p>
       <w:pPr>
@@ -39945,8 +40161,8 @@
           <w:szCs w:val="24"/>
         </w:rPr>
       </w:pPr>
-      <w:bookmarkStart w:id="43" w:name="h.hirncclhf4ed" w:colFirst="0" w:colLast="0"/>
-      <w:bookmarkEnd w:id="43"/>
+      <w:bookmarkStart w:id="44" w:name="h.hirncclhf4ed" w:colFirst="0" w:colLast="0"/>
+      <w:bookmarkEnd w:id="44"/>
     </w:p>
     <w:p>
       <w:pPr>
@@ -39961,8 +40177,8 @@
           <w:szCs w:val="24"/>
         </w:rPr>
       </w:pPr>
-      <w:bookmarkStart w:id="44" w:name="h.ukap2ff3zx8s" w:colFirst="0" w:colLast="0"/>
-      <w:bookmarkEnd w:id="44"/>
+      <w:bookmarkStart w:id="45" w:name="h.ukap2ff3zx8s" w:colFirst="0" w:colLast="0"/>
+      <w:bookmarkEnd w:id="45"/>
     </w:p>
     <w:tbl>
       <w:tblPr>
@@ -40005,31 +40221,30 @@
                 <w:szCs w:val="24"/>
               </w:rPr>
             </w:pPr>
-            <w:bookmarkStart w:id="45" w:name="_Toc104351547"/>
-            <w:bookmarkStart w:id="46" w:name="_Toc104351552"/>
-            <w:bookmarkStart w:id="47" w:name="_Toc104351553"/>
-            <w:bookmarkStart w:id="48" w:name="_Toc104351554"/>
-            <w:bookmarkStart w:id="49" w:name="_Toc104351584"/>
-            <w:bookmarkStart w:id="50" w:name="_Toc104351624"/>
-            <w:bookmarkStart w:id="51" w:name="_Toc104351625"/>
-            <w:bookmarkStart w:id="52" w:name="_Toc104351636"/>
-            <w:bookmarkStart w:id="53" w:name="_Toc104351660"/>
-            <w:bookmarkStart w:id="54" w:name="_Toc104351663"/>
-            <w:bookmarkStart w:id="55" w:name="_Toc104351665"/>
-            <w:bookmarkStart w:id="56" w:name="_Toc104351690"/>
-            <w:bookmarkStart w:id="57" w:name="_Toc104351702"/>
-            <w:bookmarkStart w:id="58" w:name="_Toc104351703"/>
-            <w:bookmarkStart w:id="59" w:name="_Toc104351748"/>
-            <w:bookmarkStart w:id="60" w:name="_Toc104351750"/>
-            <w:bookmarkStart w:id="61" w:name="_Toc104351761"/>
-            <w:bookmarkStart w:id="62" w:name="_Toc104351763"/>
-            <w:bookmarkStart w:id="63" w:name="_Toc104351787"/>
-            <w:bookmarkStart w:id="64" w:name="_Toc104351788"/>
-            <w:bookmarkStart w:id="65" w:name="_Toc104351810"/>
-            <w:bookmarkStart w:id="66" w:name="_Toc104351812"/>
-            <w:bookmarkStart w:id="67" w:name="_Toc104351813"/>
-            <w:bookmarkStart w:id="68" w:name="_Toc104351814"/>
-            <w:bookmarkEnd w:id="45"/>
+            <w:bookmarkStart w:id="46" w:name="_Toc104351547"/>
+            <w:bookmarkStart w:id="47" w:name="_Toc104351552"/>
+            <w:bookmarkStart w:id="48" w:name="_Toc104351553"/>
+            <w:bookmarkStart w:id="49" w:name="_Toc104351554"/>
+            <w:bookmarkStart w:id="50" w:name="_Toc104351584"/>
+            <w:bookmarkStart w:id="51" w:name="_Toc104351624"/>
+            <w:bookmarkStart w:id="52" w:name="_Toc104351625"/>
+            <w:bookmarkStart w:id="53" w:name="_Toc104351636"/>
+            <w:bookmarkStart w:id="54" w:name="_Toc104351660"/>
+            <w:bookmarkStart w:id="55" w:name="_Toc104351663"/>
+            <w:bookmarkStart w:id="56" w:name="_Toc104351665"/>
+            <w:bookmarkStart w:id="57" w:name="_Toc104351690"/>
+            <w:bookmarkStart w:id="58" w:name="_Toc104351702"/>
+            <w:bookmarkStart w:id="59" w:name="_Toc104351703"/>
+            <w:bookmarkStart w:id="60" w:name="_Toc104351748"/>
+            <w:bookmarkStart w:id="61" w:name="_Toc104351750"/>
+            <w:bookmarkStart w:id="62" w:name="_Toc104351761"/>
+            <w:bookmarkStart w:id="63" w:name="_Toc104351763"/>
+            <w:bookmarkStart w:id="64" w:name="_Toc104351787"/>
+            <w:bookmarkStart w:id="65" w:name="_Toc104351788"/>
+            <w:bookmarkStart w:id="66" w:name="_Toc104351810"/>
+            <w:bookmarkStart w:id="67" w:name="_Toc104351812"/>
+            <w:bookmarkStart w:id="68" w:name="_Toc104351813"/>
+            <w:bookmarkStart w:id="69" w:name="_Toc104351814"/>
             <w:bookmarkEnd w:id="46"/>
             <w:bookmarkEnd w:id="47"/>
             <w:bookmarkEnd w:id="48"/>
@@ -40053,6 +40268,7 @@
             <w:bookmarkEnd w:id="66"/>
             <w:bookmarkEnd w:id="67"/>
             <w:bookmarkEnd w:id="68"/>
+            <w:bookmarkEnd w:id="69"/>
             <w:r>
               <w:rPr>
                 <w:rFonts w:cs="Arial"/>
@@ -41242,7 +41458,7 @@
       </w:r>
     </w:p>
     <w:sectPr>
-      <w:headerReference w:type="default" r:id="rId27"/>
+      <w:headerReference w:type="default" r:id="rId29"/>
       <w:pgSz w:w="12240" w:h="15840"/>
       <w:pgMar w:top="1440" w:right="1440" w:bottom="1440" w:left="1440" w:header="720" w:footer="720" w:gutter="0"/>
       <w:pgNumType w:start="1"/>
@@ -41373,7 +41589,7 @@
             <w:noProof/>
             <w:sz w:val="40"/>
           </w:rPr>
-          <w:t>2</w:t>
+          <w:t>11</w:t>
         </w:r>
         <w:r>
           <w:rPr>
@@ -49384,7 +49600,7 @@
 </file>
 
 <file path=customXml/itemProps1.xml><?xml version="1.0" encoding="utf-8"?>
-<ds:datastoreItem xmlns:ds="http://schemas.openxmlformats.org/officeDocument/2006/customXml" ds:itemID="{7DA861DD-CA58-4571-B653-FF520D68BA11}">
+<ds:datastoreItem xmlns:ds="http://schemas.openxmlformats.org/officeDocument/2006/customXml" ds:itemID="{D418FE6E-2DBA-46AC-94A2-18B29B04F32E}">
   <ds:schemaRefs>
     <ds:schemaRef ds:uri="http://schemas.openxmlformats.org/officeDocument/2006/bibliography"/>
   </ds:schemaRefs>

</xml_diff>

<commit_message>
Updated sequence diagrams for iOS application.
</commit_message>
<xml_diff>
--- a/Documentation/Design Specification/Design Specification.docx
+++ b/Documentation/Design Specification/Design Specification.docx
@@ -82,7 +82,6 @@
           <w:szCs w:val="48"/>
         </w:rPr>
       </w:pPr>
-      <w:proofErr w:type="gramStart"/>
       <w:r>
         <w:rPr>
           <w:rFonts w:ascii="Calibri" w:eastAsia="Times New Roman" w:hAnsi="Calibri" w:cs="Calibri"/>
@@ -105,7 +104,6 @@
         </w:rPr>
         <w:t>or</w:t>
       </w:r>
-      <w:proofErr w:type="gramEnd"/>
     </w:p>
     <w:p>
       <w:pPr>
@@ -392,45 +390,8 @@
           <w:sz w:val="28"/>
           <w:szCs w:val="28"/>
         </w:rPr>
-        <w:t xml:space="preserve">Samuel Arseneault, Kelly </w:t>
+        <w:t>Samuel Arseneault, Kelly Markaity, John Luu</w:t>
       </w:r>
-      <w:proofErr w:type="spellStart"/>
-      <w:r>
-        <w:rPr>
-          <w:rFonts w:ascii="Calibri" w:eastAsia="Times New Roman" w:hAnsi="Calibri" w:cs="Calibri"/>
-          <w:b/>
-          <w:bCs/>
-          <w:color w:val="000000"/>
-          <w:sz w:val="28"/>
-          <w:szCs w:val="28"/>
-        </w:rPr>
-        <w:t>Markaity</w:t>
-      </w:r>
-      <w:proofErr w:type="spellEnd"/>
-      <w:r>
-        <w:rPr>
-          <w:rFonts w:ascii="Calibri" w:eastAsia="Times New Roman" w:hAnsi="Calibri" w:cs="Calibri"/>
-          <w:b/>
-          <w:bCs/>
-          <w:color w:val="000000"/>
-          <w:sz w:val="28"/>
-          <w:szCs w:val="28"/>
-        </w:rPr>
-        <w:t xml:space="preserve">, John </w:t>
-      </w:r>
-      <w:proofErr w:type="spellStart"/>
-      <w:r>
-        <w:rPr>
-          <w:rFonts w:ascii="Calibri" w:eastAsia="Times New Roman" w:hAnsi="Calibri" w:cs="Calibri"/>
-          <w:b/>
-          <w:bCs/>
-          <w:color w:val="000000"/>
-          <w:sz w:val="28"/>
-          <w:szCs w:val="28"/>
-        </w:rPr>
-        <w:t>Luu</w:t>
-      </w:r>
-      <w:proofErr w:type="spellEnd"/>
       <w:r>
         <w:rPr>
           <w:rFonts w:eastAsia="Times New Roman" w:cs="Times New Roman"/>
@@ -718,53 +679,25 @@
                 <w:sz w:val="24"/>
                 <w:szCs w:val="24"/>
               </w:rPr>
-              <w:t xml:space="preserve">Kelly </w:t>
-            </w:r>
-            <w:proofErr w:type="spellStart"/>
-            <w:r>
+              <w:t>Kelly Markaity,</w:t>
+            </w:r>
+          </w:p>
+          <w:p>
+            <w:pPr>
               <w:rPr>
                 <w:rFonts w:eastAsia="Times New Roman" w:cs="Times New Roman"/>
                 <w:sz w:val="24"/>
                 <w:szCs w:val="24"/>
               </w:rPr>
-              <w:t>Markaity</w:t>
-            </w:r>
-            <w:proofErr w:type="spellEnd"/>
+            </w:pPr>
             <w:r>
               <w:rPr>
                 <w:rFonts w:eastAsia="Times New Roman" w:cs="Times New Roman"/>
                 <w:sz w:val="24"/>
                 <w:szCs w:val="24"/>
               </w:rPr>
-              <w:t>,</w:t>
-            </w:r>
-          </w:p>
-          <w:p>
-            <w:pPr>
-              <w:rPr>
-                <w:rFonts w:eastAsia="Times New Roman" w:cs="Times New Roman"/>
-                <w:sz w:val="24"/>
-                <w:szCs w:val="24"/>
-              </w:rPr>
-            </w:pPr>
-            <w:r>
-              <w:rPr>
-                <w:rFonts w:eastAsia="Times New Roman" w:cs="Times New Roman"/>
-                <w:sz w:val="24"/>
-                <w:szCs w:val="24"/>
-              </w:rPr>
-              <w:t xml:space="preserve">John </w:t>
-            </w:r>
-            <w:proofErr w:type="spellStart"/>
-            <w:r>
-              <w:rPr>
-                <w:rFonts w:eastAsia="Times New Roman" w:cs="Times New Roman"/>
-                <w:sz w:val="24"/>
-                <w:szCs w:val="24"/>
-              </w:rPr>
-              <w:t>Luu</w:t>
-            </w:r>
-            <w:proofErr w:type="spellEnd"/>
+              <w:t>John Luu</w:t>
+            </w:r>
           </w:p>
         </w:tc>
         <w:tc>
@@ -1400,8 +1333,6 @@
           <w:r>
             <w:t>Table of Contents</w:t>
           </w:r>
-          <w:bookmarkStart w:id="0" w:name="_GoBack"/>
-          <w:bookmarkEnd w:id="0"/>
         </w:p>
         <w:p>
           <w:pPr>
@@ -1423,7 +1354,7 @@
           <w:r>
             <w:fldChar w:fldCharType="separate"/>
           </w:r>
-          <w:hyperlink w:anchor="_Toc413706050" w:history="1">
+          <w:hyperlink w:anchor="_Toc413713169" w:history="1">
             <w:r>
               <w:rPr>
                 <w:rStyle w:val="Hyperlink"/>
@@ -1452,7 +1383,7 @@
                 <w:noProof/>
                 <w:webHidden/>
               </w:rPr>
-              <w:instrText xml:space="preserve"> PAGEREF _Toc413706050 \h </w:instrText>
+              <w:instrText xml:space="preserve"> PAGEREF _Toc413713169 \h </w:instrText>
             </w:r>
             <w:r>
               <w:rPr>
@@ -1494,7 +1425,7 @@
               <w:noProof/>
             </w:rPr>
           </w:pPr>
-          <w:hyperlink w:anchor="_Toc413706051" w:history="1">
+          <w:hyperlink w:anchor="_Toc413713170" w:history="1">
             <w:r>
               <w:rPr>
                 <w:rStyle w:val="Hyperlink"/>
@@ -1523,7 +1454,7 @@
                 <w:noProof/>
                 <w:webHidden/>
               </w:rPr>
-              <w:instrText xml:space="preserve"> PAGEREF _Toc413706051 \h </w:instrText>
+              <w:instrText xml:space="preserve"> PAGEREF _Toc413713170 \h </w:instrText>
             </w:r>
             <w:r>
               <w:rPr>
@@ -1565,7 +1496,7 @@
               <w:noProof/>
             </w:rPr>
           </w:pPr>
-          <w:hyperlink w:anchor="_Toc413706052" w:history="1">
+          <w:hyperlink w:anchor="_Toc413713171" w:history="1">
             <w:r>
               <w:rPr>
                 <w:rStyle w:val="Hyperlink"/>
@@ -1594,7 +1525,7 @@
                 <w:noProof/>
                 <w:webHidden/>
               </w:rPr>
-              <w:instrText xml:space="preserve"> PAGEREF _Toc413706052 \h </w:instrText>
+              <w:instrText xml:space="preserve"> PAGEREF _Toc413713171 \h </w:instrText>
             </w:r>
             <w:r>
               <w:rPr>
@@ -1636,7 +1567,7 @@
               <w:noProof/>
             </w:rPr>
           </w:pPr>
-          <w:hyperlink w:anchor="_Toc413706053" w:history="1">
+          <w:hyperlink w:anchor="_Toc413713172" w:history="1">
             <w:r>
               <w:rPr>
                 <w:rStyle w:val="Hyperlink"/>
@@ -1665,7 +1596,7 @@
                 <w:noProof/>
                 <w:webHidden/>
               </w:rPr>
-              <w:instrText xml:space="preserve"> PAGEREF _Toc413706053 \h </w:instrText>
+              <w:instrText xml:space="preserve"> PAGEREF _Toc413713172 \h </w:instrText>
             </w:r>
             <w:r>
               <w:rPr>
@@ -1707,7 +1638,7 @@
               <w:noProof/>
             </w:rPr>
           </w:pPr>
-          <w:hyperlink w:anchor="_Toc413706054" w:history="1">
+          <w:hyperlink w:anchor="_Toc413713173" w:history="1">
             <w:r>
               <w:rPr>
                 <w:rStyle w:val="Hyperlink"/>
@@ -1736,7 +1667,7 @@
                 <w:noProof/>
                 <w:webHidden/>
               </w:rPr>
-              <w:instrText xml:space="preserve"> PAGEREF _Toc413706054 \h </w:instrText>
+              <w:instrText xml:space="preserve"> PAGEREF _Toc413713173 \h </w:instrText>
             </w:r>
             <w:r>
               <w:rPr>
@@ -1778,7 +1709,7 @@
               <w:noProof/>
             </w:rPr>
           </w:pPr>
-          <w:hyperlink w:anchor="_Toc413706055" w:history="1">
+          <w:hyperlink w:anchor="_Toc413713174" w:history="1">
             <w:r>
               <w:rPr>
                 <w:rStyle w:val="Hyperlink"/>
@@ -1807,7 +1738,7 @@
                 <w:noProof/>
                 <w:webHidden/>
               </w:rPr>
-              <w:instrText xml:space="preserve"> PAGEREF _Toc413706055 \h </w:instrText>
+              <w:instrText xml:space="preserve"> PAGEREF _Toc413713174 \h </w:instrText>
             </w:r>
             <w:r>
               <w:rPr>
@@ -1849,7 +1780,7 @@
               <w:noProof/>
             </w:rPr>
           </w:pPr>
-          <w:hyperlink w:anchor="_Toc413706056" w:history="1">
+          <w:hyperlink w:anchor="_Toc413713175" w:history="1">
             <w:r>
               <w:rPr>
                 <w:rStyle w:val="Hyperlink"/>
@@ -1878,7 +1809,7 @@
                 <w:noProof/>
                 <w:webHidden/>
               </w:rPr>
-              <w:instrText xml:space="preserve"> PAGEREF _Toc413706056 \h </w:instrText>
+              <w:instrText xml:space="preserve"> PAGEREF _Toc413713175 \h </w:instrText>
             </w:r>
             <w:r>
               <w:rPr>
@@ -1920,7 +1851,7 @@
               <w:noProof/>
             </w:rPr>
           </w:pPr>
-          <w:hyperlink w:anchor="_Toc413706057" w:history="1">
+          <w:hyperlink w:anchor="_Toc413713176" w:history="1">
             <w:r>
               <w:rPr>
                 <w:rStyle w:val="Hyperlink"/>
@@ -1949,7 +1880,7 @@
                 <w:noProof/>
                 <w:webHidden/>
               </w:rPr>
-              <w:instrText xml:space="preserve"> PAGEREF _Toc413706057 \h </w:instrText>
+              <w:instrText xml:space="preserve"> PAGEREF _Toc413713176 \h </w:instrText>
             </w:r>
             <w:r>
               <w:rPr>
@@ -1991,7 +1922,7 @@
               <w:noProof/>
             </w:rPr>
           </w:pPr>
-          <w:hyperlink w:anchor="_Toc413706058" w:history="1">
+          <w:hyperlink w:anchor="_Toc413713177" w:history="1">
             <w:r>
               <w:rPr>
                 <w:rStyle w:val="Hyperlink"/>
@@ -2020,7 +1951,7 @@
                 <w:noProof/>
                 <w:webHidden/>
               </w:rPr>
-              <w:instrText xml:space="preserve"> PAGEREF _Toc413706058 \h </w:instrText>
+              <w:instrText xml:space="preserve"> PAGEREF _Toc413713177 \h </w:instrText>
             </w:r>
             <w:r>
               <w:rPr>
@@ -2062,7 +1993,7 @@
               <w:noProof/>
             </w:rPr>
           </w:pPr>
-          <w:hyperlink w:anchor="_Toc413706059" w:history="1">
+          <w:hyperlink w:anchor="_Toc413713178" w:history="1">
             <w:r>
               <w:rPr>
                 <w:rStyle w:val="Hyperlink"/>
@@ -2091,7 +2022,7 @@
                 <w:noProof/>
                 <w:webHidden/>
               </w:rPr>
-              <w:instrText xml:space="preserve"> PAGEREF _Toc413706059 \h </w:instrText>
+              <w:instrText xml:space="preserve"> PAGEREF _Toc413713178 \h </w:instrText>
             </w:r>
             <w:r>
               <w:rPr>
@@ -2133,7 +2064,7 @@
               <w:noProof/>
             </w:rPr>
           </w:pPr>
-          <w:hyperlink w:anchor="_Toc413706060" w:history="1">
+          <w:hyperlink w:anchor="_Toc413713179" w:history="1">
             <w:r>
               <w:rPr>
                 <w:rStyle w:val="Hyperlink"/>
@@ -2162,7 +2093,7 @@
                 <w:noProof/>
                 <w:webHidden/>
               </w:rPr>
-              <w:instrText xml:space="preserve"> PAGEREF _Toc413706060 \h </w:instrText>
+              <w:instrText xml:space="preserve"> PAGEREF _Toc413713179 \h </w:instrText>
             </w:r>
             <w:r>
               <w:rPr>
@@ -2204,7 +2135,7 @@
               <w:noProof/>
             </w:rPr>
           </w:pPr>
-          <w:hyperlink w:anchor="_Toc413706061" w:history="1">
+          <w:hyperlink w:anchor="_Toc413713180" w:history="1">
             <w:r>
               <w:rPr>
                 <w:noProof/>
@@ -2224,7 +2155,7 @@
                 <w:noProof/>
                 <w:webHidden/>
               </w:rPr>
-              <w:instrText xml:space="preserve"> PAGEREF _Toc413706061 \h </w:instrText>
+              <w:instrText xml:space="preserve"> PAGEREF _Toc413713180 \h </w:instrText>
             </w:r>
             <w:r>
               <w:rPr>
@@ -2266,7 +2197,7 @@
               <w:noProof/>
             </w:rPr>
           </w:pPr>
-          <w:hyperlink w:anchor="_Toc413706062" w:history="1">
+          <w:hyperlink w:anchor="_Toc413713181" w:history="1">
             <w:r>
               <w:rPr>
                 <w:rStyle w:val="Hyperlink"/>
@@ -2295,7 +2226,7 @@
                 <w:noProof/>
                 <w:webHidden/>
               </w:rPr>
-              <w:instrText xml:space="preserve"> PAGEREF _Toc413706062 \h </w:instrText>
+              <w:instrText xml:space="preserve"> PAGEREF _Toc413713181 \h </w:instrText>
             </w:r>
             <w:r>
               <w:rPr>
@@ -2337,7 +2268,7 @@
               <w:noProof/>
             </w:rPr>
           </w:pPr>
-          <w:hyperlink w:anchor="_Toc413706063" w:history="1">
+          <w:hyperlink w:anchor="_Toc413713182" w:history="1">
             <w:r>
               <w:rPr>
                 <w:rStyle w:val="Hyperlink"/>
@@ -2366,7 +2297,7 @@
                 <w:noProof/>
                 <w:webHidden/>
               </w:rPr>
-              <w:instrText xml:space="preserve"> PAGEREF _Toc413706063 \h </w:instrText>
+              <w:instrText xml:space="preserve"> PAGEREF _Toc413713182 \h </w:instrText>
             </w:r>
             <w:r>
               <w:rPr>
@@ -2408,7 +2339,7 @@
               <w:noProof/>
             </w:rPr>
           </w:pPr>
-          <w:hyperlink w:anchor="_Toc413706064" w:history="1">
+          <w:hyperlink w:anchor="_Toc413713183" w:history="1">
             <w:r>
               <w:rPr>
                 <w:rStyle w:val="Hyperlink"/>
@@ -2437,7 +2368,7 @@
                 <w:noProof/>
                 <w:webHidden/>
               </w:rPr>
-              <w:instrText xml:space="preserve"> PAGEREF _Toc413706064 \h </w:instrText>
+              <w:instrText xml:space="preserve"> PAGEREF _Toc413713183 \h </w:instrText>
             </w:r>
             <w:r>
               <w:rPr>
@@ -2479,7 +2410,7 @@
               <w:noProof/>
             </w:rPr>
           </w:pPr>
-          <w:hyperlink w:anchor="_Toc413706065" w:history="1">
+          <w:hyperlink w:anchor="_Toc413713184" w:history="1">
             <w:r>
               <w:rPr>
                 <w:rStyle w:val="Hyperlink"/>
@@ -2508,7 +2439,7 @@
                 <w:noProof/>
                 <w:webHidden/>
               </w:rPr>
-              <w:instrText xml:space="preserve"> PAGEREF _Toc413706065 \h </w:instrText>
+              <w:instrText xml:space="preserve"> PAGEREF _Toc413713184 \h </w:instrText>
             </w:r>
             <w:r>
               <w:rPr>
@@ -2550,7 +2481,7 @@
               <w:noProof/>
             </w:rPr>
           </w:pPr>
-          <w:hyperlink w:anchor="_Toc413706066" w:history="1">
+          <w:hyperlink w:anchor="_Toc413713185" w:history="1">
             <w:r>
               <w:rPr>
                 <w:rStyle w:val="Hyperlink"/>
@@ -2579,7 +2510,7 @@
                 <w:noProof/>
                 <w:webHidden/>
               </w:rPr>
-              <w:instrText xml:space="preserve"> PAGEREF _Toc413706066 \h </w:instrText>
+              <w:instrText xml:space="preserve"> PAGEREF _Toc413713185 \h </w:instrText>
             </w:r>
             <w:r>
               <w:rPr>
@@ -2621,7 +2552,7 @@
               <w:noProof/>
             </w:rPr>
           </w:pPr>
-          <w:hyperlink w:anchor="_Toc413706067" w:history="1">
+          <w:hyperlink w:anchor="_Toc413713186" w:history="1">
             <w:r>
               <w:rPr>
                 <w:rStyle w:val="Hyperlink"/>
@@ -2650,7 +2581,7 @@
                 <w:noProof/>
                 <w:webHidden/>
               </w:rPr>
-              <w:instrText xml:space="preserve"> PAGEREF _Toc413706067 \h </w:instrText>
+              <w:instrText xml:space="preserve"> PAGEREF _Toc413713186 \h </w:instrText>
             </w:r>
             <w:r>
               <w:rPr>
@@ -2692,7 +2623,7 @@
               <w:noProof/>
             </w:rPr>
           </w:pPr>
-          <w:hyperlink w:anchor="_Toc413706068" w:history="1">
+          <w:hyperlink w:anchor="_Toc413713187" w:history="1">
             <w:r>
               <w:rPr>
                 <w:rStyle w:val="Hyperlink"/>
@@ -2721,7 +2652,7 @@
                 <w:noProof/>
                 <w:webHidden/>
               </w:rPr>
-              <w:instrText xml:space="preserve"> PAGEREF _Toc413706068 \h </w:instrText>
+              <w:instrText xml:space="preserve"> PAGEREF _Toc413713187 \h </w:instrText>
             </w:r>
             <w:r>
               <w:rPr>
@@ -2763,7 +2694,7 @@
               <w:noProof/>
             </w:rPr>
           </w:pPr>
-          <w:hyperlink w:anchor="_Toc413706069" w:history="1">
+          <w:hyperlink w:anchor="_Toc413713188" w:history="1">
             <w:r>
               <w:rPr>
                 <w:rStyle w:val="Hyperlink"/>
@@ -2792,7 +2723,7 @@
                 <w:noProof/>
                 <w:webHidden/>
               </w:rPr>
-              <w:instrText xml:space="preserve"> PAGEREF _Toc413706069 \h </w:instrText>
+              <w:instrText xml:space="preserve"> PAGEREF _Toc413713188 \h </w:instrText>
             </w:r>
             <w:r>
               <w:rPr>
@@ -2834,7 +2765,7 @@
               <w:noProof/>
             </w:rPr>
           </w:pPr>
-          <w:hyperlink w:anchor="_Toc413706070" w:history="1">
+          <w:hyperlink w:anchor="_Toc413713189" w:history="1">
             <w:r>
               <w:rPr>
                 <w:rStyle w:val="Hyperlink"/>
@@ -2863,7 +2794,7 @@
                 <w:noProof/>
                 <w:webHidden/>
               </w:rPr>
-              <w:instrText xml:space="preserve"> PAGEREF _Toc413706070 \h </w:instrText>
+              <w:instrText xml:space="preserve"> PAGEREF _Toc413713189 \h </w:instrText>
             </w:r>
             <w:r>
               <w:rPr>
@@ -2905,7 +2836,7 @@
               <w:noProof/>
             </w:rPr>
           </w:pPr>
-          <w:hyperlink w:anchor="_Toc413706071" w:history="1">
+          <w:hyperlink w:anchor="_Toc413713190" w:history="1">
             <w:r>
               <w:rPr>
                 <w:rStyle w:val="Hyperlink"/>
@@ -2934,7 +2865,7 @@
                 <w:noProof/>
                 <w:webHidden/>
               </w:rPr>
-              <w:instrText xml:space="preserve"> PAGEREF _Toc413706071 \h </w:instrText>
+              <w:instrText xml:space="preserve"> PAGEREF _Toc413713190 \h </w:instrText>
             </w:r>
             <w:r>
               <w:rPr>
@@ -2976,7 +2907,7 @@
               <w:noProof/>
             </w:rPr>
           </w:pPr>
-          <w:hyperlink w:anchor="_Toc413706072" w:history="1">
+          <w:hyperlink w:anchor="_Toc413713191" w:history="1">
             <w:r>
               <w:rPr>
                 <w:rStyle w:val="Hyperlink"/>
@@ -3005,7 +2936,7 @@
                 <w:noProof/>
                 <w:webHidden/>
               </w:rPr>
-              <w:instrText xml:space="preserve"> PAGEREF _Toc413706072 \h </w:instrText>
+              <w:instrText xml:space="preserve"> PAGEREF _Toc413713191 \h </w:instrText>
             </w:r>
             <w:r>
               <w:rPr>
@@ -3047,7 +2978,7 @@
               <w:noProof/>
             </w:rPr>
           </w:pPr>
-          <w:hyperlink w:anchor="_Toc413706073" w:history="1">
+          <w:hyperlink w:anchor="_Toc413713192" w:history="1">
             <w:r>
               <w:rPr>
                 <w:rStyle w:val="Hyperlink"/>
@@ -3076,7 +3007,7 @@
                 <w:noProof/>
                 <w:webHidden/>
               </w:rPr>
-              <w:instrText xml:space="preserve"> PAGEREF _Toc413706073 \h </w:instrText>
+              <w:instrText xml:space="preserve"> PAGEREF _Toc413713192 \h </w:instrText>
             </w:r>
             <w:r>
               <w:rPr>
@@ -3118,7 +3049,7 @@
               <w:noProof/>
             </w:rPr>
           </w:pPr>
-          <w:hyperlink w:anchor="_Toc413706074" w:history="1">
+          <w:hyperlink w:anchor="_Toc413713193" w:history="1">
             <w:r>
               <w:rPr>
                 <w:rStyle w:val="Hyperlink"/>
@@ -3147,7 +3078,7 @@
                 <w:noProof/>
                 <w:webHidden/>
               </w:rPr>
-              <w:instrText xml:space="preserve"> PAGEREF _Toc413706074 \h </w:instrText>
+              <w:instrText xml:space="preserve"> PAGEREF _Toc413713193 \h </w:instrText>
             </w:r>
             <w:r>
               <w:rPr>
@@ -3189,7 +3120,7 @@
               <w:noProof/>
             </w:rPr>
           </w:pPr>
-          <w:hyperlink w:anchor="_Toc413706075" w:history="1">
+          <w:hyperlink w:anchor="_Toc413713194" w:history="1">
             <w:r>
               <w:rPr>
                 <w:rStyle w:val="Hyperlink"/>
@@ -3218,7 +3149,7 @@
                 <w:noProof/>
                 <w:webHidden/>
               </w:rPr>
-              <w:instrText xml:space="preserve"> PAGEREF _Toc413706075 \h </w:instrText>
+              <w:instrText xml:space="preserve"> PAGEREF _Toc413713194 \h </w:instrText>
             </w:r>
             <w:r>
               <w:rPr>
@@ -3260,7 +3191,7 @@
               <w:noProof/>
             </w:rPr>
           </w:pPr>
-          <w:hyperlink w:anchor="_Toc413706076" w:history="1">
+          <w:hyperlink w:anchor="_Toc413713195" w:history="1">
             <w:r>
               <w:rPr>
                 <w:rStyle w:val="Hyperlink"/>
@@ -3289,7 +3220,7 @@
                 <w:noProof/>
                 <w:webHidden/>
               </w:rPr>
-              <w:instrText xml:space="preserve"> PAGEREF _Toc413706076 \h </w:instrText>
+              <w:instrText xml:space="preserve"> PAGEREF _Toc413713195 \h </w:instrText>
             </w:r>
             <w:r>
               <w:rPr>
@@ -3331,7 +3262,7 @@
               <w:noProof/>
             </w:rPr>
           </w:pPr>
-          <w:hyperlink w:anchor="_Toc413706077" w:history="1">
+          <w:hyperlink w:anchor="_Toc413713196" w:history="1">
             <w:r>
               <w:rPr>
                 <w:noProof/>
@@ -3351,7 +3282,7 @@
                 <w:noProof/>
                 <w:webHidden/>
               </w:rPr>
-              <w:instrText xml:space="preserve"> PAGEREF _Toc413706077 \h </w:instrText>
+              <w:instrText xml:space="preserve"> PAGEREF _Toc413713196 \h </w:instrText>
             </w:r>
             <w:r>
               <w:rPr>
@@ -3393,7 +3324,7 @@
               <w:noProof/>
             </w:rPr>
           </w:pPr>
-          <w:hyperlink w:anchor="_Toc413706078" w:history="1">
+          <w:hyperlink w:anchor="_Toc413713197" w:history="1">
             <w:r>
               <w:rPr>
                 <w:noProof/>
@@ -3413,7 +3344,7 @@
                 <w:noProof/>
                 <w:webHidden/>
               </w:rPr>
-              <w:instrText xml:space="preserve"> PAGEREF _Toc413706078 \h </w:instrText>
+              <w:instrText xml:space="preserve"> PAGEREF _Toc413713197 \h </w:instrText>
             </w:r>
             <w:r>
               <w:rPr>
@@ -3455,7 +3386,7 @@
               <w:noProof/>
             </w:rPr>
           </w:pPr>
-          <w:hyperlink w:anchor="_Toc413706079" w:history="1">
+          <w:hyperlink w:anchor="_Toc413713198" w:history="1">
             <w:r>
               <w:rPr>
                 <w:noProof/>
@@ -3475,7 +3406,7 @@
                 <w:noProof/>
                 <w:webHidden/>
               </w:rPr>
-              <w:instrText xml:space="preserve"> PAGEREF _Toc413706079 \h </w:instrText>
+              <w:instrText xml:space="preserve"> PAGEREF _Toc413713198 \h </w:instrText>
             </w:r>
             <w:r>
               <w:rPr>
@@ -3517,7 +3448,7 @@
               <w:noProof/>
             </w:rPr>
           </w:pPr>
-          <w:hyperlink w:anchor="_Toc413706080" w:history="1">
+          <w:hyperlink w:anchor="_Toc413713199" w:history="1">
             <w:r>
               <w:rPr>
                 <w:rStyle w:val="Hyperlink"/>
@@ -3546,7 +3477,7 @@
                 <w:noProof/>
                 <w:webHidden/>
               </w:rPr>
-              <w:instrText xml:space="preserve"> PAGEREF _Toc413706080 \h </w:instrText>
+              <w:instrText xml:space="preserve"> PAGEREF _Toc413713199 \h </w:instrText>
             </w:r>
             <w:r>
               <w:rPr>
@@ -3566,7 +3497,7 @@
                 <w:noProof/>
                 <w:webHidden/>
               </w:rPr>
-              <w:t>31</w:t>
+              <w:t>32</w:t>
             </w:r>
             <w:r>
               <w:rPr>
@@ -3588,7 +3519,7 @@
               <w:noProof/>
             </w:rPr>
           </w:pPr>
-          <w:hyperlink w:anchor="_Toc413706081" w:history="1">
+          <w:hyperlink w:anchor="_Toc413713200" w:history="1">
             <w:r>
               <w:rPr>
                 <w:rStyle w:val="Hyperlink"/>
@@ -3617,7 +3548,7 @@
                 <w:noProof/>
                 <w:webHidden/>
               </w:rPr>
-              <w:instrText xml:space="preserve"> PAGEREF _Toc413706081 \h </w:instrText>
+              <w:instrText xml:space="preserve"> PAGEREF _Toc413713200 \h </w:instrText>
             </w:r>
             <w:r>
               <w:rPr>
@@ -3637,7 +3568,7 @@
                 <w:noProof/>
                 <w:webHidden/>
               </w:rPr>
-              <w:t>31</w:t>
+              <w:t>32</w:t>
             </w:r>
             <w:r>
               <w:rPr>
@@ -3659,7 +3590,7 @@
               <w:noProof/>
             </w:rPr>
           </w:pPr>
-          <w:hyperlink w:anchor="_Toc413706082" w:history="1">
+          <w:hyperlink w:anchor="_Toc413713201" w:history="1">
             <w:r>
               <w:rPr>
                 <w:rStyle w:val="Hyperlink"/>
@@ -3688,7 +3619,7 @@
                 <w:noProof/>
                 <w:webHidden/>
               </w:rPr>
-              <w:instrText xml:space="preserve"> PAGEREF _Toc413706082 \h </w:instrText>
+              <w:instrText xml:space="preserve"> PAGEREF _Toc413713201 \h </w:instrText>
             </w:r>
             <w:r>
               <w:rPr>
@@ -3708,7 +3639,7 @@
                 <w:noProof/>
                 <w:webHidden/>
               </w:rPr>
-              <w:t>32</w:t>
+              <w:t>33</w:t>
             </w:r>
             <w:r>
               <w:rPr>
@@ -3730,7 +3661,7 @@
               <w:noProof/>
             </w:rPr>
           </w:pPr>
-          <w:hyperlink w:anchor="_Toc413706083" w:history="1">
+          <w:hyperlink w:anchor="_Toc413713202" w:history="1">
             <w:r>
               <w:rPr>
                 <w:rStyle w:val="Hyperlink"/>
@@ -3759,7 +3690,7 @@
                 <w:noProof/>
                 <w:webHidden/>
               </w:rPr>
-              <w:instrText xml:space="preserve"> PAGEREF _Toc413706083 \h </w:instrText>
+              <w:instrText xml:space="preserve"> PAGEREF _Toc413713202 \h </w:instrText>
             </w:r>
             <w:r>
               <w:rPr>
@@ -3779,7 +3710,7 @@
                 <w:noProof/>
                 <w:webHidden/>
               </w:rPr>
-              <w:t>33</w:t>
+              <w:t>34</w:t>
             </w:r>
             <w:r>
               <w:rPr>
@@ -3801,7 +3732,7 @@
               <w:noProof/>
             </w:rPr>
           </w:pPr>
-          <w:hyperlink w:anchor="_Toc413706084" w:history="1">
+          <w:hyperlink w:anchor="_Toc413713203" w:history="1">
             <w:r>
               <w:rPr>
                 <w:rStyle w:val="Hyperlink"/>
@@ -3830,7 +3761,7 @@
                 <w:noProof/>
                 <w:webHidden/>
               </w:rPr>
-              <w:instrText xml:space="preserve"> PAGEREF _Toc413706084 \h </w:instrText>
+              <w:instrText xml:space="preserve"> PAGEREF _Toc413713203 \h </w:instrText>
             </w:r>
             <w:r>
               <w:rPr>
@@ -3850,7 +3781,7 @@
                 <w:noProof/>
                 <w:webHidden/>
               </w:rPr>
-              <w:t>34</w:t>
+              <w:t>35</w:t>
             </w:r>
             <w:r>
               <w:rPr>
@@ -3872,7 +3803,7 @@
               <w:noProof/>
             </w:rPr>
           </w:pPr>
-          <w:hyperlink w:anchor="_Toc413706085" w:history="1">
+          <w:hyperlink w:anchor="_Toc413713204" w:history="1">
             <w:r>
               <w:rPr>
                 <w:rStyle w:val="Hyperlink"/>
@@ -3901,7 +3832,7 @@
                 <w:noProof/>
                 <w:webHidden/>
               </w:rPr>
-              <w:instrText xml:space="preserve"> PAGEREF _Toc413706085 \h </w:instrText>
+              <w:instrText xml:space="preserve"> PAGEREF _Toc413713204 \h </w:instrText>
             </w:r>
             <w:r>
               <w:rPr>
@@ -3921,7 +3852,7 @@
                 <w:noProof/>
                 <w:webHidden/>
               </w:rPr>
-              <w:t>35</w:t>
+              <w:t>36</w:t>
             </w:r>
             <w:r>
               <w:rPr>
@@ -3943,7 +3874,7 @@
               <w:noProof/>
             </w:rPr>
           </w:pPr>
-          <w:hyperlink w:anchor="_Toc413706086" w:history="1">
+          <w:hyperlink w:anchor="_Toc413713205" w:history="1">
             <w:r>
               <w:rPr>
                 <w:noProof/>
@@ -3963,7 +3894,7 @@
                 <w:noProof/>
                 <w:webHidden/>
               </w:rPr>
-              <w:instrText xml:space="preserve"> PAGEREF _Toc413706086 \h </w:instrText>
+              <w:instrText xml:space="preserve"> PAGEREF _Toc413713205 \h </w:instrText>
             </w:r>
             <w:r>
               <w:rPr>
@@ -3983,7 +3914,7 @@
                 <w:noProof/>
                 <w:webHidden/>
               </w:rPr>
-              <w:t>35</w:t>
+              <w:t>36</w:t>
             </w:r>
             <w:r>
               <w:rPr>
@@ -4005,7 +3936,7 @@
               <w:noProof/>
             </w:rPr>
           </w:pPr>
-          <w:hyperlink w:anchor="_Toc413706087" w:history="1">
+          <w:hyperlink w:anchor="_Toc413713206" w:history="1">
             <w:r>
               <w:rPr>
                 <w:rStyle w:val="Hyperlink"/>
@@ -4034,7 +3965,7 @@
                 <w:noProof/>
                 <w:webHidden/>
               </w:rPr>
-              <w:instrText xml:space="preserve"> PAGEREF _Toc413706087 \h </w:instrText>
+              <w:instrText xml:space="preserve"> PAGEREF _Toc413713206 \h </w:instrText>
             </w:r>
             <w:r>
               <w:rPr>
@@ -4054,7 +3985,7 @@
                 <w:noProof/>
                 <w:webHidden/>
               </w:rPr>
-              <w:t>36</w:t>
+              <w:t>37</w:t>
             </w:r>
             <w:r>
               <w:rPr>
@@ -4076,7 +4007,7 @@
               <w:noProof/>
             </w:rPr>
           </w:pPr>
-          <w:hyperlink w:anchor="_Toc413706088" w:history="1">
+          <w:hyperlink w:anchor="_Toc413713207" w:history="1">
             <w:r>
               <w:rPr>
                 <w:rStyle w:val="Hyperlink"/>
@@ -4105,7 +4036,7 @@
                 <w:noProof/>
                 <w:webHidden/>
               </w:rPr>
-              <w:instrText xml:space="preserve"> PAGEREF _Toc413706088 \h </w:instrText>
+              <w:instrText xml:space="preserve"> PAGEREF _Toc413713207 \h </w:instrText>
             </w:r>
             <w:r>
               <w:rPr>
@@ -4125,7 +4056,7 @@
                 <w:noProof/>
                 <w:webHidden/>
               </w:rPr>
-              <w:t>36</w:t>
+              <w:t>37</w:t>
             </w:r>
             <w:r>
               <w:rPr>
@@ -4147,7 +4078,7 @@
               <w:noProof/>
             </w:rPr>
           </w:pPr>
-          <w:hyperlink w:anchor="_Toc413706089" w:history="1">
+          <w:hyperlink w:anchor="_Toc413713208" w:history="1">
             <w:r>
               <w:rPr>
                 <w:rStyle w:val="Hyperlink"/>
@@ -4176,7 +4107,7 @@
                 <w:noProof/>
                 <w:webHidden/>
               </w:rPr>
-              <w:instrText xml:space="preserve"> PAGEREF _Toc413706089 \h </w:instrText>
+              <w:instrText xml:space="preserve"> PAGEREF _Toc413713208 \h </w:instrText>
             </w:r>
             <w:r>
               <w:rPr>
@@ -4196,7 +4127,7 @@
                 <w:noProof/>
                 <w:webHidden/>
               </w:rPr>
-              <w:t>39</w:t>
+              <w:t>40</w:t>
             </w:r>
             <w:r>
               <w:rPr>
@@ -4274,6 +4205,16 @@
           <w:sz w:val="24"/>
           <w:szCs w:val="24"/>
         </w:rPr>
+        <w:t>ssssssssssssss</w:t>
+      </w:r>
+      <w:bookmarkStart w:id="0" w:name="_GoBack"/>
+      <w:bookmarkEnd w:id="0"/>
+      <w:r>
+        <w:rPr>
+          <w:rFonts w:eastAsia="Times New Roman" w:cs="Times New Roman"/>
+          <w:sz w:val="24"/>
+          <w:szCs w:val="24"/>
+        </w:rPr>
         <w:br/>
       </w:r>
       <w:r>
@@ -4441,7 +4382,7 @@
           <w:sz w:val="56"/>
         </w:rPr>
       </w:pPr>
-      <w:bookmarkStart w:id="1" w:name="_Toc413706050"/>
+      <w:bookmarkStart w:id="1" w:name="_Toc413713169"/>
       <w:r>
         <w:rPr>
           <w:rFonts w:asciiTheme="minorHAnsi" w:eastAsia="Times New Roman" w:hAnsiTheme="minorHAnsi"/>
@@ -4464,7 +4405,7 @@
           <w:szCs w:val="24"/>
         </w:rPr>
       </w:pPr>
-      <w:bookmarkStart w:id="2" w:name="_Toc413706051"/>
+      <w:bookmarkStart w:id="2" w:name="_Toc413713170"/>
       <w:r>
         <w:rPr>
           <w:rFonts w:asciiTheme="minorHAnsi" w:eastAsia="Times New Roman" w:hAnsiTheme="minorHAnsi"/>
@@ -4514,7 +4455,7 @@
           <w:szCs w:val="24"/>
         </w:rPr>
       </w:pPr>
-      <w:bookmarkStart w:id="3" w:name="_Toc413706052"/>
+      <w:bookmarkStart w:id="3" w:name="_Toc413713171"/>
       <w:r>
         <w:rPr>
           <w:rFonts w:asciiTheme="minorHAnsi" w:eastAsia="Times New Roman" w:hAnsiTheme="minorHAnsi"/>
@@ -4663,7 +4604,7 @@
           <w:szCs w:val="24"/>
         </w:rPr>
       </w:pPr>
-      <w:bookmarkStart w:id="4" w:name="_Toc413706053"/>
+      <w:bookmarkStart w:id="4" w:name="_Toc413713172"/>
       <w:r>
         <w:rPr>
           <w:rFonts w:asciiTheme="minorHAnsi" w:eastAsia="Times New Roman" w:hAnsiTheme="minorHAnsi"/>
@@ -5636,7 +5577,6 @@
                 <w:szCs w:val="24"/>
               </w:rPr>
             </w:pPr>
-            <w:proofErr w:type="spellStart"/>
             <w:r>
               <w:rPr>
                 <w:rFonts w:eastAsia="Times New Roman" w:cs="Arial"/>
@@ -5648,7 +5588,6 @@
               </w:rPr>
               <w:t>Xcode</w:t>
             </w:r>
-            <w:proofErr w:type="spellEnd"/>
           </w:p>
         </w:tc>
         <w:tc>
@@ -5783,31 +5722,7 @@
                 <w:sz w:val="24"/>
                 <w:szCs w:val="24"/>
               </w:rPr>
-              <w:t xml:space="preserve">An object-oriented programming language used within </w:t>
-            </w:r>
-            <w:proofErr w:type="spellStart"/>
-            <w:r>
-              <w:rPr>
-                <w:rFonts w:eastAsia="Times New Roman" w:cs="Arial"/>
-                <w:b/>
-                <w:bCs/>
-                <w:color w:val="000000"/>
-                <w:sz w:val="24"/>
-                <w:szCs w:val="24"/>
-              </w:rPr>
-              <w:t>Xcode</w:t>
-            </w:r>
-            <w:proofErr w:type="spellEnd"/>
-            <w:r>
-              <w:rPr>
-                <w:rFonts w:eastAsia="Times New Roman" w:cs="Arial"/>
-                <w:b/>
-                <w:bCs/>
-                <w:color w:val="000000"/>
-                <w:sz w:val="24"/>
-                <w:szCs w:val="24"/>
-              </w:rPr>
-              <w:t>. Used to create the iOS application.</w:t>
+              <w:t>An object-oriented programming language used within Xcode. Used to create the iOS application.</w:t>
             </w:r>
           </w:p>
         </w:tc>
@@ -6118,7 +6033,7 @@
           <w:szCs w:val="29"/>
         </w:rPr>
       </w:pPr>
-      <w:bookmarkStart w:id="5" w:name="_Toc413706054"/>
+      <w:bookmarkStart w:id="5" w:name="_Toc413713173"/>
       <w:r>
         <w:rPr>
           <w:rFonts w:asciiTheme="minorHAnsi" w:eastAsia="Times New Roman" w:hAnsiTheme="minorHAnsi"/>
@@ -6177,7 +6092,7 @@
           <w:szCs w:val="24"/>
         </w:rPr>
       </w:pPr>
-      <w:bookmarkStart w:id="6" w:name="_Toc413706055"/>
+      <w:bookmarkStart w:id="6" w:name="_Toc413713174"/>
       <w:r>
         <w:rPr>
           <w:rFonts w:asciiTheme="minorHAnsi" w:eastAsia="Times New Roman" w:hAnsiTheme="minorHAnsi"/>
@@ -6197,7 +6112,7 @@
           <w:sz w:val="36"/>
         </w:rPr>
       </w:pPr>
-      <w:bookmarkStart w:id="7" w:name="_Toc413706056"/>
+      <w:bookmarkStart w:id="7" w:name="_Toc413713175"/>
       <w:r>
         <w:rPr>
           <w:rFonts w:asciiTheme="minorHAnsi" w:eastAsia="Times New Roman" w:hAnsiTheme="minorHAnsi"/>
@@ -6303,7 +6218,7 @@
           <w:sz w:val="36"/>
         </w:rPr>
       </w:pPr>
-      <w:bookmarkStart w:id="8" w:name="_Toc413706057"/>
+      <w:bookmarkStart w:id="8" w:name="_Toc413713176"/>
       <w:r>
         <w:rPr>
           <w:rFonts w:asciiTheme="minorHAnsi" w:eastAsia="Times New Roman" w:hAnsiTheme="minorHAnsi"/>
@@ -6436,7 +6351,7 @@
           <w:sz w:val="36"/>
         </w:rPr>
       </w:pPr>
-      <w:bookmarkStart w:id="9" w:name="_Toc413706058"/>
+      <w:bookmarkStart w:id="9" w:name="_Toc413713177"/>
       <w:r>
         <w:rPr>
           <w:rFonts w:asciiTheme="minorHAnsi" w:eastAsia="Times New Roman" w:hAnsiTheme="minorHAnsi"/>
@@ -6579,7 +6494,7 @@
           <w:szCs w:val="56"/>
         </w:rPr>
       </w:pPr>
-      <w:bookmarkStart w:id="10" w:name="_Toc413706059"/>
+      <w:bookmarkStart w:id="10" w:name="_Toc413713178"/>
       <w:r>
         <w:rPr>
           <w:rFonts w:asciiTheme="minorHAnsi" w:eastAsia="Times New Roman" w:hAnsiTheme="minorHAnsi"/>
@@ -6629,7 +6544,7 @@
           <w:sz w:val="44"/>
         </w:rPr>
       </w:pPr>
-      <w:bookmarkStart w:id="11" w:name="_Toc413706060"/>
+      <w:bookmarkStart w:id="11" w:name="_Toc413713179"/>
       <w:r>
         <w:rPr>
           <w:rFonts w:asciiTheme="minorHAnsi" w:eastAsia="Times New Roman" w:hAnsiTheme="minorHAnsi"/>
@@ -6777,8 +6692,11 @@
           <w:sz w:val="44"/>
         </w:rPr>
       </w:pPr>
-      <w:bookmarkStart w:id="12" w:name="_Toc413706061"/>
+      <w:bookmarkStart w:id="12" w:name="_Toc413713180"/>
       <w:r>
+        <w:rPr>
+          <w:noProof/>
+        </w:rPr>
         <w:drawing>
           <wp:anchor distT="0" distB="0" distL="114300" distR="114300" simplePos="0" relativeHeight="251675648" behindDoc="1" locked="0" layoutInCell="1" allowOverlap="1" wp14:anchorId="777D7999" wp14:editId="23AED779">
             <wp:simplePos x="0" y="0"/>
@@ -6950,7 +6868,7 @@
           <w:sz w:val="44"/>
         </w:rPr>
       </w:pPr>
-      <w:bookmarkStart w:id="13" w:name="_Toc413706062"/>
+      <w:bookmarkStart w:id="13" w:name="_Toc413713181"/>
       <w:r>
         <w:rPr>
           <w:rFonts w:asciiTheme="minorHAnsi" w:eastAsia="Times New Roman" w:hAnsiTheme="minorHAnsi"/>
@@ -7036,32 +6954,14 @@
           <w:sz w:val="36"/>
         </w:rPr>
       </w:pPr>
-      <w:bookmarkStart w:id="14" w:name="_Toc413706063"/>
+      <w:bookmarkStart w:id="14" w:name="_Toc413713182"/>
       <w:r>
         <w:rPr>
           <w:rFonts w:asciiTheme="minorHAnsi" w:eastAsia="Times New Roman" w:hAnsiTheme="minorHAnsi"/>
           <w:b/>
           <w:sz w:val="36"/>
         </w:rPr>
-        <w:t xml:space="preserve">3.3.1 </w:t>
-      </w:r>
-      <w:proofErr w:type="gramStart"/>
-      <w:r>
-        <w:rPr>
-          <w:rFonts w:asciiTheme="minorHAnsi" w:eastAsia="Times New Roman" w:hAnsiTheme="minorHAnsi"/>
-          <w:b/>
-          <w:sz w:val="36"/>
-        </w:rPr>
-        <w:t>iOS</w:t>
-      </w:r>
-      <w:proofErr w:type="gramEnd"/>
-      <w:r>
-        <w:rPr>
-          <w:rFonts w:asciiTheme="minorHAnsi" w:eastAsia="Times New Roman" w:hAnsiTheme="minorHAnsi"/>
-          <w:b/>
-          <w:sz w:val="36"/>
-        </w:rPr>
-        <w:t xml:space="preserve"> Application</w:t>
+        <w:t>3.3.1 iOS Application</w:t>
       </w:r>
       <w:bookmarkEnd w:id="14"/>
     </w:p>
@@ -7090,9 +6990,8 @@
           <w:sz w:val="24"/>
           <w:szCs w:val="24"/>
         </w:rPr>
-        <w:t xml:space="preserve">iOS application is build using </w:t>
+        <w:t>iOS application is build using X</w:t>
       </w:r>
-      <w:proofErr w:type="spellStart"/>
       <w:r>
         <w:rPr>
           <w:rFonts w:eastAsia="Times New Roman" w:cs="Arial"/>
@@ -7100,26 +6999,7 @@
           <w:sz w:val="24"/>
           <w:szCs w:val="24"/>
         </w:rPr>
-        <w:t>X</w:t>
-      </w:r>
-      <w:r>
-        <w:rPr>
-          <w:rFonts w:eastAsia="Times New Roman" w:cs="Arial"/>
-          <w:color w:val="000000"/>
-          <w:sz w:val="24"/>
-          <w:szCs w:val="24"/>
-        </w:rPr>
-        <w:t>code</w:t>
-      </w:r>
-      <w:proofErr w:type="spellEnd"/>
-      <w:r>
-        <w:rPr>
-          <w:rFonts w:eastAsia="Times New Roman" w:cs="Arial"/>
-          <w:color w:val="000000"/>
-          <w:sz w:val="24"/>
-          <w:szCs w:val="24"/>
-        </w:rPr>
-        <w:t xml:space="preserve"> and objective C, so by default it uses a MVC design pattern. The Controllers are responsible for communication between the model and the view layers of the system, as well as requesting data from the service layer. Model is responsible for storing data and providing methods for to work with the data. The view is responsible for the UI for the students.</w:t>
+        <w:t>code and objective C, so by default it uses a MVC design pattern. The Controllers are responsible for communication between the model and the view layers of the system, as well as requesting data from the service layer. Model is responsible for storing data and providing methods for to work with the data. The view is responsible for the UI for the students.</w:t>
       </w:r>
     </w:p>
     <w:p>
@@ -7218,7 +7098,7 @@
           <w:sz w:val="36"/>
         </w:rPr>
       </w:pPr>
-      <w:bookmarkStart w:id="15" w:name="_Toc413706064"/>
+      <w:bookmarkStart w:id="15" w:name="_Toc413713183"/>
       <w:r>
         <w:rPr>
           <w:rFonts w:asciiTheme="minorHAnsi" w:eastAsia="Times New Roman" w:hAnsiTheme="minorHAnsi"/>
@@ -7375,32 +7255,14 @@
           <w:sz w:val="36"/>
         </w:rPr>
       </w:pPr>
-      <w:bookmarkStart w:id="16" w:name="_Toc413706065"/>
+      <w:bookmarkStart w:id="16" w:name="_Toc413713184"/>
       <w:r>
         <w:rPr>
           <w:rFonts w:asciiTheme="minorHAnsi" w:eastAsia="Times New Roman" w:hAnsiTheme="minorHAnsi"/>
           <w:b/>
           <w:sz w:val="36"/>
         </w:rPr>
-        <w:t xml:space="preserve">3.3.3 </w:t>
-      </w:r>
-      <w:proofErr w:type="gramStart"/>
-      <w:r>
-        <w:rPr>
-          <w:rFonts w:asciiTheme="minorHAnsi" w:eastAsia="Times New Roman" w:hAnsiTheme="minorHAnsi"/>
-          <w:b/>
-          <w:sz w:val="36"/>
-        </w:rPr>
-        <w:t>iOS</w:t>
-      </w:r>
-      <w:proofErr w:type="gramEnd"/>
-      <w:r>
-        <w:rPr>
-          <w:rFonts w:asciiTheme="minorHAnsi" w:eastAsia="Times New Roman" w:hAnsiTheme="minorHAnsi"/>
-          <w:b/>
-          <w:sz w:val="36"/>
-        </w:rPr>
-        <w:t xml:space="preserve"> Application Sending and Receiving Data</w:t>
+        <w:t>3.3.3 iOS Application Sending and Receiving Data</w:t>
       </w:r>
       <w:bookmarkEnd w:id="16"/>
     </w:p>
@@ -7482,7 +7344,6 @@
         </w:rPr>
         <w:t>"Table Name"</w:t>
       </w:r>
-      <w:proofErr w:type="gramStart"/>
       <w:r>
         <w:rPr>
           <w:rFonts w:eastAsia="Times New Roman" w:cs="Consolas"/>
@@ -7493,7 +7354,6 @@
         </w:rPr>
         <w:t>:[</w:t>
       </w:r>
-      <w:proofErr w:type="gramEnd"/>
     </w:p>
     <w:p>
       <w:pPr>
@@ -7911,7 +7771,6 @@
         </w:rPr>
         <w:t>"Level"</w:t>
       </w:r>
-      <w:proofErr w:type="gramStart"/>
       <w:r>
         <w:rPr>
           <w:rFonts w:eastAsia="Times New Roman" w:cs="Consolas"/>
@@ -7922,7 +7781,6 @@
         </w:rPr>
         <w:t>:[</w:t>
       </w:r>
-      <w:proofErr w:type="gramEnd"/>
     </w:p>
     <w:p>
       <w:pPr>
@@ -8008,17 +7866,7 @@
           <w:sz w:val="23"/>
           <w:szCs w:val="23"/>
         </w:rPr>
-        <w:t>"</w:t>
-      </w:r>
-      <w:proofErr w:type="spellStart"/>
-      <w:r>
-        <w:rPr>
-          <w:rFonts w:eastAsia="Times New Roman" w:cs="Consolas"/>
-          <w:color w:val="A52A2A"/>
-          <w:sz w:val="23"/>
-          <w:szCs w:val="23"/>
-        </w:rPr>
-        <w:t>name"</w:t>
+        <w:t>"name"</w:t>
       </w:r>
       <w:r>
         <w:rPr>
@@ -8037,17 +7885,7 @@
           <w:sz w:val="23"/>
           <w:szCs w:val="23"/>
         </w:rPr>
-        <w:t>"ABC</w:t>
-      </w:r>
-      <w:proofErr w:type="spellEnd"/>
-      <w:r>
-        <w:rPr>
-          <w:rFonts w:eastAsia="Times New Roman" w:cs="Consolas"/>
-          <w:color w:val="0000CD"/>
-          <w:sz w:val="23"/>
-          <w:szCs w:val="23"/>
-        </w:rPr>
-        <w:t>"</w:t>
+        <w:t>"ABC"</w:t>
       </w:r>
       <w:r>
         <w:rPr>
@@ -8085,38 +7923,7 @@
           <w:sz w:val="23"/>
           <w:szCs w:val="23"/>
         </w:rPr>
-        <w:t>"</w:t>
-      </w:r>
-      <w:proofErr w:type="spellStart"/>
-      <w:r>
-        <w:rPr>
-          <w:rFonts w:eastAsia="Times New Roman" w:cs="Consolas"/>
-          <w:color w:val="0000CD"/>
-          <w:sz w:val="23"/>
-          <w:szCs w:val="23"/>
-        </w:rPr>
-        <w:t>min</w:t>
-      </w:r>
-      <w:proofErr w:type="gramStart"/>
-      <w:r>
-        <w:rPr>
-          <w:rFonts w:eastAsia="Times New Roman" w:cs="Consolas"/>
-          <w:color w:val="0000CD"/>
-          <w:sz w:val="23"/>
-          <w:szCs w:val="23"/>
-        </w:rPr>
-        <w:t>:sec</w:t>
-      </w:r>
-      <w:proofErr w:type="spellEnd"/>
-      <w:proofErr w:type="gramEnd"/>
-      <w:r>
-        <w:rPr>
-          <w:rFonts w:eastAsia="Times New Roman" w:cs="Consolas"/>
-          <w:color w:val="0000CD"/>
-          <w:sz w:val="23"/>
-          <w:szCs w:val="23"/>
-        </w:rPr>
-        <w:t>"</w:t>
+        <w:t>"min:sec"</w:t>
       </w:r>
       <w:r>
         <w:rPr>
@@ -8164,17 +7971,7 @@
           <w:sz w:val="23"/>
           <w:szCs w:val="23"/>
         </w:rPr>
-        <w:t>"</w:t>
-      </w:r>
-      <w:proofErr w:type="spellStart"/>
-      <w:r>
-        <w:rPr>
-          <w:rFonts w:eastAsia="Times New Roman" w:cs="Consolas"/>
-          <w:color w:val="A52A2A"/>
-          <w:sz w:val="23"/>
-          <w:szCs w:val="23"/>
-        </w:rPr>
-        <w:t>description"</w:t>
+        <w:t>"description"</w:t>
       </w:r>
       <w:r>
         <w:rPr>
@@ -8231,17 +8028,7 @@
           <w:sz w:val="23"/>
           <w:szCs w:val="23"/>
         </w:rPr>
-        <w:t>"T-F</w:t>
-      </w:r>
-      <w:proofErr w:type="spellEnd"/>
-      <w:r>
-        <w:rPr>
-          <w:rFonts w:eastAsia="Times New Roman" w:cs="Consolas"/>
-          <w:color w:val="0000CD"/>
-          <w:sz w:val="23"/>
-          <w:szCs w:val="23"/>
-        </w:rPr>
-        <w:t>"</w:t>
+        <w:t>"T-F"</w:t>
       </w:r>
       <w:r>
         <w:rPr>
@@ -8393,7 +8180,6 @@
         </w:rPr>
         <w:t>"Question"</w:t>
       </w:r>
-      <w:proofErr w:type="gramStart"/>
       <w:r>
         <w:rPr>
           <w:rFonts w:eastAsia="Times New Roman" w:cs="Consolas"/>
@@ -8404,7 +8190,6 @@
         </w:rPr>
         <w:t>:[</w:t>
       </w:r>
-      <w:proofErr w:type="gramEnd"/>
     </w:p>
     <w:p>
       <w:pPr>
@@ -8547,27 +8332,7 @@
           <w:sz w:val="23"/>
           <w:szCs w:val="23"/>
         </w:rPr>
-        <w:t>"0</w:t>
-      </w:r>
-      <w:proofErr w:type="gramStart"/>
-      <w:r>
-        <w:rPr>
-          <w:rFonts w:eastAsia="Times New Roman" w:cs="Consolas"/>
-          <w:color w:val="0000CD"/>
-          <w:sz w:val="23"/>
-          <w:szCs w:val="23"/>
-        </w:rPr>
-        <w:t>..n</w:t>
-      </w:r>
-      <w:proofErr w:type="gramEnd"/>
-      <w:r>
-        <w:rPr>
-          <w:rFonts w:eastAsia="Times New Roman" w:cs="Consolas"/>
-          <w:color w:val="0000CD"/>
-          <w:sz w:val="23"/>
-          <w:szCs w:val="23"/>
-        </w:rPr>
-        <w:t>"</w:t>
+        <w:t>"0..n"</w:t>
       </w:r>
       <w:r>
         <w:rPr>
@@ -8615,17 +8380,7 @@
           <w:sz w:val="23"/>
           <w:szCs w:val="23"/>
         </w:rPr>
-        <w:t>"</w:t>
-      </w:r>
-      <w:proofErr w:type="spellStart"/>
-      <w:r>
-        <w:rPr>
-          <w:rFonts w:eastAsia="Times New Roman" w:cs="Consolas"/>
-          <w:color w:val="A52A2A"/>
-          <w:sz w:val="23"/>
-          <w:szCs w:val="23"/>
-        </w:rPr>
-        <w:t>description"</w:t>
+        <w:t>"description"</w:t>
       </w:r>
       <w:r>
         <w:rPr>
@@ -8644,17 +8399,7 @@
           <w:sz w:val="23"/>
           <w:szCs w:val="23"/>
         </w:rPr>
-        <w:t>"ABC</w:t>
-      </w:r>
-      <w:proofErr w:type="spellEnd"/>
-      <w:r>
-        <w:rPr>
-          <w:rFonts w:eastAsia="Times New Roman" w:cs="Consolas"/>
-          <w:color w:val="0000CD"/>
-          <w:sz w:val="23"/>
-          <w:szCs w:val="23"/>
-        </w:rPr>
-        <w:t>"</w:t>
+        <w:t>"ABC"</w:t>
       </w:r>
       <w:r>
         <w:rPr>
@@ -8673,17 +8418,7 @@
           <w:sz w:val="23"/>
           <w:szCs w:val="23"/>
         </w:rPr>
-        <w:t>"</w:t>
-      </w:r>
-      <w:proofErr w:type="spellStart"/>
-      <w:r>
-        <w:rPr>
-          <w:rFonts w:eastAsia="Times New Roman" w:cs="Consolas"/>
-          <w:color w:val="A52A2A"/>
-          <w:sz w:val="23"/>
-          <w:szCs w:val="23"/>
-        </w:rPr>
-        <w:t>hint"</w:t>
+        <w:t>"hint"</w:t>
       </w:r>
       <w:r>
         <w:rPr>
@@ -8702,17 +8437,7 @@
           <w:sz w:val="23"/>
           <w:szCs w:val="23"/>
         </w:rPr>
-        <w:t>"ABC</w:t>
-      </w:r>
-      <w:proofErr w:type="spellEnd"/>
-      <w:r>
-        <w:rPr>
-          <w:rFonts w:eastAsia="Times New Roman" w:cs="Consolas"/>
-          <w:color w:val="0000CD"/>
-          <w:sz w:val="23"/>
-          <w:szCs w:val="23"/>
-        </w:rPr>
-        <w:t>"</w:t>
+        <w:t>"ABC"</w:t>
       </w:r>
       <w:r>
         <w:rPr>
@@ -8750,27 +8475,7 @@
           <w:sz w:val="23"/>
           <w:szCs w:val="23"/>
         </w:rPr>
-        <w:t>"0</w:t>
-      </w:r>
-      <w:proofErr w:type="gramStart"/>
-      <w:r>
-        <w:rPr>
-          <w:rFonts w:eastAsia="Times New Roman" w:cs="Consolas"/>
-          <w:color w:val="0000CD"/>
-          <w:sz w:val="23"/>
-          <w:szCs w:val="23"/>
-        </w:rPr>
-        <w:t>..n</w:t>
-      </w:r>
-      <w:proofErr w:type="gramEnd"/>
-      <w:r>
-        <w:rPr>
-          <w:rFonts w:eastAsia="Times New Roman" w:cs="Consolas"/>
-          <w:color w:val="0000CD"/>
-          <w:sz w:val="23"/>
-          <w:szCs w:val="23"/>
-        </w:rPr>
-        <w:t>"</w:t>
+        <w:t>"0..n"</w:t>
       </w:r>
       <w:r>
         <w:rPr>
@@ -8877,27 +8582,7 @@
           <w:sz w:val="23"/>
           <w:szCs w:val="23"/>
         </w:rPr>
-        <w:t>"0</w:t>
-      </w:r>
-      <w:proofErr w:type="gramStart"/>
-      <w:r>
-        <w:rPr>
-          <w:rFonts w:eastAsia="Times New Roman" w:cs="Consolas"/>
-          <w:color w:val="0000CD"/>
-          <w:sz w:val="23"/>
-          <w:szCs w:val="23"/>
-        </w:rPr>
-        <w:t>..n</w:t>
-      </w:r>
-      <w:proofErr w:type="gramEnd"/>
-      <w:r>
-        <w:rPr>
-          <w:rFonts w:eastAsia="Times New Roman" w:cs="Consolas"/>
-          <w:color w:val="0000CD"/>
-          <w:sz w:val="23"/>
-          <w:szCs w:val="23"/>
-        </w:rPr>
-        <w:t>"</w:t>
+        <w:t>"0..n"</w:t>
       </w:r>
       <w:r>
         <w:rPr>
@@ -8983,17 +8668,7 @@
           <w:sz w:val="23"/>
           <w:szCs w:val="23"/>
         </w:rPr>
-        <w:t>"</w:t>
-      </w:r>
-      <w:proofErr w:type="spellStart"/>
-      <w:r>
-        <w:rPr>
-          <w:rFonts w:eastAsia="Times New Roman" w:cs="Consolas"/>
-          <w:color w:val="A52A2A"/>
-          <w:sz w:val="23"/>
-          <w:szCs w:val="23"/>
-        </w:rPr>
-        <w:t>question_type"</w:t>
+        <w:t>"question_type"</w:t>
       </w:r>
       <w:r>
         <w:rPr>
@@ -9012,17 +8687,7 @@
           <w:sz w:val="23"/>
           <w:szCs w:val="23"/>
         </w:rPr>
-        <w:t>"T-F</w:t>
-      </w:r>
-      <w:proofErr w:type="spellEnd"/>
-      <w:r>
-        <w:rPr>
-          <w:rFonts w:eastAsia="Times New Roman" w:cs="Consolas"/>
-          <w:color w:val="0000CD"/>
-          <w:sz w:val="23"/>
-          <w:szCs w:val="23"/>
-        </w:rPr>
-        <w:t>"</w:t>
+        <w:t>"T-F"</w:t>
       </w:r>
       <w:r>
         <w:rPr>
@@ -9118,7 +8783,6 @@
         </w:rPr>
         <w:t>"Progress"</w:t>
       </w:r>
-      <w:proofErr w:type="gramStart"/>
       <w:r>
         <w:rPr>
           <w:rFonts w:eastAsia="Times New Roman" w:cs="Consolas"/>
@@ -9129,7 +8793,6 @@
         </w:rPr>
         <w:t>:[</w:t>
       </w:r>
-      <w:proofErr w:type="gramEnd"/>
     </w:p>
     <w:p>
       <w:pPr>
@@ -9234,27 +8897,7 @@
           <w:sz w:val="23"/>
           <w:szCs w:val="23"/>
         </w:rPr>
-        <w:t>"0</w:t>
-      </w:r>
-      <w:proofErr w:type="gramStart"/>
-      <w:r>
-        <w:rPr>
-          <w:rFonts w:eastAsia="Times New Roman" w:cs="Consolas"/>
-          <w:color w:val="0000CD"/>
-          <w:sz w:val="23"/>
-          <w:szCs w:val="23"/>
-        </w:rPr>
-        <w:t>..n</w:t>
-      </w:r>
-      <w:proofErr w:type="gramEnd"/>
-      <w:r>
-        <w:rPr>
-          <w:rFonts w:eastAsia="Times New Roman" w:cs="Consolas"/>
-          <w:color w:val="0000CD"/>
-          <w:sz w:val="23"/>
-          <w:szCs w:val="23"/>
-        </w:rPr>
-        <w:t>"</w:t>
+        <w:t>"0..n"</w:t>
       </w:r>
       <w:r>
         <w:rPr>
@@ -9359,17 +9002,7 @@
           <w:sz w:val="23"/>
           <w:szCs w:val="23"/>
         </w:rPr>
-        <w:t>"0...</w:t>
-      </w:r>
-      <w:proofErr w:type="spellStart"/>
-      <w:r>
-        <w:rPr>
-          <w:rFonts w:eastAsia="Times New Roman" w:cs="Consolas"/>
-          <w:color w:val="0000CD"/>
-          <w:sz w:val="23"/>
-          <w:szCs w:val="23"/>
-        </w:rPr>
-        <w:t>n"</w:t>
+        <w:t>"0...n"</w:t>
       </w:r>
       <w:r>
         <w:rPr>
@@ -9407,17 +9040,7 @@
           <w:sz w:val="23"/>
           <w:szCs w:val="23"/>
         </w:rPr>
-        <w:t>"T-F</w:t>
-      </w:r>
-      <w:proofErr w:type="spellEnd"/>
-      <w:r>
-        <w:rPr>
-          <w:rFonts w:eastAsia="Times New Roman" w:cs="Consolas"/>
-          <w:color w:val="0000CD"/>
-          <w:sz w:val="23"/>
-          <w:szCs w:val="23"/>
-        </w:rPr>
-        <w:t>"</w:t>
+        <w:t>"T-F"</w:t>
       </w:r>
       <w:r>
         <w:rPr>
@@ -9455,38 +9078,7 @@
           <w:sz w:val="23"/>
           <w:szCs w:val="23"/>
         </w:rPr>
-        <w:t>"</w:t>
-      </w:r>
-      <w:proofErr w:type="spellStart"/>
-      <w:r>
-        <w:rPr>
-          <w:rFonts w:eastAsia="Times New Roman" w:cs="Consolas"/>
-          <w:color w:val="0000CD"/>
-          <w:sz w:val="23"/>
-          <w:szCs w:val="23"/>
-        </w:rPr>
-        <w:t>min</w:t>
-      </w:r>
-      <w:proofErr w:type="gramStart"/>
-      <w:r>
-        <w:rPr>
-          <w:rFonts w:eastAsia="Times New Roman" w:cs="Consolas"/>
-          <w:color w:val="0000CD"/>
-          <w:sz w:val="23"/>
-          <w:szCs w:val="23"/>
-        </w:rPr>
-        <w:t>:sec</w:t>
-      </w:r>
-      <w:proofErr w:type="spellEnd"/>
-      <w:proofErr w:type="gramEnd"/>
-      <w:r>
-        <w:rPr>
-          <w:rFonts w:eastAsia="Times New Roman" w:cs="Consolas"/>
-          <w:color w:val="0000CD"/>
-          <w:sz w:val="23"/>
-          <w:szCs w:val="23"/>
-        </w:rPr>
-        <w:t>"</w:t>
+        <w:t>"min:sec"</w:t>
       </w:r>
       <w:r>
         <w:rPr>
@@ -9590,17 +9182,7 @@
           <w:sz w:val="23"/>
           <w:szCs w:val="23"/>
         </w:rPr>
-        <w:t>"</w:t>
-      </w:r>
-      <w:proofErr w:type="spellStart"/>
-      <w:r>
-        <w:rPr>
-          <w:rFonts w:eastAsia="Times New Roman" w:cs="Consolas"/>
-          <w:color w:val="A52A2A"/>
-          <w:sz w:val="23"/>
-          <w:szCs w:val="23"/>
-        </w:rPr>
-        <w:t>date"</w:t>
+        <w:t>"date"</w:t>
       </w:r>
       <w:r>
         <w:rPr>
@@ -9619,17 +9201,7 @@
           <w:sz w:val="23"/>
           <w:szCs w:val="23"/>
         </w:rPr>
-        <w:t>"MM</w:t>
-      </w:r>
-      <w:proofErr w:type="spellEnd"/>
-      <w:r>
-        <w:rPr>
-          <w:rFonts w:eastAsia="Times New Roman" w:cs="Consolas"/>
-          <w:color w:val="0000CD"/>
-          <w:sz w:val="23"/>
-          <w:szCs w:val="23"/>
-        </w:rPr>
-        <w:t>/DD/YYYY"</w:t>
+        <w:t>"MM/DD/YYYY"</w:t>
       </w:r>
       <w:r>
         <w:rPr>
@@ -9682,7 +9254,7 @@
           <w:sz w:val="36"/>
         </w:rPr>
       </w:pPr>
-      <w:bookmarkStart w:id="17" w:name="_Toc413706066"/>
+      <w:bookmarkStart w:id="17" w:name="_Toc413713185"/>
       <w:r>
         <w:rPr>
           <w:rFonts w:asciiTheme="minorHAnsi" w:eastAsia="Times New Roman" w:hAnsiTheme="minorHAnsi"/>
@@ -9731,7 +9303,7 @@
           <w:sz w:val="44"/>
         </w:rPr>
       </w:pPr>
-      <w:bookmarkStart w:id="18" w:name="_Toc413706067"/>
+      <w:bookmarkStart w:id="18" w:name="_Toc413713186"/>
       <w:r>
         <w:rPr>
           <w:rFonts w:asciiTheme="minorHAnsi" w:eastAsia="Times New Roman" w:hAnsiTheme="minorHAnsi"/>
@@ -9761,7 +9333,7 @@
           <w:sz w:val="36"/>
         </w:rPr>
       </w:pPr>
-      <w:bookmarkStart w:id="19" w:name="_Toc413706068"/>
+      <w:bookmarkStart w:id="19" w:name="_Toc413713187"/>
       <w:r>
         <w:rPr>
           <w:rFonts w:asciiTheme="minorHAnsi" w:eastAsia="Times New Roman" w:hAnsiTheme="minorHAnsi"/>
@@ -9835,19 +9407,8 @@
           <w:sz w:val="24"/>
           <w:szCs w:val="24"/>
         </w:rPr>
-        <w:t xml:space="preserve">Below are steps describing the encryption and identification </w:t>
+        <w:t>Below are steps describing the encryption and identification steps:</w:t>
       </w:r>
-      <w:proofErr w:type="gramStart"/>
-      <w:r>
-        <w:rPr>
-          <w:rFonts w:eastAsia="Times New Roman" w:cs="Arial"/>
-          <w:color w:val="000000"/>
-          <w:sz w:val="24"/>
-          <w:szCs w:val="24"/>
-        </w:rPr>
-        <w:t>steps:</w:t>
-      </w:r>
-      <w:proofErr w:type="gramEnd"/>
     </w:p>
     <w:p>
       <w:pPr>
@@ -10156,7 +9717,7 @@
           <w:sz w:val="36"/>
         </w:rPr>
       </w:pPr>
-      <w:bookmarkStart w:id="20" w:name="_Toc413706069"/>
+      <w:bookmarkStart w:id="20" w:name="_Toc413713188"/>
       <w:r>
         <w:rPr>
           <w:rFonts w:asciiTheme="minorHAnsi" w:eastAsia="Times New Roman" w:hAnsiTheme="minorHAnsi"/>
@@ -10272,7 +9833,7 @@
           <w:szCs w:val="56"/>
         </w:rPr>
       </w:pPr>
-      <w:bookmarkStart w:id="21" w:name="_Toc413706070"/>
+      <w:bookmarkStart w:id="21" w:name="_Toc413713189"/>
       <w:r>
         <w:rPr>
           <w:rFonts w:asciiTheme="minorHAnsi" w:eastAsia="Times New Roman" w:hAnsiTheme="minorHAnsi"/>
@@ -10303,7 +9864,7 @@
           <w:sz w:val="44"/>
         </w:rPr>
       </w:pPr>
-      <w:bookmarkStart w:id="22" w:name="_Toc413706071"/>
+      <w:bookmarkStart w:id="22" w:name="_Toc413713190"/>
       <w:r>
         <w:rPr>
           <w:rFonts w:asciiTheme="minorHAnsi" w:eastAsia="Times New Roman" w:hAnsiTheme="minorHAnsi"/>
@@ -10324,7 +9885,7 @@
           <w:sz w:val="36"/>
         </w:rPr>
       </w:pPr>
-      <w:bookmarkStart w:id="23" w:name="_Toc413706072"/>
+      <w:bookmarkStart w:id="23" w:name="_Toc413713191"/>
       <w:r>
         <w:rPr>
           <w:rFonts w:asciiTheme="minorHAnsi" w:eastAsia="Times New Roman" w:hAnsiTheme="minorHAnsi"/>
@@ -10548,7 +10109,7 @@
           <w:sz w:val="36"/>
         </w:rPr>
       </w:pPr>
-      <w:bookmarkStart w:id="24" w:name="_Toc413706073"/>
+      <w:bookmarkStart w:id="24" w:name="_Toc413713192"/>
       <w:r>
         <w:rPr>
           <w:rFonts w:asciiTheme="minorHAnsi" w:eastAsia="Times New Roman" w:hAnsiTheme="minorHAnsi"/>
@@ -10973,7 +10534,7 @@
           <w:sz w:val="36"/>
         </w:rPr>
       </w:pPr>
-      <w:bookmarkStart w:id="25" w:name="_Toc413706074"/>
+      <w:bookmarkStart w:id="25" w:name="_Toc413713193"/>
       <w:r>
         <w:rPr>
           <w:rFonts w:asciiTheme="minorHAnsi" w:eastAsia="Times New Roman" w:hAnsiTheme="minorHAnsi"/>
@@ -11364,7 +10925,7 @@
           <w:sz w:val="36"/>
         </w:rPr>
       </w:pPr>
-      <w:bookmarkStart w:id="26" w:name="_Toc413706075"/>
+      <w:bookmarkStart w:id="26" w:name="_Toc413713194"/>
       <w:r>
         <w:rPr>
           <w:rFonts w:asciiTheme="minorHAnsi" w:eastAsia="Times New Roman" w:hAnsiTheme="minorHAnsi"/>
@@ -12147,23 +11708,13 @@
                 <w:sz w:val="20"/>
               </w:rPr>
             </w:pPr>
-            <w:proofErr w:type="spellStart"/>
-            <w:r>
-              <w:rPr>
-                <w:rFonts w:cs="Arial"/>
-                <w:b/>
-                <w:sz w:val="20"/>
-              </w:rPr>
-              <w:t>Postconditions</w:t>
-            </w:r>
-            <w:proofErr w:type="spellEnd"/>
-            <w:r>
-              <w:rPr>
-                <w:rFonts w:cs="Arial"/>
-                <w:b/>
-                <w:sz w:val="20"/>
-              </w:rPr>
-              <w:t>:</w:t>
+            <w:r>
+              <w:rPr>
+                <w:rFonts w:cs="Arial"/>
+                <w:b/>
+                <w:sz w:val="20"/>
+              </w:rPr>
+              <w:t>Postconditions:</w:t>
             </w:r>
           </w:p>
         </w:tc>
@@ -13635,25 +13186,14 @@
                 <w:szCs w:val="20"/>
               </w:rPr>
             </w:pPr>
-            <w:proofErr w:type="spellStart"/>
-            <w:r>
-              <w:rPr>
-                <w:rFonts w:cs="Arial"/>
-                <w:b/>
-                <w:sz w:val="20"/>
-                <w:szCs w:val="20"/>
-              </w:rPr>
-              <w:t>Postconditions</w:t>
-            </w:r>
-            <w:proofErr w:type="spellEnd"/>
-            <w:r>
-              <w:rPr>
-                <w:rFonts w:cs="Arial"/>
-                <w:b/>
-                <w:sz w:val="20"/>
-                <w:szCs w:val="20"/>
-              </w:rPr>
-              <w:t>:</w:t>
+            <w:r>
+              <w:rPr>
+                <w:rFonts w:cs="Arial"/>
+                <w:b/>
+                <w:sz w:val="20"/>
+                <w:szCs w:val="20"/>
+              </w:rPr>
+              <w:t>Postconditions:</w:t>
             </w:r>
           </w:p>
         </w:tc>
@@ -14968,25 +14508,14 @@
                 <w:szCs w:val="20"/>
               </w:rPr>
             </w:pPr>
-            <w:proofErr w:type="spellStart"/>
-            <w:r>
-              <w:rPr>
-                <w:rFonts w:cs="Arial"/>
-                <w:b/>
-                <w:sz w:val="20"/>
-                <w:szCs w:val="20"/>
-              </w:rPr>
-              <w:t>Postconditions</w:t>
-            </w:r>
-            <w:proofErr w:type="spellEnd"/>
-            <w:r>
-              <w:rPr>
-                <w:rFonts w:cs="Arial"/>
-                <w:b/>
-                <w:sz w:val="20"/>
-                <w:szCs w:val="20"/>
-              </w:rPr>
-              <w:t>:</w:t>
+            <w:r>
+              <w:rPr>
+                <w:rFonts w:cs="Arial"/>
+                <w:b/>
+                <w:sz w:val="20"/>
+                <w:szCs w:val="20"/>
+              </w:rPr>
+              <w:t>Postconditions:</w:t>
             </w:r>
           </w:p>
         </w:tc>
@@ -16455,25 +15984,14 @@
                 <w:szCs w:val="20"/>
               </w:rPr>
             </w:pPr>
-            <w:proofErr w:type="spellStart"/>
-            <w:r>
-              <w:rPr>
-                <w:rFonts w:cs="Arial"/>
-                <w:b/>
-                <w:sz w:val="20"/>
-                <w:szCs w:val="20"/>
-              </w:rPr>
-              <w:t>Postconditions</w:t>
-            </w:r>
-            <w:proofErr w:type="spellEnd"/>
-            <w:r>
-              <w:rPr>
-                <w:rFonts w:cs="Arial"/>
-                <w:b/>
-                <w:sz w:val="20"/>
-                <w:szCs w:val="20"/>
-              </w:rPr>
-              <w:t>:</w:t>
+            <w:r>
+              <w:rPr>
+                <w:rFonts w:cs="Arial"/>
+                <w:b/>
+                <w:sz w:val="20"/>
+                <w:szCs w:val="20"/>
+              </w:rPr>
+              <w:t>Postconditions:</w:t>
             </w:r>
           </w:p>
         </w:tc>
@@ -17991,25 +17509,14 @@
                 <w:szCs w:val="20"/>
               </w:rPr>
             </w:pPr>
-            <w:proofErr w:type="spellStart"/>
-            <w:r>
-              <w:rPr>
-                <w:rFonts w:cs="Arial"/>
-                <w:b/>
-                <w:sz w:val="20"/>
-                <w:szCs w:val="20"/>
-              </w:rPr>
-              <w:t>Postconditions</w:t>
-            </w:r>
-            <w:proofErr w:type="spellEnd"/>
-            <w:r>
-              <w:rPr>
-                <w:rFonts w:cs="Arial"/>
-                <w:b/>
-                <w:sz w:val="20"/>
-                <w:szCs w:val="20"/>
-              </w:rPr>
-              <w:t>:</w:t>
+            <w:r>
+              <w:rPr>
+                <w:rFonts w:cs="Arial"/>
+                <w:b/>
+                <w:sz w:val="20"/>
+                <w:szCs w:val="20"/>
+              </w:rPr>
+              <w:t>Postconditions:</w:t>
             </w:r>
           </w:p>
         </w:tc>
@@ -19458,25 +18965,14 @@
                 <w:szCs w:val="20"/>
               </w:rPr>
             </w:pPr>
-            <w:proofErr w:type="spellStart"/>
-            <w:r>
-              <w:rPr>
-                <w:rFonts w:cs="Arial"/>
-                <w:b/>
-                <w:sz w:val="20"/>
-                <w:szCs w:val="20"/>
-              </w:rPr>
-              <w:t>Postconditions</w:t>
-            </w:r>
-            <w:proofErr w:type="spellEnd"/>
-            <w:r>
-              <w:rPr>
-                <w:rFonts w:cs="Arial"/>
-                <w:b/>
-                <w:sz w:val="20"/>
-                <w:szCs w:val="20"/>
-              </w:rPr>
-              <w:t>:</w:t>
+            <w:r>
+              <w:rPr>
+                <w:rFonts w:cs="Arial"/>
+                <w:b/>
+                <w:sz w:val="20"/>
+                <w:szCs w:val="20"/>
+              </w:rPr>
+              <w:t>Postconditions:</w:t>
             </w:r>
           </w:p>
         </w:tc>
@@ -20912,30 +20408,14 @@
                 <w:rFonts w:asciiTheme="minorHAnsi" w:hAnsiTheme="minorHAnsi" w:cs="Arial"/>
                 <w:color w:val="auto"/>
               </w:rPr>
-              <w:t xml:space="preserve">selects </w:t>
-            </w:r>
-            <w:proofErr w:type="gramStart"/>
-            <w:r>
-              <w:rPr>
-                <w:rFonts w:asciiTheme="minorHAnsi" w:hAnsiTheme="minorHAnsi" w:cs="Arial"/>
-                <w:color w:val="auto"/>
-              </w:rPr>
-              <w:t xml:space="preserve">the </w:t>
-            </w:r>
-            <w:r>
-              <w:rPr>
-                <w:rFonts w:asciiTheme="minorHAnsi" w:hAnsiTheme="minorHAnsi" w:cs="Arial"/>
-                <w:color w:val="auto"/>
-              </w:rPr>
-              <w:t>add</w:t>
-            </w:r>
-            <w:proofErr w:type="gramEnd"/>
-            <w:r>
-              <w:rPr>
-                <w:rFonts w:asciiTheme="minorHAnsi" w:hAnsiTheme="minorHAnsi" w:cs="Arial"/>
-                <w:color w:val="auto"/>
-              </w:rPr>
-              <w:t xml:space="preserve"> level button.</w:t>
+              <w:t xml:space="preserve">selects the </w:t>
+            </w:r>
+            <w:r>
+              <w:rPr>
+                <w:rFonts w:asciiTheme="minorHAnsi" w:hAnsiTheme="minorHAnsi" w:cs="Arial"/>
+                <w:color w:val="auto"/>
+              </w:rPr>
+              <w:t>add level button.</w:t>
             </w:r>
           </w:p>
         </w:tc>
@@ -21093,25 +20573,14 @@
                 <w:szCs w:val="20"/>
               </w:rPr>
             </w:pPr>
-            <w:proofErr w:type="spellStart"/>
-            <w:r>
-              <w:rPr>
-                <w:rFonts w:cs="Arial"/>
-                <w:b/>
-                <w:sz w:val="20"/>
-                <w:szCs w:val="20"/>
-              </w:rPr>
-              <w:t>Postconditions</w:t>
-            </w:r>
-            <w:proofErr w:type="spellEnd"/>
-            <w:r>
-              <w:rPr>
-                <w:rFonts w:cs="Arial"/>
-                <w:b/>
-                <w:sz w:val="20"/>
-                <w:szCs w:val="20"/>
-              </w:rPr>
-              <w:t>:</w:t>
+            <w:r>
+              <w:rPr>
+                <w:rFonts w:cs="Arial"/>
+                <w:b/>
+                <w:sz w:val="20"/>
+                <w:szCs w:val="20"/>
+              </w:rPr>
+              <w:t>Postconditions:</w:t>
             </w:r>
           </w:p>
         </w:tc>
@@ -21378,23 +20847,7 @@
                 <w:rFonts w:asciiTheme="minorHAnsi" w:hAnsiTheme="minorHAnsi" w:cs="Arial"/>
                 <w:szCs w:val="20"/>
               </w:rPr>
-              <w:t xml:space="preserve"> redirects the teacher to </w:t>
-            </w:r>
-            <w:proofErr w:type="gramStart"/>
-            <w:r>
-              <w:rPr>
-                <w:rFonts w:asciiTheme="minorHAnsi" w:hAnsiTheme="minorHAnsi" w:cs="Arial"/>
-                <w:szCs w:val="20"/>
-              </w:rPr>
-              <w:t>the add</w:t>
-            </w:r>
-            <w:proofErr w:type="gramEnd"/>
-            <w:r>
-              <w:rPr>
-                <w:rFonts w:asciiTheme="minorHAnsi" w:hAnsiTheme="minorHAnsi" w:cs="Arial"/>
-                <w:szCs w:val="20"/>
-              </w:rPr>
-              <w:t xml:space="preserve"> level menu.</w:t>
+              <w:t xml:space="preserve"> redirects the teacher to the add level menu.</w:t>
             </w:r>
           </w:p>
           <w:p>
@@ -21421,23 +20874,7 @@
                 <w:rFonts w:asciiTheme="minorHAnsi" w:hAnsiTheme="minorHAnsi" w:cs="Arial"/>
                 <w:szCs w:val="20"/>
               </w:rPr>
-              <w:t xml:space="preserve">information and selects </w:t>
-            </w:r>
-            <w:proofErr w:type="gramStart"/>
-            <w:r>
-              <w:rPr>
-                <w:rFonts w:asciiTheme="minorHAnsi" w:hAnsiTheme="minorHAnsi" w:cs="Arial"/>
-                <w:szCs w:val="20"/>
-              </w:rPr>
-              <w:t>the add</w:t>
-            </w:r>
-            <w:proofErr w:type="gramEnd"/>
-            <w:r>
-              <w:rPr>
-                <w:rFonts w:asciiTheme="minorHAnsi" w:hAnsiTheme="minorHAnsi" w:cs="Arial"/>
-                <w:szCs w:val="20"/>
-              </w:rPr>
-              <w:t xml:space="preserve"> level button.</w:t>
+              <w:t>information and selects the add level button.</w:t>
             </w:r>
           </w:p>
         </w:tc>
@@ -22399,23 +21836,7 @@
                 <w:rFonts w:asciiTheme="minorHAnsi" w:hAnsiTheme="minorHAnsi" w:cs="Arial"/>
                 <w:color w:val="auto"/>
               </w:rPr>
-              <w:t xml:space="preserve">selects </w:t>
-            </w:r>
-            <w:proofErr w:type="gramStart"/>
-            <w:r>
-              <w:rPr>
-                <w:rFonts w:asciiTheme="minorHAnsi" w:hAnsiTheme="minorHAnsi" w:cs="Arial"/>
-                <w:color w:val="auto"/>
-              </w:rPr>
-              <w:t>the add</w:t>
-            </w:r>
-            <w:proofErr w:type="gramEnd"/>
-            <w:r>
-              <w:rPr>
-                <w:rFonts w:asciiTheme="minorHAnsi" w:hAnsiTheme="minorHAnsi" w:cs="Arial"/>
-                <w:color w:val="auto"/>
-              </w:rPr>
-              <w:t xml:space="preserve"> level button.</w:t>
+              <w:t>selects the add level button.</w:t>
             </w:r>
           </w:p>
         </w:tc>
@@ -22593,25 +22014,14 @@
                 <w:szCs w:val="20"/>
               </w:rPr>
             </w:pPr>
-            <w:proofErr w:type="spellStart"/>
-            <w:r>
-              <w:rPr>
-                <w:rFonts w:cs="Arial"/>
-                <w:b/>
-                <w:sz w:val="20"/>
-                <w:szCs w:val="20"/>
-              </w:rPr>
-              <w:t>Postconditions</w:t>
-            </w:r>
-            <w:proofErr w:type="spellEnd"/>
-            <w:r>
-              <w:rPr>
-                <w:rFonts w:cs="Arial"/>
-                <w:b/>
-                <w:sz w:val="20"/>
-                <w:szCs w:val="20"/>
-              </w:rPr>
-              <w:t>:</w:t>
+            <w:r>
+              <w:rPr>
+                <w:rFonts w:cs="Arial"/>
+                <w:b/>
+                <w:sz w:val="20"/>
+                <w:szCs w:val="20"/>
+              </w:rPr>
+              <w:t>Postconditions:</w:t>
             </w:r>
           </w:p>
         </w:tc>
@@ -22843,23 +22253,7 @@
                 <w:rFonts w:asciiTheme="minorHAnsi" w:hAnsiTheme="minorHAnsi" w:cs="Arial"/>
                 <w:szCs w:val="20"/>
               </w:rPr>
-              <w:t xml:space="preserve">avaScript redirects the teacher to </w:t>
-            </w:r>
-            <w:proofErr w:type="gramStart"/>
-            <w:r>
-              <w:rPr>
-                <w:rFonts w:asciiTheme="minorHAnsi" w:hAnsiTheme="minorHAnsi" w:cs="Arial"/>
-                <w:szCs w:val="20"/>
-              </w:rPr>
-              <w:t>the add</w:t>
-            </w:r>
-            <w:proofErr w:type="gramEnd"/>
-            <w:r>
-              <w:rPr>
-                <w:rFonts w:asciiTheme="minorHAnsi" w:hAnsiTheme="minorHAnsi" w:cs="Arial"/>
-                <w:szCs w:val="20"/>
-              </w:rPr>
-              <w:t xml:space="preserve"> level menu.</w:t>
+              <w:t>avaScript redirects the teacher to the add level menu.</w:t>
             </w:r>
           </w:p>
           <w:p>
@@ -22879,23 +22273,7 @@
                 <w:rFonts w:asciiTheme="minorHAnsi" w:hAnsiTheme="minorHAnsi" w:cs="Arial"/>
                 <w:szCs w:val="20"/>
               </w:rPr>
-              <w:t xml:space="preserve">Teacher fills in the level name, description, level time field information and selects </w:t>
-            </w:r>
-            <w:proofErr w:type="gramStart"/>
-            <w:r>
-              <w:rPr>
-                <w:rFonts w:asciiTheme="minorHAnsi" w:hAnsiTheme="minorHAnsi" w:cs="Arial"/>
-                <w:szCs w:val="20"/>
-              </w:rPr>
-              <w:t>the add</w:t>
-            </w:r>
-            <w:proofErr w:type="gramEnd"/>
-            <w:r>
-              <w:rPr>
-                <w:rFonts w:asciiTheme="minorHAnsi" w:hAnsiTheme="minorHAnsi" w:cs="Arial"/>
-                <w:szCs w:val="20"/>
-              </w:rPr>
-              <w:t xml:space="preserve"> level button.</w:t>
+              <w:t>Teacher fills in the level name, description, level time field information and selects the add level button.</w:t>
             </w:r>
           </w:p>
         </w:tc>
@@ -23169,21 +22547,12 @@
                 <w:color w:val="auto"/>
               </w:rPr>
             </w:pPr>
-            <w:proofErr w:type="gramStart"/>
-            <w:r>
-              <w:rPr>
-                <w:rFonts w:asciiTheme="minorHAnsi" w:hAnsiTheme="minorHAnsi" w:cs="Arial"/>
-                <w:color w:val="auto"/>
-              </w:rPr>
-              <w:t>The add</w:t>
-            </w:r>
-            <w:proofErr w:type="gramEnd"/>
-            <w:r>
-              <w:rPr>
-                <w:rFonts w:asciiTheme="minorHAnsi" w:hAnsiTheme="minorHAnsi" w:cs="Arial"/>
-                <w:color w:val="auto"/>
-              </w:rPr>
-              <w:t xml:space="preserve"> level button is grayed out and unavailable for the teacher to use.</w:t>
+            <w:r>
+              <w:rPr>
+                <w:rFonts w:asciiTheme="minorHAnsi" w:hAnsiTheme="minorHAnsi" w:cs="Arial"/>
+                <w:color w:val="auto"/>
+              </w:rPr>
+              <w:t>The add level button is grayed out and unavailable for the teacher to use.</w:t>
             </w:r>
           </w:p>
         </w:tc>
@@ -24224,25 +23593,14 @@
                 <w:szCs w:val="20"/>
               </w:rPr>
             </w:pPr>
-            <w:proofErr w:type="spellStart"/>
-            <w:r>
-              <w:rPr>
-                <w:rFonts w:cs="Arial"/>
-                <w:b/>
-                <w:sz w:val="20"/>
-                <w:szCs w:val="20"/>
-              </w:rPr>
-              <w:t>Postconditions</w:t>
-            </w:r>
-            <w:proofErr w:type="spellEnd"/>
-            <w:r>
-              <w:rPr>
-                <w:rFonts w:cs="Arial"/>
-                <w:b/>
-                <w:sz w:val="20"/>
-                <w:szCs w:val="20"/>
-              </w:rPr>
-              <w:t>:</w:t>
+            <w:r>
+              <w:rPr>
+                <w:rFonts w:cs="Arial"/>
+                <w:b/>
+                <w:sz w:val="20"/>
+                <w:szCs w:val="20"/>
+              </w:rPr>
+              <w:t>Postconditions:</w:t>
             </w:r>
           </w:p>
         </w:tc>
@@ -25847,25 +25205,14 @@
                 <w:szCs w:val="20"/>
               </w:rPr>
             </w:pPr>
-            <w:proofErr w:type="spellStart"/>
-            <w:r>
-              <w:rPr>
-                <w:rFonts w:cs="Arial"/>
-                <w:b/>
-                <w:sz w:val="20"/>
-                <w:szCs w:val="20"/>
-              </w:rPr>
-              <w:t>Postconditions</w:t>
-            </w:r>
-            <w:proofErr w:type="spellEnd"/>
-            <w:r>
-              <w:rPr>
-                <w:rFonts w:cs="Arial"/>
-                <w:b/>
-                <w:sz w:val="20"/>
-                <w:szCs w:val="20"/>
-              </w:rPr>
-              <w:t>:</w:t>
+            <w:r>
+              <w:rPr>
+                <w:rFonts w:cs="Arial"/>
+                <w:b/>
+                <w:sz w:val="20"/>
+                <w:szCs w:val="20"/>
+              </w:rPr>
+              <w:t>Postconditions:</w:t>
             </w:r>
           </w:p>
         </w:tc>
@@ -26024,23 +25371,7 @@
                 <w:rFonts w:asciiTheme="minorHAnsi" w:hAnsiTheme="minorHAnsi" w:cs="Arial"/>
                 <w:szCs w:val="20"/>
               </w:rPr>
-              <w:t xml:space="preserve">The teacher selects </w:t>
-            </w:r>
-            <w:proofErr w:type="gramStart"/>
-            <w:r>
-              <w:rPr>
-                <w:rFonts w:asciiTheme="minorHAnsi" w:hAnsiTheme="minorHAnsi" w:cs="Arial"/>
-                <w:szCs w:val="20"/>
-              </w:rPr>
-              <w:t>the add</w:t>
-            </w:r>
-            <w:proofErr w:type="gramEnd"/>
-            <w:r>
-              <w:rPr>
-                <w:rFonts w:asciiTheme="minorHAnsi" w:hAnsiTheme="minorHAnsi" w:cs="Arial"/>
-                <w:szCs w:val="20"/>
-              </w:rPr>
-              <w:t xml:space="preserve"> new question button.</w:t>
+              <w:t>The teacher selects the add new question button.</w:t>
             </w:r>
           </w:p>
           <w:p>
@@ -26060,23 +25391,7 @@
                 <w:rFonts w:asciiTheme="minorHAnsi" w:hAnsiTheme="minorHAnsi" w:cs="Arial"/>
                 <w:szCs w:val="20"/>
               </w:rPr>
-              <w:t xml:space="preserve">JavaScript redirects the teacher to </w:t>
-            </w:r>
-            <w:proofErr w:type="gramStart"/>
-            <w:r>
-              <w:rPr>
-                <w:rFonts w:asciiTheme="minorHAnsi" w:hAnsiTheme="minorHAnsi" w:cs="Arial"/>
-                <w:szCs w:val="20"/>
-              </w:rPr>
-              <w:t>the add</w:t>
-            </w:r>
-            <w:proofErr w:type="gramEnd"/>
-            <w:r>
-              <w:rPr>
-                <w:rFonts w:asciiTheme="minorHAnsi" w:hAnsiTheme="minorHAnsi" w:cs="Arial"/>
-                <w:szCs w:val="20"/>
-              </w:rPr>
-              <w:t xml:space="preserve"> new question menu.</w:t>
+              <w:t>JavaScript redirects the teacher to the add new question menu.</w:t>
             </w:r>
           </w:p>
           <w:p>
@@ -27327,25 +26642,14 @@
                 <w:szCs w:val="20"/>
               </w:rPr>
             </w:pPr>
-            <w:proofErr w:type="spellStart"/>
-            <w:r>
-              <w:rPr>
-                <w:rFonts w:cs="Arial"/>
-                <w:b/>
-                <w:sz w:val="20"/>
-                <w:szCs w:val="20"/>
-              </w:rPr>
-              <w:t>Postconditions</w:t>
-            </w:r>
-            <w:proofErr w:type="spellEnd"/>
-            <w:r>
-              <w:rPr>
-                <w:rFonts w:cs="Arial"/>
-                <w:b/>
-                <w:sz w:val="20"/>
-                <w:szCs w:val="20"/>
-              </w:rPr>
-              <w:t>:</w:t>
+            <w:r>
+              <w:rPr>
+                <w:rFonts w:cs="Arial"/>
+                <w:b/>
+                <w:sz w:val="20"/>
+                <w:szCs w:val="20"/>
+              </w:rPr>
+              <w:t>Postconditions:</w:t>
             </w:r>
           </w:p>
         </w:tc>
@@ -28704,25 +28008,14 @@
                 <w:szCs w:val="20"/>
               </w:rPr>
             </w:pPr>
-            <w:proofErr w:type="spellStart"/>
-            <w:r>
-              <w:rPr>
-                <w:rFonts w:cs="Arial"/>
-                <w:b/>
-                <w:sz w:val="20"/>
-                <w:szCs w:val="20"/>
-              </w:rPr>
-              <w:t>Postconditions</w:t>
-            </w:r>
-            <w:proofErr w:type="spellEnd"/>
-            <w:r>
-              <w:rPr>
-                <w:rFonts w:cs="Arial"/>
-                <w:b/>
-                <w:sz w:val="20"/>
-                <w:szCs w:val="20"/>
-              </w:rPr>
-              <w:t>:</w:t>
+            <w:r>
+              <w:rPr>
+                <w:rFonts w:cs="Arial"/>
+                <w:b/>
+                <w:sz w:val="20"/>
+                <w:szCs w:val="20"/>
+              </w:rPr>
+              <w:t>Postconditions:</w:t>
             </w:r>
           </w:p>
         </w:tc>
@@ -30005,25 +29298,14 @@
                 <w:szCs w:val="20"/>
               </w:rPr>
             </w:pPr>
-            <w:proofErr w:type="spellStart"/>
-            <w:r>
-              <w:rPr>
-                <w:rFonts w:cs="Arial"/>
-                <w:b/>
-                <w:sz w:val="20"/>
-                <w:szCs w:val="20"/>
-              </w:rPr>
-              <w:t>Postconditions</w:t>
-            </w:r>
-            <w:proofErr w:type="spellEnd"/>
-            <w:r>
-              <w:rPr>
-                <w:rFonts w:cs="Arial"/>
-                <w:b/>
-                <w:sz w:val="20"/>
-                <w:szCs w:val="20"/>
-              </w:rPr>
-              <w:t>:</w:t>
+            <w:r>
+              <w:rPr>
+                <w:rFonts w:cs="Arial"/>
+                <w:b/>
+                <w:sz w:val="20"/>
+                <w:szCs w:val="20"/>
+              </w:rPr>
+              <w:t>Postconditions:</w:t>
             </w:r>
           </w:p>
         </w:tc>
@@ -31357,25 +30639,14 @@
                 <w:szCs w:val="20"/>
               </w:rPr>
             </w:pPr>
-            <w:proofErr w:type="spellStart"/>
-            <w:r>
-              <w:rPr>
-                <w:rFonts w:cs="Arial"/>
-                <w:b/>
-                <w:sz w:val="20"/>
-                <w:szCs w:val="20"/>
-              </w:rPr>
-              <w:t>Postconditions</w:t>
-            </w:r>
-            <w:proofErr w:type="spellEnd"/>
-            <w:r>
-              <w:rPr>
-                <w:rFonts w:cs="Arial"/>
-                <w:b/>
-                <w:sz w:val="20"/>
-                <w:szCs w:val="20"/>
-              </w:rPr>
-              <w:t>:</w:t>
+            <w:r>
+              <w:rPr>
+                <w:rFonts w:cs="Arial"/>
+                <w:b/>
+                <w:sz w:val="20"/>
+                <w:szCs w:val="20"/>
+              </w:rPr>
+              <w:t>Postconditions:</w:t>
             </w:r>
           </w:p>
         </w:tc>
@@ -31550,23 +30821,7 @@
                 <w:rFonts w:asciiTheme="minorHAnsi" w:hAnsiTheme="minorHAnsi" w:cs="Arial"/>
                 <w:szCs w:val="20"/>
               </w:rPr>
-              <w:t>The data model sets the “</w:t>
-            </w:r>
-            <w:proofErr w:type="spellStart"/>
-            <w:r>
-              <w:rPr>
-                <w:rFonts w:asciiTheme="minorHAnsi" w:hAnsiTheme="minorHAnsi" w:cs="Arial"/>
-                <w:szCs w:val="20"/>
-              </w:rPr>
-              <w:t>refuseNewTeacher</w:t>
-            </w:r>
-            <w:proofErr w:type="spellEnd"/>
-            <w:r>
-              <w:rPr>
-                <w:rFonts w:asciiTheme="minorHAnsi" w:hAnsiTheme="minorHAnsi" w:cs="Arial"/>
-                <w:szCs w:val="20"/>
-              </w:rPr>
-              <w:t>” variable to true.</w:t>
+              <w:t>The data model sets the “refuseNewTeacher” variable to true.</w:t>
             </w:r>
           </w:p>
           <w:p>
@@ -31791,25 +31046,7 @@
                 <w:color w:val="auto"/>
                 <w:szCs w:val="22"/>
               </w:rPr>
-              <w:t>, “</w:t>
-            </w:r>
-            <w:proofErr w:type="spellStart"/>
-            <w:r>
-              <w:rPr>
-                <w:rFonts w:asciiTheme="minorHAnsi" w:hAnsiTheme="minorHAnsi" w:cs="Arial"/>
-                <w:color w:val="auto"/>
-                <w:szCs w:val="22"/>
-              </w:rPr>
-              <w:t>refuseNewTeacher</w:t>
-            </w:r>
-            <w:proofErr w:type="spellEnd"/>
-            <w:r>
-              <w:rPr>
-                <w:rFonts w:asciiTheme="minorHAnsi" w:hAnsiTheme="minorHAnsi" w:cs="Arial"/>
-                <w:color w:val="auto"/>
-                <w:szCs w:val="22"/>
-              </w:rPr>
-              <w:t>” variable is already set to true.</w:t>
+              <w:t>, “refuseNewTeacher” variable is already set to true.</w:t>
             </w:r>
           </w:p>
           <w:p>
@@ -31832,23 +31069,7 @@
                 <w:rFonts w:asciiTheme="minorHAnsi" w:hAnsiTheme="minorHAnsi" w:cs="Arial"/>
                 <w:color w:val="auto"/>
               </w:rPr>
-              <w:t>The data model set the “</w:t>
-            </w:r>
-            <w:proofErr w:type="spellStart"/>
-            <w:r>
-              <w:rPr>
-                <w:rFonts w:asciiTheme="minorHAnsi" w:hAnsiTheme="minorHAnsi" w:cs="Arial"/>
-                <w:color w:val="auto"/>
-              </w:rPr>
-              <w:t>refuseNewTeacher</w:t>
-            </w:r>
-            <w:proofErr w:type="spellEnd"/>
-            <w:r>
-              <w:rPr>
-                <w:rFonts w:asciiTheme="minorHAnsi" w:hAnsiTheme="minorHAnsi" w:cs="Arial"/>
-                <w:color w:val="auto"/>
-              </w:rPr>
-              <w:t>” variable to false.</w:t>
+              <w:t>The data model set the “refuseNewTeacher” variable to false.</w:t>
             </w:r>
           </w:p>
           <w:p>
@@ -32911,25 +32132,14 @@
                 <w:szCs w:val="20"/>
               </w:rPr>
             </w:pPr>
-            <w:proofErr w:type="spellStart"/>
-            <w:r>
-              <w:rPr>
-                <w:rFonts w:cs="Arial"/>
-                <w:b/>
-                <w:sz w:val="20"/>
-                <w:szCs w:val="20"/>
-              </w:rPr>
-              <w:t>Postconditions</w:t>
-            </w:r>
-            <w:proofErr w:type="spellEnd"/>
-            <w:r>
-              <w:rPr>
-                <w:rFonts w:cs="Arial"/>
-                <w:b/>
-                <w:sz w:val="20"/>
-                <w:szCs w:val="20"/>
-              </w:rPr>
-              <w:t>:</w:t>
+            <w:r>
+              <w:rPr>
+                <w:rFonts w:cs="Arial"/>
+                <w:b/>
+                <w:sz w:val="20"/>
+                <w:szCs w:val="20"/>
+              </w:rPr>
+              <w:t>Postconditions:</w:t>
             </w:r>
           </w:p>
         </w:tc>
@@ -34139,25 +33349,14 @@
                 <w:szCs w:val="20"/>
               </w:rPr>
             </w:pPr>
-            <w:proofErr w:type="spellStart"/>
-            <w:r>
-              <w:rPr>
-                <w:rFonts w:cs="Arial"/>
-                <w:b/>
-                <w:sz w:val="20"/>
-                <w:szCs w:val="20"/>
-              </w:rPr>
-              <w:t>Postconditions</w:t>
-            </w:r>
-            <w:proofErr w:type="spellEnd"/>
-            <w:r>
-              <w:rPr>
-                <w:rFonts w:cs="Arial"/>
-                <w:b/>
-                <w:sz w:val="20"/>
-                <w:szCs w:val="20"/>
-              </w:rPr>
-              <w:t>:</w:t>
+            <w:r>
+              <w:rPr>
+                <w:rFonts w:cs="Arial"/>
+                <w:b/>
+                <w:sz w:val="20"/>
+                <w:szCs w:val="20"/>
+              </w:rPr>
+              <w:t>Postconditions:</w:t>
             </w:r>
           </w:p>
         </w:tc>
@@ -35512,25 +34711,14 @@
                 <w:szCs w:val="20"/>
               </w:rPr>
             </w:pPr>
-            <w:proofErr w:type="spellStart"/>
-            <w:r>
-              <w:rPr>
-                <w:rFonts w:cs="Arial"/>
-                <w:b/>
-                <w:sz w:val="20"/>
-                <w:szCs w:val="20"/>
-              </w:rPr>
-              <w:t>Postconditions</w:t>
-            </w:r>
-            <w:proofErr w:type="spellEnd"/>
-            <w:r>
-              <w:rPr>
-                <w:rFonts w:cs="Arial"/>
-                <w:b/>
-                <w:sz w:val="20"/>
-                <w:szCs w:val="20"/>
-              </w:rPr>
-              <w:t>:</w:t>
+            <w:r>
+              <w:rPr>
+                <w:rFonts w:cs="Arial"/>
+                <w:b/>
+                <w:sz w:val="20"/>
+                <w:szCs w:val="20"/>
+              </w:rPr>
+              <w:t>Postconditions:</w:t>
             </w:r>
           </w:p>
         </w:tc>
@@ -35615,7 +34803,7 @@
                 <w:rFonts w:asciiTheme="minorHAnsi" w:hAnsiTheme="minorHAnsi" w:cs="Arial"/>
                 <w:szCs w:val="20"/>
               </w:rPr>
-              <w:t>The view prompts the student with a math question.</w:t>
+              <w:t>The student selects the test mode.</w:t>
             </w:r>
           </w:p>
           <w:p>
@@ -35635,21 +34823,14 @@
                 <w:rFonts w:asciiTheme="minorHAnsi" w:hAnsiTheme="minorHAnsi" w:cs="Arial"/>
                 <w:szCs w:val="20"/>
               </w:rPr>
-              <w:t>The student drags in tiles to into the answer field to formulate an a</w:t>
-            </w:r>
-            <w:r>
-              <w:rPr>
-                <w:rFonts w:asciiTheme="minorHAnsi" w:hAnsiTheme="minorHAnsi" w:cs="Arial"/>
-                <w:szCs w:val="20"/>
-              </w:rPr>
-              <w:t>n</w:t>
-            </w:r>
-            <w:r>
-              <w:rPr>
-                <w:rFonts w:asciiTheme="minorHAnsi" w:hAnsiTheme="minorHAnsi" w:cs="Arial"/>
-                <w:szCs w:val="20"/>
-              </w:rPr>
-              <w:t>swer.</w:t>
+              <w:t xml:space="preserve">The iOS app </w:t>
+            </w:r>
+            <w:r>
+              <w:rPr>
+                <w:rFonts w:asciiTheme="minorHAnsi" w:hAnsiTheme="minorHAnsi" w:cs="Arial"/>
+                <w:szCs w:val="20"/>
+              </w:rPr>
+              <w:t>retireves the questions from the database.</w:t>
             </w:r>
           </w:p>
           <w:p>
@@ -35669,7 +34850,7 @@
                 <w:rFonts w:asciiTheme="minorHAnsi" w:hAnsiTheme="minorHAnsi" w:cs="Arial"/>
                 <w:szCs w:val="20"/>
               </w:rPr>
-              <w:t>The student selects submit.</w:t>
+              <w:t>The view prompts the student with a math question.</w:t>
             </w:r>
           </w:p>
           <w:p>
@@ -35689,7 +34870,21 @@
                 <w:rFonts w:asciiTheme="minorHAnsi" w:hAnsiTheme="minorHAnsi" w:cs="Arial"/>
                 <w:szCs w:val="20"/>
               </w:rPr>
-              <w:t>The view updates the controller with the formulated answer information.</w:t>
+              <w:t>The student drags in tiles to into the answer field to formulate an a</w:t>
+            </w:r>
+            <w:r>
+              <w:rPr>
+                <w:rFonts w:asciiTheme="minorHAnsi" w:hAnsiTheme="minorHAnsi" w:cs="Arial"/>
+                <w:szCs w:val="20"/>
+              </w:rPr>
+              <w:t>n</w:t>
+            </w:r>
+            <w:r>
+              <w:rPr>
+                <w:rFonts w:asciiTheme="minorHAnsi" w:hAnsiTheme="minorHAnsi" w:cs="Arial"/>
+                <w:szCs w:val="20"/>
+              </w:rPr>
+              <w:t>swer.</w:t>
             </w:r>
           </w:p>
           <w:p>
@@ -35709,14 +34904,7 @@
                 <w:rFonts w:asciiTheme="minorHAnsi" w:hAnsiTheme="minorHAnsi" w:cs="Arial"/>
                 <w:szCs w:val="20"/>
               </w:rPr>
-              <w:t>The controller validate</w:t>
-            </w:r>
-            <w:r>
-              <w:rPr>
-                <w:rFonts w:asciiTheme="minorHAnsi" w:hAnsiTheme="minorHAnsi" w:cs="Arial"/>
-                <w:szCs w:val="20"/>
-              </w:rPr>
-              <w:t>s if the answer is correct.</w:t>
+              <w:t>The student selects submit.</w:t>
             </w:r>
           </w:p>
           <w:p>
@@ -35736,14 +34924,7 @@
                 <w:rFonts w:asciiTheme="minorHAnsi" w:hAnsiTheme="minorHAnsi" w:cs="Arial"/>
                 <w:szCs w:val="20"/>
               </w:rPr>
-              <w:t xml:space="preserve">The controller </w:t>
-            </w:r>
-            <w:r>
-              <w:rPr>
-                <w:rFonts w:asciiTheme="minorHAnsi" w:hAnsiTheme="minorHAnsi" w:cs="Arial"/>
-                <w:szCs w:val="20"/>
-              </w:rPr>
-              <w:t>stores the answer</w:t>
+              <w:t>The view updates the controller with the formulated answer information.</w:t>
             </w:r>
           </w:p>
           <w:p>
@@ -35763,7 +34944,14 @@
                 <w:rFonts w:asciiTheme="minorHAnsi" w:hAnsiTheme="minorHAnsi" w:cs="Arial"/>
                 <w:szCs w:val="20"/>
               </w:rPr>
-              <w:t>The controller request the view to change to the next question.</w:t>
+              <w:t>The controller validate</w:t>
+            </w:r>
+            <w:r>
+              <w:rPr>
+                <w:rFonts w:asciiTheme="minorHAnsi" w:hAnsiTheme="minorHAnsi" w:cs="Arial"/>
+                <w:szCs w:val="20"/>
+              </w:rPr>
+              <w:t>s if the answer is correct.</w:t>
             </w:r>
           </w:p>
           <w:p>
@@ -35784,6 +34972,53 @@
                 <w:szCs w:val="20"/>
               </w:rPr>
               <w:lastRenderedPageBreak/>
+              <w:t xml:space="preserve">The controller </w:t>
+            </w:r>
+            <w:r>
+              <w:rPr>
+                <w:rFonts w:asciiTheme="minorHAnsi" w:hAnsiTheme="minorHAnsi" w:cs="Arial"/>
+                <w:szCs w:val="20"/>
+              </w:rPr>
+              <w:t>stores the answer</w:t>
+            </w:r>
+          </w:p>
+          <w:p>
+            <w:pPr>
+              <w:pStyle w:val="ListParagraph"/>
+              <w:numPr>
+                <w:ilvl w:val="0"/>
+                <w:numId w:val="68"/>
+              </w:numPr>
+              <w:rPr>
+                <w:rFonts w:asciiTheme="minorHAnsi" w:hAnsiTheme="minorHAnsi" w:cs="Arial"/>
+                <w:szCs w:val="20"/>
+              </w:rPr>
+            </w:pPr>
+            <w:r>
+              <w:rPr>
+                <w:rFonts w:asciiTheme="minorHAnsi" w:hAnsiTheme="minorHAnsi" w:cs="Arial"/>
+                <w:szCs w:val="20"/>
+              </w:rPr>
+              <w:t>The controller request the view to change to the next question.</w:t>
+            </w:r>
+          </w:p>
+          <w:p>
+            <w:pPr>
+              <w:pStyle w:val="ListParagraph"/>
+              <w:numPr>
+                <w:ilvl w:val="0"/>
+                <w:numId w:val="68"/>
+              </w:numPr>
+              <w:rPr>
+                <w:rFonts w:asciiTheme="minorHAnsi" w:hAnsiTheme="minorHAnsi" w:cs="Arial"/>
+                <w:szCs w:val="20"/>
+              </w:rPr>
+            </w:pPr>
+            <w:r>
+              <w:rPr>
+                <w:rFonts w:asciiTheme="minorHAnsi" w:hAnsiTheme="minorHAnsi" w:cs="Arial"/>
+                <w:szCs w:val="20"/>
+              </w:rPr>
               <w:t xml:space="preserve">The view switches to the </w:t>
             </w:r>
             <w:r>
@@ -36922,25 +36157,14 @@
                 <w:szCs w:val="20"/>
               </w:rPr>
             </w:pPr>
-            <w:proofErr w:type="spellStart"/>
-            <w:r>
-              <w:rPr>
-                <w:rFonts w:cs="Arial"/>
-                <w:b/>
-                <w:sz w:val="20"/>
-                <w:szCs w:val="20"/>
-              </w:rPr>
-              <w:t>Postconditions</w:t>
-            </w:r>
-            <w:proofErr w:type="spellEnd"/>
-            <w:r>
-              <w:rPr>
-                <w:rFonts w:cs="Arial"/>
-                <w:b/>
-                <w:sz w:val="20"/>
-                <w:szCs w:val="20"/>
-              </w:rPr>
-              <w:t>:</w:t>
+            <w:r>
+              <w:rPr>
+                <w:rFonts w:cs="Arial"/>
+                <w:b/>
+                <w:sz w:val="20"/>
+                <w:szCs w:val="20"/>
+              </w:rPr>
+              <w:t>Postconditions:</w:t>
             </w:r>
           </w:p>
         </w:tc>
@@ -37397,6 +36621,7 @@
                 <w:rFonts w:asciiTheme="minorHAnsi" w:hAnsiTheme="minorHAnsi" w:cs="Arial"/>
                 <w:color w:val="auto"/>
               </w:rPr>
+              <w:lastRenderedPageBreak/>
               <w:t>The view prompts the user with the incorrect answer screen.</w:t>
             </w:r>
           </w:p>
@@ -37443,7 +36668,6 @@
                 <w:rFonts w:asciiTheme="minorHAnsi" w:hAnsiTheme="minorHAnsi" w:cs="Arial"/>
                 <w:color w:val="auto"/>
               </w:rPr>
-              <w:lastRenderedPageBreak/>
               <w:t>The student make return to step</w:t>
             </w:r>
             <w:r>
@@ -37700,6 +36924,7 @@
       </w:tr>
     </w:tbl>
     <w:p/>
+    <w:p/>
     <w:p>
       <w:pPr>
         <w:pStyle w:val="Heading2"/>
@@ -37709,14 +36934,14 @@
           <w:sz w:val="44"/>
         </w:rPr>
       </w:pPr>
-      <w:bookmarkStart w:id="27" w:name="_Toc413706076"/>
+      <w:bookmarkStart w:id="27" w:name="_Toc413713195"/>
       <w:r>
         <w:rPr>
           <w:noProof/>
         </w:rPr>
         <w:lastRenderedPageBreak/>
         <w:drawing>
-          <wp:anchor distT="0" distB="0" distL="114300" distR="114300" simplePos="0" relativeHeight="251669504" behindDoc="0" locked="0" layoutInCell="1" allowOverlap="1" wp14:anchorId="1154C513" wp14:editId="7C192F5C">
+          <wp:anchor distT="0" distB="0" distL="114300" distR="114300" simplePos="0" relativeHeight="251669504" behindDoc="0" locked="0" layoutInCell="1" allowOverlap="1" wp14:anchorId="6B53C541" wp14:editId="07C33C89">
             <wp:simplePos x="0" y="0"/>
             <wp:positionH relativeFrom="page">
               <wp:posOffset>-1270</wp:posOffset>
@@ -37797,13 +37022,13 @@
           <w:sz w:val="44"/>
         </w:rPr>
       </w:pPr>
-      <w:bookmarkStart w:id="28" w:name="_Toc413706077"/>
+      <w:bookmarkStart w:id="28" w:name="_Toc413713196"/>
       <w:r>
         <w:rPr>
           <w:noProof/>
         </w:rPr>
         <w:drawing>
-          <wp:anchor distT="0" distB="0" distL="114300" distR="114300" simplePos="0" relativeHeight="251670528" behindDoc="1" locked="0" layoutInCell="1" allowOverlap="1" wp14:anchorId="70FA90E4" wp14:editId="57955FAE">
+          <wp:anchor distT="0" distB="0" distL="114300" distR="114300" simplePos="0" relativeHeight="251670528" behindDoc="1" locked="0" layoutInCell="1" allowOverlap="1" wp14:anchorId="67F6193A" wp14:editId="6732AE85">
             <wp:simplePos x="0" y="0"/>
             <wp:positionH relativeFrom="page">
               <wp:posOffset>7620</wp:posOffset>
@@ -37956,14 +37181,14 @@
           <w:sz w:val="44"/>
         </w:rPr>
       </w:pPr>
-      <w:bookmarkStart w:id="29" w:name="_Toc413706078"/>
+      <w:bookmarkStart w:id="29" w:name="_Toc413713197"/>
       <w:r>
         <w:rPr>
           <w:noProof/>
         </w:rPr>
         <w:lastRenderedPageBreak/>
         <w:drawing>
-          <wp:anchor distT="0" distB="0" distL="114300" distR="114300" simplePos="0" relativeHeight="251671552" behindDoc="1" locked="0" layoutInCell="1" allowOverlap="1">
+          <wp:anchor distT="0" distB="0" distL="114300" distR="114300" simplePos="0" relativeHeight="251671552" behindDoc="1" locked="0" layoutInCell="1" allowOverlap="1" wp14:anchorId="1E5E061A" wp14:editId="181CC87F">
             <wp:simplePos x="0" y="0"/>
             <wp:positionH relativeFrom="page">
               <wp:align>left</wp:align>
@@ -38226,20 +37451,20 @@
           <w:sz w:val="44"/>
         </w:rPr>
       </w:pPr>
-      <w:bookmarkStart w:id="30" w:name="_Toc413706079"/>
+      <w:bookmarkStart w:id="30" w:name="_Toc413713198"/>
       <w:r>
         <w:rPr>
           <w:noProof/>
         </w:rPr>
         <w:lastRenderedPageBreak/>
         <w:drawing>
-          <wp:anchor distT="0" distB="0" distL="114300" distR="114300" simplePos="0" relativeHeight="251672576" behindDoc="1" locked="0" layoutInCell="1" allowOverlap="1" wp14:anchorId="328FA42E" wp14:editId="4B9A4A4F">
+          <wp:anchor distT="0" distB="0" distL="114300" distR="114300" simplePos="0" relativeHeight="251672576" behindDoc="1" locked="0" layoutInCell="1" allowOverlap="1" wp14:anchorId="317568AD" wp14:editId="003D7524">
             <wp:simplePos x="0" y="0"/>
             <wp:positionH relativeFrom="page">
-              <wp:posOffset>0</wp:posOffset>
+              <wp:align>left</wp:align>
             </wp:positionH>
             <wp:positionV relativeFrom="paragraph">
-              <wp:posOffset>171146</wp:posOffset>
+              <wp:posOffset>-19190</wp:posOffset>
             </wp:positionV>
             <wp:extent cx="7720717" cy="5854753"/>
             <wp:effectExtent l="0" t="0" r="0" b="0"/>
@@ -38404,6 +37629,167 @@
     <w:p/>
     <w:p/>
     <w:p/>
+    <w:p/>
+    <w:p>
+      <w:r>
+        <w:lastRenderedPageBreak/>
+        <w:drawing>
+          <wp:anchor distT="0" distB="0" distL="114300" distR="114300" simplePos="0" relativeHeight="251677696" behindDoc="1" locked="0" layoutInCell="1" allowOverlap="1" wp14:anchorId="5CD7CDB7" wp14:editId="5DFBCF47">
+            <wp:simplePos x="0" y="0"/>
+            <wp:positionH relativeFrom="page">
+              <wp:align>left</wp:align>
+            </wp:positionH>
+            <wp:positionV relativeFrom="paragraph">
+              <wp:posOffset>17219</wp:posOffset>
+            </wp:positionV>
+            <wp:extent cx="7754376" cy="4686300"/>
+            <wp:effectExtent l="0" t="0" r="0" b="0"/>
+            <wp:wrapNone/>
+            <wp:docPr id="21" name="Picture 21"/>
+            <wp:cNvGraphicFramePr>
+              <a:graphicFrameLocks xmlns:a="http://schemas.openxmlformats.org/drawingml/2006/main" noChangeAspect="1"/>
+            </wp:cNvGraphicFramePr>
+            <a:graphic xmlns:a="http://schemas.openxmlformats.org/drawingml/2006/main">
+              <a:graphicData uri="http://schemas.openxmlformats.org/drawingml/2006/picture">
+                <pic:pic xmlns:pic="http://schemas.openxmlformats.org/drawingml/2006/picture">
+                  <pic:nvPicPr>
+                    <pic:cNvPr id="0" name="Picture 2"/>
+                    <pic:cNvPicPr>
+                      <a:picLocks noChangeAspect="1" noChangeArrowheads="1"/>
+                    </pic:cNvPicPr>
+                  </pic:nvPicPr>
+                  <pic:blipFill>
+                    <a:blip r:embed="rId21">
+                      <a:extLst>
+                        <a:ext uri="{28A0092B-C50C-407E-A947-70E740481C1C}">
+                          <a14:useLocalDpi xmlns:a14="http://schemas.microsoft.com/office/drawing/2010/main" val="0"/>
+                        </a:ext>
+                      </a:extLst>
+                    </a:blip>
+                    <a:srcRect/>
+                    <a:stretch>
+                      <a:fillRect/>
+                    </a:stretch>
+                  </pic:blipFill>
+                  <pic:spPr bwMode="auto">
+                    <a:xfrm>
+                      <a:off x="0" y="0"/>
+                      <a:ext cx="7754376" cy="4686300"/>
+                    </a:xfrm>
+                    <a:prstGeom prst="rect">
+                      <a:avLst/>
+                    </a:prstGeom>
+                    <a:noFill/>
+                    <a:ln>
+                      <a:noFill/>
+                    </a:ln>
+                  </pic:spPr>
+                </pic:pic>
+              </a:graphicData>
+            </a:graphic>
+            <wp14:sizeRelH relativeFrom="margin">
+              <wp14:pctWidth>0</wp14:pctWidth>
+            </wp14:sizeRelH>
+            <wp14:sizeRelV relativeFrom="margin">
+              <wp14:pctHeight>0</wp14:pctHeight>
+            </wp14:sizeRelV>
+          </wp:anchor>
+        </w:drawing>
+      </w:r>
+    </w:p>
+    <w:p/>
+    <w:p/>
+    <w:p/>
+    <w:p/>
+    <w:p/>
+    <w:p/>
+    <w:p/>
+    <w:p/>
+    <w:p/>
+    <w:p/>
+    <w:p/>
+    <w:p/>
+    <w:p/>
+    <w:p/>
+    <w:p/>
+    <w:p>
+      <w:r>
+        <w:drawing>
+          <wp:anchor distT="0" distB="0" distL="114300" distR="114300" simplePos="0" relativeHeight="251678720" behindDoc="1" locked="0" layoutInCell="1" allowOverlap="1" wp14:anchorId="25C3E441" wp14:editId="67185A37">
+            <wp:simplePos x="0" y="0"/>
+            <wp:positionH relativeFrom="page">
+              <wp:align>right</wp:align>
+            </wp:positionH>
+            <wp:positionV relativeFrom="paragraph">
+              <wp:posOffset>382369</wp:posOffset>
+            </wp:positionV>
+            <wp:extent cx="7767320" cy="3526972"/>
+            <wp:effectExtent l="0" t="0" r="5080" b="0"/>
+            <wp:wrapNone/>
+            <wp:docPr id="23" name="Picture 23"/>
+            <wp:cNvGraphicFramePr>
+              <a:graphicFrameLocks xmlns:a="http://schemas.openxmlformats.org/drawingml/2006/main" noChangeAspect="1"/>
+            </wp:cNvGraphicFramePr>
+            <a:graphic xmlns:a="http://schemas.openxmlformats.org/drawingml/2006/main">
+              <a:graphicData uri="http://schemas.openxmlformats.org/drawingml/2006/picture">
+                <pic:pic xmlns:pic="http://schemas.openxmlformats.org/drawingml/2006/picture">
+                  <pic:nvPicPr>
+                    <pic:cNvPr id="0" name="Picture 4"/>
+                    <pic:cNvPicPr>
+                      <a:picLocks noChangeAspect="1" noChangeArrowheads="1"/>
+                    </pic:cNvPicPr>
+                  </pic:nvPicPr>
+                  <pic:blipFill rotWithShape="1">
+                    <a:blip r:embed="rId22">
+                      <a:extLst>
+                        <a:ext uri="{28A0092B-C50C-407E-A947-70E740481C1C}">
+                          <a14:useLocalDpi xmlns:a14="http://schemas.microsoft.com/office/drawing/2010/main" val="0"/>
+                        </a:ext>
+                      </a:extLst>
+                    </a:blip>
+                    <a:srcRect b="24667"/>
+                    <a:stretch/>
+                  </pic:blipFill>
+                  <pic:spPr bwMode="auto">
+                    <a:xfrm>
+                      <a:off x="0" y="0"/>
+                      <a:ext cx="7767320" cy="3526972"/>
+                    </a:xfrm>
+                    <a:prstGeom prst="rect">
+                      <a:avLst/>
+                    </a:prstGeom>
+                    <a:noFill/>
+                    <a:ln>
+                      <a:noFill/>
+                    </a:ln>
+                    <a:extLst>
+                      <a:ext uri="{53640926-AAD7-44D8-BBD7-CCE9431645EC}">
+                        <a14:shadowObscured xmlns:a14="http://schemas.microsoft.com/office/drawing/2010/main"/>
+                      </a:ext>
+                    </a:extLst>
+                  </pic:spPr>
+                </pic:pic>
+              </a:graphicData>
+            </a:graphic>
+            <wp14:sizeRelH relativeFrom="margin">
+              <wp14:pctWidth>0</wp14:pctWidth>
+            </wp14:sizeRelH>
+            <wp14:sizeRelV relativeFrom="margin">
+              <wp14:pctHeight>0</wp14:pctHeight>
+            </wp14:sizeRelV>
+          </wp:anchor>
+        </w:drawing>
+      </w:r>
+    </w:p>
+    <w:p/>
+    <w:p/>
+    <w:p/>
+    <w:p/>
+    <w:p/>
+    <w:p/>
+    <w:p/>
+    <w:p/>
+    <w:p/>
     <w:p>
       <w:pPr>
         <w:pStyle w:val="Heading2"/>
@@ -38413,7 +37799,7 @@
           <w:sz w:val="44"/>
         </w:rPr>
       </w:pPr>
-      <w:bookmarkStart w:id="31" w:name="_Toc413706080"/>
+      <w:bookmarkStart w:id="31" w:name="_Toc413713199"/>
       <w:r>
         <w:rPr>
           <w:rFonts w:asciiTheme="minorHAnsi" w:eastAsia="Times New Roman" w:hAnsiTheme="minorHAnsi"/>
@@ -38425,7 +37811,16 @@
       </w:r>
       <w:bookmarkEnd w:id="31"/>
     </w:p>
-    <w:p/>
+    <w:p>
+      <w:pPr>
+        <w:pStyle w:val="Heading2"/>
+        <w:rPr>
+          <w:rFonts w:asciiTheme="minorHAnsi" w:eastAsia="Times New Roman" w:hAnsiTheme="minorHAnsi"/>
+          <w:b/>
+          <w:sz w:val="44"/>
+        </w:rPr>
+      </w:pPr>
+    </w:p>
     <w:p>
       <w:pPr>
         <w:pStyle w:val="Heading3"/>
@@ -38435,19 +37830,19 @@
           <w:sz w:val="36"/>
         </w:rPr>
       </w:pPr>
-      <w:bookmarkStart w:id="32" w:name="_Toc413706081"/>
+      <w:bookmarkStart w:id="32" w:name="_Toc413713200"/>
       <w:r>
         <w:rPr>
           <w:noProof/>
         </w:rPr>
         <w:drawing>
-          <wp:anchor distT="0" distB="0" distL="114300" distR="114300" simplePos="0" relativeHeight="251664384" behindDoc="1" locked="0" layoutInCell="1" allowOverlap="1" wp14:anchorId="771AE73C" wp14:editId="5E25EED8">
+          <wp:anchor distT="0" distB="0" distL="114300" distR="114300" simplePos="0" relativeHeight="251664384" behindDoc="1" locked="0" layoutInCell="1" allowOverlap="1" wp14:anchorId="6510E24F" wp14:editId="53C6E06B">
             <wp:simplePos x="0" y="0"/>
             <wp:positionH relativeFrom="page">
               <wp:align>right</wp:align>
             </wp:positionH>
             <wp:positionV relativeFrom="page">
-              <wp:posOffset>2000250</wp:posOffset>
+              <wp:posOffset>2380260</wp:posOffset>
             </wp:positionV>
             <wp:extent cx="7698105" cy="4333875"/>
             <wp:effectExtent l="0" t="0" r="0" b="0"/>
@@ -38466,7 +37861,7 @@
                     </pic:cNvPicPr>
                   </pic:nvPicPr>
                   <pic:blipFill>
-                    <a:blip r:embed="rId21">
+                    <a:blip r:embed="rId23">
                       <a:extLst>
                         <a:ext uri="{28A0092B-C50C-407E-A947-70E740481C1C}">
                           <a14:useLocalDpi xmlns:a14="http://schemas.microsoft.com/office/drawing/2010/main" val="0"/>
@@ -38652,14 +38047,18 @@
     </w:p>
     <w:p>
       <w:pPr>
-        <w:pStyle w:val="Heading2"/>
+        <w:pStyle w:val="Heading3"/>
         <w:rPr>
           <w:rFonts w:asciiTheme="minorHAnsi" w:eastAsia="Times New Roman" w:hAnsiTheme="minorHAnsi"/>
           <w:b/>
+          <w:color w:val="2E74B5" w:themeColor="accent1" w:themeShade="BF"/>
           <w:sz w:val="44"/>
+          <w:szCs w:val="26"/>
         </w:rPr>
       </w:pPr>
     </w:p>
+    <w:p/>
+    <w:p/>
     <w:p>
       <w:pPr>
         <w:pStyle w:val="Heading3"/>
@@ -38670,6 +38069,15 @@
         </w:rPr>
       </w:pPr>
     </w:p>
+    <w:p/>
+    <w:p>
+      <w:pPr>
+        <w:rPr>
+          <w:sz w:val="24"/>
+          <w:szCs w:val="24"/>
+        </w:rPr>
+      </w:pPr>
+    </w:p>
     <w:p>
       <w:pPr>
         <w:pStyle w:val="Heading3"/>
@@ -38679,70 +38087,49 @@
           <w:sz w:val="36"/>
         </w:rPr>
       </w:pPr>
-    </w:p>
-    <w:p>
-      <w:pPr>
-        <w:pStyle w:val="Heading3"/>
+      <w:bookmarkStart w:id="33" w:name="_Toc413713201"/>
+      <w:r>
         <w:rPr>
           <w:rFonts w:asciiTheme="minorHAnsi" w:eastAsia="Times New Roman" w:hAnsiTheme="minorHAnsi"/>
           <w:b/>
           <w:sz w:val="36"/>
         </w:rPr>
-      </w:pPr>
-    </w:p>
-    <w:p>
-      <w:pPr>
-        <w:pStyle w:val="Heading3"/>
+        <w:lastRenderedPageBreak/>
+        <w:t>4.3.2</w:t>
+      </w:r>
+      <w:r>
         <w:rPr>
           <w:rFonts w:asciiTheme="minorHAnsi" w:eastAsia="Times New Roman" w:hAnsiTheme="minorHAnsi"/>
           <w:b/>
           <w:sz w:val="36"/>
         </w:rPr>
-      </w:pPr>
-    </w:p>
-    <w:p>
-      <w:pPr>
-        <w:pStyle w:val="Heading3"/>
+        <w:t xml:space="preserve"> </w:t>
+      </w:r>
+      <w:r>
         <w:rPr>
           <w:rFonts w:asciiTheme="minorHAnsi" w:eastAsia="Times New Roman" w:hAnsiTheme="minorHAnsi"/>
           <w:b/>
           <w:sz w:val="36"/>
         </w:rPr>
-      </w:pPr>
+        <w:t>Administrator Role Data Flow Diagram</w:t>
+      </w:r>
+      <w:bookmarkEnd w:id="33"/>
     </w:p>
     <w:p>
-      <w:pPr>
-        <w:rPr>
-          <w:sz w:val="24"/>
-          <w:szCs w:val="24"/>
-        </w:rPr>
-      </w:pPr>
-    </w:p>
-    <w:p>
-      <w:pPr>
-        <w:pStyle w:val="Heading3"/>
-        <w:rPr>
-          <w:rFonts w:asciiTheme="minorHAnsi" w:eastAsia="Times New Roman" w:hAnsiTheme="minorHAnsi"/>
-          <w:b/>
-          <w:sz w:val="36"/>
-        </w:rPr>
-      </w:pPr>
-      <w:bookmarkStart w:id="33" w:name="_Toc413706082"/>
       <w:r>
         <w:rPr>
           <w:noProof/>
         </w:rPr>
-        <w:lastRenderedPageBreak/>
         <w:drawing>
-          <wp:anchor distT="0" distB="0" distL="114300" distR="114300" simplePos="0" relativeHeight="251666432" behindDoc="1" locked="0" layoutInCell="1" allowOverlap="1" wp14:anchorId="010BE16C" wp14:editId="3FD39286">
+          <wp:anchor distT="0" distB="0" distL="114300" distR="114300" simplePos="0" relativeHeight="251666432" behindDoc="1" locked="0" layoutInCell="1" allowOverlap="1" wp14:anchorId="286B52FA" wp14:editId="385B05E8">
             <wp:simplePos x="0" y="0"/>
             <wp:positionH relativeFrom="margin">
               <wp:posOffset>-882650</wp:posOffset>
             </wp:positionH>
             <wp:positionV relativeFrom="paragraph">
-              <wp:posOffset>398173</wp:posOffset>
+              <wp:posOffset>189040</wp:posOffset>
             </wp:positionV>
-            <wp:extent cx="7689728" cy="4476997"/>
+            <wp:extent cx="7689215" cy="4476750"/>
             <wp:effectExtent l="0" t="0" r="6985" b="0"/>
             <wp:wrapNone/>
             <wp:docPr id="4" name="Picture 4"/>
@@ -38759,7 +38146,7 @@
                     </pic:cNvPicPr>
                   </pic:nvPicPr>
                   <pic:blipFill>
-                    <a:blip r:embed="rId22">
+                    <a:blip r:embed="rId24">
                       <a:extLst>
                         <a:ext uri="{28A0092B-C50C-407E-A947-70E740481C1C}">
                           <a14:useLocalDpi xmlns:a14="http://schemas.microsoft.com/office/drawing/2010/main" val="0"/>
@@ -38774,7 +38161,7 @@
                   <pic:spPr bwMode="auto">
                     <a:xfrm>
                       <a:off x="0" y="0"/>
-                      <a:ext cx="7689728" cy="4476997"/>
+                      <a:ext cx="7689215" cy="4476750"/>
                     </a:xfrm>
                     <a:prstGeom prst="rect">
                       <a:avLst/>
@@ -38796,31 +38183,6 @@
           </wp:anchor>
         </w:drawing>
       </w:r>
-      <w:r>
-        <w:rPr>
-          <w:rFonts w:asciiTheme="minorHAnsi" w:eastAsia="Times New Roman" w:hAnsiTheme="minorHAnsi"/>
-          <w:b/>
-          <w:sz w:val="36"/>
-        </w:rPr>
-        <w:t>4.3.2</w:t>
-      </w:r>
-      <w:r>
-        <w:rPr>
-          <w:rFonts w:asciiTheme="minorHAnsi" w:eastAsia="Times New Roman" w:hAnsiTheme="minorHAnsi"/>
-          <w:b/>
-          <w:sz w:val="36"/>
-        </w:rPr>
-        <w:t xml:space="preserve"> </w:t>
-      </w:r>
-      <w:r>
-        <w:rPr>
-          <w:rFonts w:asciiTheme="minorHAnsi" w:eastAsia="Times New Roman" w:hAnsiTheme="minorHAnsi"/>
-          <w:b/>
-          <w:sz w:val="36"/>
-        </w:rPr>
-        <w:t>Administrator Role Data Flow Diagram</w:t>
-      </w:r>
-      <w:bookmarkEnd w:id="33"/>
     </w:p>
     <w:p/>
     <w:p/>
@@ -38843,7 +38205,6 @@
     <w:p/>
     <w:p/>
     <w:p/>
-    <w:p/>
     <w:p>
       <w:pPr>
         <w:pStyle w:val="Heading3"/>
@@ -38894,22 +38255,49 @@
           <w:sz w:val="36"/>
         </w:rPr>
       </w:pPr>
-      <w:bookmarkStart w:id="34" w:name="_Toc413706083"/>
+      <w:bookmarkStart w:id="34" w:name="_Toc413713202"/>
       <w:r>
         <w:rPr>
+          <w:rFonts w:asciiTheme="minorHAnsi" w:eastAsia="Times New Roman" w:hAnsiTheme="minorHAnsi"/>
+          <w:b/>
+          <w:sz w:val="36"/>
+        </w:rPr>
+        <w:lastRenderedPageBreak/>
+        <w:t>4.3.3</w:t>
+      </w:r>
+      <w:r>
+        <w:rPr>
+          <w:rFonts w:asciiTheme="minorHAnsi" w:eastAsia="Times New Roman" w:hAnsiTheme="minorHAnsi"/>
+          <w:b/>
+          <w:sz w:val="36"/>
+        </w:rPr>
+        <w:t xml:space="preserve"> </w:t>
+      </w:r>
+      <w:r>
+        <w:rPr>
+          <w:rFonts w:asciiTheme="minorHAnsi" w:eastAsia="Times New Roman" w:hAnsiTheme="minorHAnsi"/>
+          <w:b/>
+          <w:sz w:val="36"/>
+        </w:rPr>
+        <w:t>Student Role Data Flow Diagram</w:t>
+      </w:r>
+      <w:bookmarkEnd w:id="34"/>
+    </w:p>
+    <w:p>
+      <w:r>
+        <w:rPr>
           <w:noProof/>
         </w:rPr>
-        <w:lastRenderedPageBreak/>
         <w:drawing>
-          <wp:anchor distT="0" distB="0" distL="114300" distR="114300" simplePos="0" relativeHeight="251667456" behindDoc="1" locked="0" layoutInCell="1" allowOverlap="1" wp14:anchorId="71BEF710" wp14:editId="46190631">
+          <wp:anchor distT="0" distB="0" distL="114300" distR="114300" simplePos="0" relativeHeight="251667456" behindDoc="1" locked="0" layoutInCell="1" allowOverlap="1" wp14:anchorId="4FDF203E" wp14:editId="3DE4DC44">
             <wp:simplePos x="0" y="0"/>
             <wp:positionH relativeFrom="page">
               <wp:posOffset>22860</wp:posOffset>
             </wp:positionH>
             <wp:positionV relativeFrom="paragraph">
-              <wp:posOffset>381331</wp:posOffset>
+              <wp:posOffset>171895</wp:posOffset>
             </wp:positionV>
-            <wp:extent cx="7722939" cy="4301656"/>
+            <wp:extent cx="7722870" cy="4301490"/>
             <wp:effectExtent l="0" t="0" r="0" b="0"/>
             <wp:wrapNone/>
             <wp:docPr id="9" name="Picture 9"/>
@@ -38926,7 +38314,7 @@
                     </pic:cNvPicPr>
                   </pic:nvPicPr>
                   <pic:blipFill>
-                    <a:blip r:embed="rId23">
+                    <a:blip r:embed="rId25">
                       <a:extLst>
                         <a:ext uri="{28A0092B-C50C-407E-A947-70E740481C1C}">
                           <a14:useLocalDpi xmlns:a14="http://schemas.microsoft.com/office/drawing/2010/main" val="0"/>
@@ -38941,7 +38329,7 @@
                   <pic:spPr bwMode="auto">
                     <a:xfrm>
                       <a:off x="0" y="0"/>
-                      <a:ext cx="7722939" cy="4301656"/>
+                      <a:ext cx="7722870" cy="4301490"/>
                     </a:xfrm>
                     <a:prstGeom prst="rect">
                       <a:avLst/>
@@ -38963,31 +38351,6 @@
           </wp:anchor>
         </w:drawing>
       </w:r>
-      <w:r>
-        <w:rPr>
-          <w:rFonts w:asciiTheme="minorHAnsi" w:eastAsia="Times New Roman" w:hAnsiTheme="minorHAnsi"/>
-          <w:b/>
-          <w:sz w:val="36"/>
-        </w:rPr>
-        <w:t>4.3.3</w:t>
-      </w:r>
-      <w:r>
-        <w:rPr>
-          <w:rFonts w:asciiTheme="minorHAnsi" w:eastAsia="Times New Roman" w:hAnsiTheme="minorHAnsi"/>
-          <w:b/>
-          <w:sz w:val="36"/>
-        </w:rPr>
-        <w:t xml:space="preserve"> </w:t>
-      </w:r>
-      <w:r>
-        <w:rPr>
-          <w:rFonts w:asciiTheme="minorHAnsi" w:eastAsia="Times New Roman" w:hAnsiTheme="minorHAnsi"/>
-          <w:b/>
-          <w:sz w:val="36"/>
-        </w:rPr>
-        <w:t>Student Role Data Flow Diagram</w:t>
-      </w:r>
-      <w:bookmarkEnd w:id="34"/>
     </w:p>
     <w:p/>
     <w:p/>
@@ -39015,7 +38378,6 @@
     <w:p/>
     <w:p/>
     <w:p/>
-    <w:p/>
     <w:p>
       <w:pPr>
         <w:pStyle w:val="Heading2"/>
@@ -39025,7 +38387,7 @@
           <w:sz w:val="44"/>
         </w:rPr>
       </w:pPr>
-      <w:bookmarkStart w:id="35" w:name="_Toc413706084"/>
+      <w:bookmarkStart w:id="35" w:name="_Toc413713203"/>
       <w:r>
         <w:rPr>
           <w:rFonts w:asciiTheme="minorHAnsi" w:eastAsia="Times New Roman" w:hAnsiTheme="minorHAnsi"/>
@@ -39068,7 +38430,7 @@
                     </pic:cNvPicPr>
                   </pic:nvPicPr>
                   <pic:blipFill>
-                    <a:blip r:embed="rId24">
+                    <a:blip r:embed="rId26">
                       <a:extLst>
                         <a:ext uri="{28A0092B-C50C-407E-A947-70E740481C1C}">
                           <a14:useLocalDpi xmlns:a14="http://schemas.microsoft.com/office/drawing/2010/main" val="0"/>
@@ -39121,7 +38483,7 @@
           <w:sz w:val="44"/>
         </w:rPr>
       </w:pPr>
-      <w:bookmarkStart w:id="36" w:name="_Toc413706085"/>
+      <w:bookmarkStart w:id="36" w:name="_Toc413713204"/>
       <w:r>
         <w:rPr>
           <w:rFonts w:asciiTheme="minorHAnsi" w:eastAsia="Times New Roman" w:hAnsiTheme="minorHAnsi"/>
@@ -39150,7 +38512,7 @@
           <w:sz w:val="44"/>
         </w:rPr>
       </w:pPr>
-      <w:bookmarkStart w:id="37" w:name="_Toc413706086"/>
+      <w:bookmarkStart w:id="37" w:name="_Toc413713205"/>
       <w:r>
         <w:rPr>
           <w:noProof/>
@@ -39181,7 +38543,7 @@
                     </pic:cNvPicPr>
                   </pic:nvPicPr>
                   <pic:blipFill>
-                    <a:blip r:embed="rId25">
+                    <a:blip r:embed="rId27">
                       <a:extLst>
                         <a:ext uri="{28A0092B-C50C-407E-A947-70E740481C1C}">
                           <a14:useLocalDpi xmlns:a14="http://schemas.microsoft.com/office/drawing/2010/main" val="0"/>
@@ -39260,7 +38622,7 @@
           <w:sz w:val="44"/>
         </w:rPr>
       </w:pPr>
-      <w:bookmarkStart w:id="38" w:name="_Toc413706087"/>
+      <w:bookmarkStart w:id="38" w:name="_Toc413713206"/>
       <w:r>
         <w:rPr>
           <w:rFonts w:asciiTheme="minorHAnsi" w:eastAsia="Times New Roman" w:hAnsiTheme="minorHAnsi"/>
@@ -39375,7 +38737,7 @@
           <w:rFonts w:asciiTheme="minorHAnsi" w:eastAsia="Arial" w:hAnsiTheme="minorHAnsi" w:cs="Arial"/>
         </w:rPr>
       </w:pPr>
-      <w:hyperlink r:id="rId26" w:history="1">
+      <w:hyperlink r:id="rId28" w:history="1">
         <w:r>
           <w:rPr>
             <w:rStyle w:val="Hyperlink"/>
@@ -39404,27 +38766,13 @@
         <w:rPr>
           <w:rFonts w:asciiTheme="minorHAnsi" w:eastAsia="Arial" w:hAnsiTheme="minorHAnsi" w:cs="Arial"/>
         </w:rPr>
-        <w:t>The web portal will also be using the built-in APIs within PHP. PHP offers a built in JSON encoder and can be used by calling “</w:t>
-      </w:r>
-      <w:proofErr w:type="spellStart"/>
-      <w:r>
-        <w:rPr>
-          <w:rFonts w:asciiTheme="minorHAnsi" w:eastAsia="Arial" w:hAnsiTheme="minorHAnsi" w:cs="Arial"/>
-        </w:rPr>
-        <w:t>json_</w:t>
+        <w:t>The web portal will also be using the built-in APIs within PHP. PHP offers a built in JSON encoder and can be used by calling “json_</w:t>
       </w:r>
       <w:r>
         <w:rPr>
           <w:rFonts w:asciiTheme="minorHAnsi" w:eastAsia="Arial" w:hAnsiTheme="minorHAnsi" w:cs="Arial"/>
         </w:rPr>
-        <w:t>encode</w:t>
-      </w:r>
-      <w:proofErr w:type="spellEnd"/>
-      <w:r>
-        <w:rPr>
-          <w:rFonts w:asciiTheme="minorHAnsi" w:eastAsia="Arial" w:hAnsiTheme="minorHAnsi" w:cs="Arial"/>
-        </w:rPr>
-        <w:t xml:space="preserve"> (</w:t>
+        <w:t>encode (</w:t>
       </w:r>
       <w:r>
         <w:rPr>
@@ -39450,7 +38798,7 @@
           <w:sz w:val="44"/>
         </w:rPr>
       </w:pPr>
-      <w:bookmarkStart w:id="39" w:name="_Toc413706088"/>
+      <w:bookmarkStart w:id="39" w:name="_Toc413713207"/>
       <w:r>
         <w:rPr>
           <w:rFonts w:asciiTheme="minorHAnsi" w:eastAsia="Times New Roman" w:hAnsiTheme="minorHAnsi"/>
@@ -39736,7 +39084,7 @@
                     </pic:cNvPicPr>
                   </pic:nvPicPr>
                   <pic:blipFill>
-                    <a:blip r:embed="rId27">
+                    <a:blip r:embed="rId29">
                       <a:extLst>
                         <a:ext uri="{28A0092B-C50C-407E-A947-70E740481C1C}">
                           <a14:useLocalDpi xmlns:a14="http://schemas.microsoft.com/office/drawing/2010/main" val="0"/>
@@ -39909,7 +39257,7 @@
                     </pic:cNvPicPr>
                   </pic:nvPicPr>
                   <pic:blipFill>
-                    <a:blip r:embed="rId28">
+                    <a:blip r:embed="rId30">
                       <a:extLst>
                         <a:ext uri="{28A0092B-C50C-407E-A947-70E740481C1C}">
                           <a14:useLocalDpi xmlns:a14="http://schemas.microsoft.com/office/drawing/2010/main" val="0"/>
@@ -40079,16 +39427,6 @@
     </w:p>
     <w:p>
       <w:pPr>
-        <w:spacing w:after="240" w:line="240" w:lineRule="auto"/>
-        <w:rPr>
-          <w:rFonts w:eastAsia="Times New Roman" w:cs="Times New Roman"/>
-          <w:sz w:val="24"/>
-          <w:szCs w:val="24"/>
-        </w:rPr>
-      </w:pPr>
-    </w:p>
-    <w:p>
-      <w:pPr>
         <w:pStyle w:val="Heading1"/>
         <w:rPr>
           <w:rFonts w:asciiTheme="minorHAnsi" w:eastAsia="Times New Roman" w:hAnsiTheme="minorHAnsi" w:cs="Times New Roman"/>
@@ -40097,7 +39435,7 @@
           <w:szCs w:val="56"/>
         </w:rPr>
       </w:pPr>
-      <w:bookmarkStart w:id="43" w:name="_Toc413706089"/>
+      <w:bookmarkStart w:id="43" w:name="_Toc413713208"/>
       <w:r>
         <w:rPr>
           <w:rFonts w:asciiTheme="minorHAnsi" w:eastAsia="Times New Roman" w:hAnsiTheme="minorHAnsi"/>
@@ -40105,6 +39443,7 @@
           <w:sz w:val="56"/>
           <w:szCs w:val="56"/>
         </w:rPr>
+        <w:lastRenderedPageBreak/>
         <w:t>5. Product Design Specification Approval</w:t>
       </w:r>
       <w:bookmarkEnd w:id="43"/>
@@ -41458,7 +40797,7 @@
       </w:r>
     </w:p>
     <w:sectPr>
-      <w:headerReference w:type="default" r:id="rId29"/>
+      <w:headerReference w:type="default" r:id="rId31"/>
       <w:pgSz w:w="12240" w:h="15840"/>
       <w:pgMar w:top="1440" w:right="1440" w:bottom="1440" w:left="1440" w:header="720" w:footer="720" w:gutter="0"/>
       <w:pgNumType w:start="1"/>
@@ -41589,7 +40928,7 @@
             <w:noProof/>
             <w:sz w:val="40"/>
           </w:rPr>
-          <w:t>11</w:t>
+          <w:t>2</w:t>
         </w:r>
         <w:r>
           <w:rPr>
@@ -49600,7 +48939,7 @@
 </file>
 
 <file path=customXml/itemProps1.xml><?xml version="1.0" encoding="utf-8"?>
-<ds:datastoreItem xmlns:ds="http://schemas.openxmlformats.org/officeDocument/2006/customXml" ds:itemID="{D418FE6E-2DBA-46AC-94A2-18B29B04F32E}">
+<ds:datastoreItem xmlns:ds="http://schemas.openxmlformats.org/officeDocument/2006/customXml" ds:itemID="{29EA91A6-111C-4382-995F-433858D0CAD0}">
   <ds:schemaRefs>
     <ds:schemaRef ds:uri="http://schemas.openxmlformats.org/officeDocument/2006/bibliography"/>
   </ds:schemaRefs>

</xml_diff>